<commit_message>
Finished with the second question
</commit_message>
<xml_diff>
--- a/WebAssignment1.docx
+++ b/WebAssignment1.docx
@@ -163,7 +163,6 @@
         <w:rPr>
           <w:rFonts w:ascii="Times New Roman" w:eastAsia="Times New Roman" w:hAnsi="Times New Roman" w:cs="Times New Roman"/>
           <w:b/>
-          <w:color w:val="FF0000"/>
           <w:sz w:val="32"/>
           <w:szCs w:val="32"/>
         </w:rPr>
@@ -172,12 +171,13 @@
         <w:rPr>
           <w:rFonts w:ascii="Times New Roman" w:eastAsia="Times New Roman" w:hAnsi="Times New Roman" w:cs="Times New Roman"/>
           <w:b/>
-          <w:color w:val="FF0000"/>
           <w:sz w:val="32"/>
           <w:szCs w:val="32"/>
         </w:rPr>
-        <w:t xml:space="preserve">ASSIGNMENT 1: LECTURE ONE BASED ASSIGNMENT </w:t>
-      </w:r>
+        <w:t>THE WEB</w:t>
+      </w:r>
+      <w:bookmarkStart w:id="0" w:name="_GoBack"/>
+      <w:bookmarkEnd w:id="0"/>
     </w:p>
     <w:p>
       <w:pPr>
@@ -380,6 +380,8 @@
               <w:tab w:val="left" w:pos="440"/>
               <w:tab w:val="right" w:leader="dot" w:pos="9350"/>
             </w:tabs>
+            <w:spacing w:line="360" w:lineRule="auto"/>
+            <w:jc w:val="both"/>
             <w:rPr>
               <w:rFonts w:ascii="Times New Roman" w:eastAsiaTheme="minorEastAsia" w:hAnsi="Times New Roman" w:cs="Times New Roman"/>
               <w:noProof/>
@@ -412,7 +414,7 @@
             </w:rPr>
             <w:fldChar w:fldCharType="separate"/>
           </w:r>
-          <w:hyperlink w:anchor="_Toc33875769" w:history="1">
+          <w:hyperlink w:anchor="_Toc33995724" w:history="1">
             <w:r>
               <w:rPr>
                 <w:rStyle w:val="Hyperlink"/>
@@ -471,7 +473,7 @@
                 <w:sz w:val="24"/>
                 <w:szCs w:val="24"/>
               </w:rPr>
-              <w:instrText xml:space="preserve"> PAGEREF _Toc33875769 \h </w:instrText>
+              <w:instrText xml:space="preserve"> PAGEREF _Toc33995724 \h </w:instrText>
             </w:r>
             <w:r>
               <w:rPr>
@@ -501,6 +503,721 @@
                 <w:szCs w:val="24"/>
               </w:rPr>
               <w:t>1</w:t>
+            </w:r>
+            <w:r>
+              <w:rPr>
+                <w:rFonts w:ascii="Times New Roman" w:hAnsi="Times New Roman" w:cs="Times New Roman"/>
+                <w:noProof/>
+                <w:webHidden/>
+                <w:sz w:val="24"/>
+                <w:szCs w:val="24"/>
+              </w:rPr>
+              <w:fldChar w:fldCharType="end"/>
+            </w:r>
+          </w:hyperlink>
+        </w:p>
+        <w:p>
+          <w:pPr>
+            <w:pStyle w:val="TOC1"/>
+            <w:tabs>
+              <w:tab w:val="left" w:pos="440"/>
+              <w:tab w:val="right" w:leader="dot" w:pos="9350"/>
+            </w:tabs>
+            <w:spacing w:line="360" w:lineRule="auto"/>
+            <w:jc w:val="both"/>
+            <w:rPr>
+              <w:rFonts w:ascii="Times New Roman" w:eastAsiaTheme="minorEastAsia" w:hAnsi="Times New Roman" w:cs="Times New Roman"/>
+              <w:noProof/>
+              <w:sz w:val="24"/>
+              <w:szCs w:val="24"/>
+              <w:lang w:val="en-US"/>
+            </w:rPr>
+          </w:pPr>
+          <w:hyperlink w:anchor="_Toc33995725" w:history="1">
+            <w:r>
+              <w:rPr>
+                <w:rStyle w:val="Hyperlink"/>
+                <w:rFonts w:ascii="Times New Roman" w:hAnsi="Times New Roman" w:cs="Times New Roman"/>
+                <w:noProof/>
+                <w:sz w:val="24"/>
+                <w:szCs w:val="24"/>
+              </w:rPr>
+              <w:t>2.</w:t>
+            </w:r>
+            <w:r>
+              <w:rPr>
+                <w:rFonts w:ascii="Times New Roman" w:eastAsiaTheme="minorEastAsia" w:hAnsi="Times New Roman" w:cs="Times New Roman"/>
+                <w:noProof/>
+                <w:sz w:val="24"/>
+                <w:szCs w:val="24"/>
+                <w:lang w:val="en-US"/>
+              </w:rPr>
+              <w:tab/>
+            </w:r>
+            <w:r>
+              <w:rPr>
+                <w:rStyle w:val="Hyperlink"/>
+                <w:rFonts w:ascii="Times New Roman" w:hAnsi="Times New Roman" w:cs="Times New Roman"/>
+                <w:noProof/>
+                <w:sz w:val="24"/>
+                <w:szCs w:val="24"/>
+              </w:rPr>
+              <w:t>Observation of Popular Websites</w:t>
+            </w:r>
+            <w:r>
+              <w:rPr>
+                <w:rFonts w:ascii="Times New Roman" w:hAnsi="Times New Roman" w:cs="Times New Roman"/>
+                <w:noProof/>
+                <w:webHidden/>
+                <w:sz w:val="24"/>
+                <w:szCs w:val="24"/>
+              </w:rPr>
+              <w:tab/>
+            </w:r>
+            <w:r>
+              <w:rPr>
+                <w:rFonts w:ascii="Times New Roman" w:hAnsi="Times New Roman" w:cs="Times New Roman"/>
+                <w:noProof/>
+                <w:webHidden/>
+                <w:sz w:val="24"/>
+                <w:szCs w:val="24"/>
+              </w:rPr>
+              <w:fldChar w:fldCharType="begin"/>
+            </w:r>
+            <w:r>
+              <w:rPr>
+                <w:rFonts w:ascii="Times New Roman" w:hAnsi="Times New Roman" w:cs="Times New Roman"/>
+                <w:noProof/>
+                <w:webHidden/>
+                <w:sz w:val="24"/>
+                <w:szCs w:val="24"/>
+              </w:rPr>
+              <w:instrText xml:space="preserve"> PAGEREF _Toc33995725 \h </w:instrText>
+            </w:r>
+            <w:r>
+              <w:rPr>
+                <w:rFonts w:ascii="Times New Roman" w:hAnsi="Times New Roman" w:cs="Times New Roman"/>
+                <w:noProof/>
+                <w:webHidden/>
+                <w:sz w:val="24"/>
+                <w:szCs w:val="24"/>
+              </w:rPr>
+            </w:r>
+            <w:r>
+              <w:rPr>
+                <w:rFonts w:ascii="Times New Roman" w:hAnsi="Times New Roman" w:cs="Times New Roman"/>
+                <w:noProof/>
+                <w:webHidden/>
+                <w:sz w:val="24"/>
+                <w:szCs w:val="24"/>
+              </w:rPr>
+              <w:fldChar w:fldCharType="separate"/>
+            </w:r>
+            <w:r>
+              <w:rPr>
+                <w:rFonts w:ascii="Times New Roman" w:hAnsi="Times New Roman" w:cs="Times New Roman"/>
+                <w:noProof/>
+                <w:webHidden/>
+                <w:sz w:val="24"/>
+                <w:szCs w:val="24"/>
+              </w:rPr>
+              <w:t>3</w:t>
+            </w:r>
+            <w:r>
+              <w:rPr>
+                <w:rFonts w:ascii="Times New Roman" w:hAnsi="Times New Roman" w:cs="Times New Roman"/>
+                <w:noProof/>
+                <w:webHidden/>
+                <w:sz w:val="24"/>
+                <w:szCs w:val="24"/>
+              </w:rPr>
+              <w:fldChar w:fldCharType="end"/>
+            </w:r>
+          </w:hyperlink>
+        </w:p>
+        <w:p>
+          <w:pPr>
+            <w:pStyle w:val="TOC2"/>
+            <w:tabs>
+              <w:tab w:val="left" w:pos="880"/>
+              <w:tab w:val="right" w:leader="dot" w:pos="9350"/>
+            </w:tabs>
+            <w:spacing w:line="360" w:lineRule="auto"/>
+            <w:jc w:val="both"/>
+            <w:rPr>
+              <w:rFonts w:ascii="Times New Roman" w:eastAsiaTheme="minorEastAsia" w:hAnsi="Times New Roman" w:cs="Times New Roman"/>
+              <w:noProof/>
+              <w:sz w:val="24"/>
+              <w:szCs w:val="24"/>
+              <w:lang w:val="en-US"/>
+            </w:rPr>
+          </w:pPr>
+          <w:hyperlink w:anchor="_Toc33995726" w:history="1">
+            <w:r>
+              <w:rPr>
+                <w:rStyle w:val="Hyperlink"/>
+                <w:rFonts w:ascii="Times New Roman" w:hAnsi="Times New Roman" w:cs="Times New Roman"/>
+                <w:noProof/>
+                <w:sz w:val="24"/>
+                <w:szCs w:val="24"/>
+              </w:rPr>
+              <w:t>2.1</w:t>
+            </w:r>
+            <w:r>
+              <w:rPr>
+                <w:rFonts w:ascii="Times New Roman" w:eastAsiaTheme="minorEastAsia" w:hAnsi="Times New Roman" w:cs="Times New Roman"/>
+                <w:noProof/>
+                <w:sz w:val="24"/>
+                <w:szCs w:val="24"/>
+                <w:lang w:val="en-US"/>
+              </w:rPr>
+              <w:tab/>
+            </w:r>
+            <w:r>
+              <w:rPr>
+                <w:rStyle w:val="Hyperlink"/>
+                <w:rFonts w:ascii="Times New Roman" w:hAnsi="Times New Roman" w:cs="Times New Roman"/>
+                <w:noProof/>
+                <w:sz w:val="24"/>
+                <w:szCs w:val="24"/>
+              </w:rPr>
+              <w:t>Facebook</w:t>
+            </w:r>
+            <w:r>
+              <w:rPr>
+                <w:rFonts w:ascii="Times New Roman" w:hAnsi="Times New Roman" w:cs="Times New Roman"/>
+                <w:noProof/>
+                <w:webHidden/>
+                <w:sz w:val="24"/>
+                <w:szCs w:val="24"/>
+              </w:rPr>
+              <w:tab/>
+            </w:r>
+            <w:r>
+              <w:rPr>
+                <w:rFonts w:ascii="Times New Roman" w:hAnsi="Times New Roman" w:cs="Times New Roman"/>
+                <w:noProof/>
+                <w:webHidden/>
+                <w:sz w:val="24"/>
+                <w:szCs w:val="24"/>
+              </w:rPr>
+              <w:fldChar w:fldCharType="begin"/>
+            </w:r>
+            <w:r>
+              <w:rPr>
+                <w:rFonts w:ascii="Times New Roman" w:hAnsi="Times New Roman" w:cs="Times New Roman"/>
+                <w:noProof/>
+                <w:webHidden/>
+                <w:sz w:val="24"/>
+                <w:szCs w:val="24"/>
+              </w:rPr>
+              <w:instrText xml:space="preserve"> PAGEREF _Toc33995726 \h </w:instrText>
+            </w:r>
+            <w:r>
+              <w:rPr>
+                <w:rFonts w:ascii="Times New Roman" w:hAnsi="Times New Roman" w:cs="Times New Roman"/>
+                <w:noProof/>
+                <w:webHidden/>
+                <w:sz w:val="24"/>
+                <w:szCs w:val="24"/>
+              </w:rPr>
+            </w:r>
+            <w:r>
+              <w:rPr>
+                <w:rFonts w:ascii="Times New Roman" w:hAnsi="Times New Roman" w:cs="Times New Roman"/>
+                <w:noProof/>
+                <w:webHidden/>
+                <w:sz w:val="24"/>
+                <w:szCs w:val="24"/>
+              </w:rPr>
+              <w:fldChar w:fldCharType="separate"/>
+            </w:r>
+            <w:r>
+              <w:rPr>
+                <w:rFonts w:ascii="Times New Roman" w:hAnsi="Times New Roman" w:cs="Times New Roman"/>
+                <w:noProof/>
+                <w:webHidden/>
+                <w:sz w:val="24"/>
+                <w:szCs w:val="24"/>
+              </w:rPr>
+              <w:t>3</w:t>
+            </w:r>
+            <w:r>
+              <w:rPr>
+                <w:rFonts w:ascii="Times New Roman" w:hAnsi="Times New Roman" w:cs="Times New Roman"/>
+                <w:noProof/>
+                <w:webHidden/>
+                <w:sz w:val="24"/>
+                <w:szCs w:val="24"/>
+              </w:rPr>
+              <w:fldChar w:fldCharType="end"/>
+            </w:r>
+          </w:hyperlink>
+        </w:p>
+        <w:p>
+          <w:pPr>
+            <w:pStyle w:val="TOC2"/>
+            <w:tabs>
+              <w:tab w:val="left" w:pos="880"/>
+              <w:tab w:val="right" w:leader="dot" w:pos="9350"/>
+            </w:tabs>
+            <w:spacing w:line="360" w:lineRule="auto"/>
+            <w:jc w:val="both"/>
+            <w:rPr>
+              <w:rFonts w:ascii="Times New Roman" w:eastAsiaTheme="minorEastAsia" w:hAnsi="Times New Roman" w:cs="Times New Roman"/>
+              <w:noProof/>
+              <w:sz w:val="24"/>
+              <w:szCs w:val="24"/>
+              <w:lang w:val="en-US"/>
+            </w:rPr>
+          </w:pPr>
+          <w:hyperlink w:anchor="_Toc33995727" w:history="1">
+            <w:r>
+              <w:rPr>
+                <w:rStyle w:val="Hyperlink"/>
+                <w:rFonts w:ascii="Times New Roman" w:hAnsi="Times New Roman" w:cs="Times New Roman"/>
+                <w:noProof/>
+                <w:sz w:val="24"/>
+                <w:szCs w:val="24"/>
+              </w:rPr>
+              <w:t>2.2</w:t>
+            </w:r>
+            <w:r>
+              <w:rPr>
+                <w:rFonts w:ascii="Times New Roman" w:eastAsiaTheme="minorEastAsia" w:hAnsi="Times New Roman" w:cs="Times New Roman"/>
+                <w:noProof/>
+                <w:sz w:val="24"/>
+                <w:szCs w:val="24"/>
+                <w:lang w:val="en-US"/>
+              </w:rPr>
+              <w:tab/>
+            </w:r>
+            <w:r>
+              <w:rPr>
+                <w:rStyle w:val="Hyperlink"/>
+                <w:rFonts w:ascii="Times New Roman" w:hAnsi="Times New Roman" w:cs="Times New Roman"/>
+                <w:noProof/>
+                <w:sz w:val="24"/>
+                <w:szCs w:val="24"/>
+              </w:rPr>
+              <w:t>YouTube</w:t>
+            </w:r>
+            <w:r>
+              <w:rPr>
+                <w:rFonts w:ascii="Times New Roman" w:hAnsi="Times New Roman" w:cs="Times New Roman"/>
+                <w:noProof/>
+                <w:webHidden/>
+                <w:sz w:val="24"/>
+                <w:szCs w:val="24"/>
+              </w:rPr>
+              <w:tab/>
+            </w:r>
+            <w:r>
+              <w:rPr>
+                <w:rFonts w:ascii="Times New Roman" w:hAnsi="Times New Roman" w:cs="Times New Roman"/>
+                <w:noProof/>
+                <w:webHidden/>
+                <w:sz w:val="24"/>
+                <w:szCs w:val="24"/>
+              </w:rPr>
+              <w:fldChar w:fldCharType="begin"/>
+            </w:r>
+            <w:r>
+              <w:rPr>
+                <w:rFonts w:ascii="Times New Roman" w:hAnsi="Times New Roman" w:cs="Times New Roman"/>
+                <w:noProof/>
+                <w:webHidden/>
+                <w:sz w:val="24"/>
+                <w:szCs w:val="24"/>
+              </w:rPr>
+              <w:instrText xml:space="preserve"> PAGEREF _Toc33995727 \h </w:instrText>
+            </w:r>
+            <w:r>
+              <w:rPr>
+                <w:rFonts w:ascii="Times New Roman" w:hAnsi="Times New Roman" w:cs="Times New Roman"/>
+                <w:noProof/>
+                <w:webHidden/>
+                <w:sz w:val="24"/>
+                <w:szCs w:val="24"/>
+              </w:rPr>
+            </w:r>
+            <w:r>
+              <w:rPr>
+                <w:rFonts w:ascii="Times New Roman" w:hAnsi="Times New Roman" w:cs="Times New Roman"/>
+                <w:noProof/>
+                <w:webHidden/>
+                <w:sz w:val="24"/>
+                <w:szCs w:val="24"/>
+              </w:rPr>
+              <w:fldChar w:fldCharType="separate"/>
+            </w:r>
+            <w:r>
+              <w:rPr>
+                <w:rFonts w:ascii="Times New Roman" w:hAnsi="Times New Roman" w:cs="Times New Roman"/>
+                <w:noProof/>
+                <w:webHidden/>
+                <w:sz w:val="24"/>
+                <w:szCs w:val="24"/>
+              </w:rPr>
+              <w:t>3</w:t>
+            </w:r>
+            <w:r>
+              <w:rPr>
+                <w:rFonts w:ascii="Times New Roman" w:hAnsi="Times New Roman" w:cs="Times New Roman"/>
+                <w:noProof/>
+                <w:webHidden/>
+                <w:sz w:val="24"/>
+                <w:szCs w:val="24"/>
+              </w:rPr>
+              <w:fldChar w:fldCharType="end"/>
+            </w:r>
+          </w:hyperlink>
+        </w:p>
+        <w:p>
+          <w:pPr>
+            <w:pStyle w:val="TOC2"/>
+            <w:tabs>
+              <w:tab w:val="left" w:pos="880"/>
+              <w:tab w:val="right" w:leader="dot" w:pos="9350"/>
+            </w:tabs>
+            <w:spacing w:line="360" w:lineRule="auto"/>
+            <w:jc w:val="both"/>
+            <w:rPr>
+              <w:rFonts w:ascii="Times New Roman" w:eastAsiaTheme="minorEastAsia" w:hAnsi="Times New Roman" w:cs="Times New Roman"/>
+              <w:noProof/>
+              <w:sz w:val="24"/>
+              <w:szCs w:val="24"/>
+              <w:lang w:val="en-US"/>
+            </w:rPr>
+          </w:pPr>
+          <w:hyperlink w:anchor="_Toc33995728" w:history="1">
+            <w:r>
+              <w:rPr>
+                <w:rStyle w:val="Hyperlink"/>
+                <w:rFonts w:ascii="Times New Roman" w:hAnsi="Times New Roman" w:cs="Times New Roman"/>
+                <w:noProof/>
+                <w:sz w:val="24"/>
+                <w:szCs w:val="24"/>
+              </w:rPr>
+              <w:t>2.3</w:t>
+            </w:r>
+            <w:r>
+              <w:rPr>
+                <w:rFonts w:ascii="Times New Roman" w:eastAsiaTheme="minorEastAsia" w:hAnsi="Times New Roman" w:cs="Times New Roman"/>
+                <w:noProof/>
+                <w:sz w:val="24"/>
+                <w:szCs w:val="24"/>
+                <w:lang w:val="en-US"/>
+              </w:rPr>
+              <w:tab/>
+            </w:r>
+            <w:r>
+              <w:rPr>
+                <w:rStyle w:val="Hyperlink"/>
+                <w:rFonts w:ascii="Times New Roman" w:hAnsi="Times New Roman" w:cs="Times New Roman"/>
+                <w:noProof/>
+                <w:sz w:val="24"/>
+                <w:szCs w:val="24"/>
+              </w:rPr>
+              <w:t>Wikipedia</w:t>
+            </w:r>
+            <w:r>
+              <w:rPr>
+                <w:rFonts w:ascii="Times New Roman" w:hAnsi="Times New Roman" w:cs="Times New Roman"/>
+                <w:noProof/>
+                <w:webHidden/>
+                <w:sz w:val="24"/>
+                <w:szCs w:val="24"/>
+              </w:rPr>
+              <w:tab/>
+            </w:r>
+            <w:r>
+              <w:rPr>
+                <w:rFonts w:ascii="Times New Roman" w:hAnsi="Times New Roman" w:cs="Times New Roman"/>
+                <w:noProof/>
+                <w:webHidden/>
+                <w:sz w:val="24"/>
+                <w:szCs w:val="24"/>
+              </w:rPr>
+              <w:fldChar w:fldCharType="begin"/>
+            </w:r>
+            <w:r>
+              <w:rPr>
+                <w:rFonts w:ascii="Times New Roman" w:hAnsi="Times New Roman" w:cs="Times New Roman"/>
+                <w:noProof/>
+                <w:webHidden/>
+                <w:sz w:val="24"/>
+                <w:szCs w:val="24"/>
+              </w:rPr>
+              <w:instrText xml:space="preserve"> PAGEREF _Toc33995728 \h </w:instrText>
+            </w:r>
+            <w:r>
+              <w:rPr>
+                <w:rFonts w:ascii="Times New Roman" w:hAnsi="Times New Roman" w:cs="Times New Roman"/>
+                <w:noProof/>
+                <w:webHidden/>
+                <w:sz w:val="24"/>
+                <w:szCs w:val="24"/>
+              </w:rPr>
+            </w:r>
+            <w:r>
+              <w:rPr>
+                <w:rFonts w:ascii="Times New Roman" w:hAnsi="Times New Roman" w:cs="Times New Roman"/>
+                <w:noProof/>
+                <w:webHidden/>
+                <w:sz w:val="24"/>
+                <w:szCs w:val="24"/>
+              </w:rPr>
+              <w:fldChar w:fldCharType="separate"/>
+            </w:r>
+            <w:r>
+              <w:rPr>
+                <w:rFonts w:ascii="Times New Roman" w:hAnsi="Times New Roman" w:cs="Times New Roman"/>
+                <w:noProof/>
+                <w:webHidden/>
+                <w:sz w:val="24"/>
+                <w:szCs w:val="24"/>
+              </w:rPr>
+              <w:t>4</w:t>
+            </w:r>
+            <w:r>
+              <w:rPr>
+                <w:rFonts w:ascii="Times New Roman" w:hAnsi="Times New Roman" w:cs="Times New Roman"/>
+                <w:noProof/>
+                <w:webHidden/>
+                <w:sz w:val="24"/>
+                <w:szCs w:val="24"/>
+              </w:rPr>
+              <w:fldChar w:fldCharType="end"/>
+            </w:r>
+          </w:hyperlink>
+        </w:p>
+        <w:p>
+          <w:pPr>
+            <w:pStyle w:val="TOC2"/>
+            <w:tabs>
+              <w:tab w:val="left" w:pos="880"/>
+              <w:tab w:val="right" w:leader="dot" w:pos="9350"/>
+            </w:tabs>
+            <w:spacing w:line="360" w:lineRule="auto"/>
+            <w:jc w:val="both"/>
+            <w:rPr>
+              <w:rFonts w:ascii="Times New Roman" w:eastAsiaTheme="minorEastAsia" w:hAnsi="Times New Roman" w:cs="Times New Roman"/>
+              <w:noProof/>
+              <w:sz w:val="24"/>
+              <w:szCs w:val="24"/>
+              <w:lang w:val="en-US"/>
+            </w:rPr>
+          </w:pPr>
+          <w:hyperlink w:anchor="_Toc33995729" w:history="1">
+            <w:r>
+              <w:rPr>
+                <w:rStyle w:val="Hyperlink"/>
+                <w:rFonts w:ascii="Times New Roman" w:hAnsi="Times New Roman" w:cs="Times New Roman"/>
+                <w:noProof/>
+                <w:sz w:val="24"/>
+                <w:szCs w:val="24"/>
+              </w:rPr>
+              <w:t>2.4</w:t>
+            </w:r>
+            <w:r>
+              <w:rPr>
+                <w:rFonts w:ascii="Times New Roman" w:eastAsiaTheme="minorEastAsia" w:hAnsi="Times New Roman" w:cs="Times New Roman"/>
+                <w:noProof/>
+                <w:sz w:val="24"/>
+                <w:szCs w:val="24"/>
+                <w:lang w:val="en-US"/>
+              </w:rPr>
+              <w:tab/>
+            </w:r>
+            <w:r>
+              <w:rPr>
+                <w:rStyle w:val="Hyperlink"/>
+                <w:rFonts w:ascii="Times New Roman" w:hAnsi="Times New Roman" w:cs="Times New Roman"/>
+                <w:noProof/>
+                <w:sz w:val="24"/>
+                <w:szCs w:val="24"/>
+              </w:rPr>
+              <w:t>Twitter</w:t>
+            </w:r>
+            <w:r>
+              <w:rPr>
+                <w:rFonts w:ascii="Times New Roman" w:hAnsi="Times New Roman" w:cs="Times New Roman"/>
+                <w:noProof/>
+                <w:webHidden/>
+                <w:sz w:val="24"/>
+                <w:szCs w:val="24"/>
+              </w:rPr>
+              <w:tab/>
+            </w:r>
+            <w:r>
+              <w:rPr>
+                <w:rFonts w:ascii="Times New Roman" w:hAnsi="Times New Roman" w:cs="Times New Roman"/>
+                <w:noProof/>
+                <w:webHidden/>
+                <w:sz w:val="24"/>
+                <w:szCs w:val="24"/>
+              </w:rPr>
+              <w:fldChar w:fldCharType="begin"/>
+            </w:r>
+            <w:r>
+              <w:rPr>
+                <w:rFonts w:ascii="Times New Roman" w:hAnsi="Times New Roman" w:cs="Times New Roman"/>
+                <w:noProof/>
+                <w:webHidden/>
+                <w:sz w:val="24"/>
+                <w:szCs w:val="24"/>
+              </w:rPr>
+              <w:instrText xml:space="preserve"> PAGEREF _Toc33995729 \h </w:instrText>
+            </w:r>
+            <w:r>
+              <w:rPr>
+                <w:rFonts w:ascii="Times New Roman" w:hAnsi="Times New Roman" w:cs="Times New Roman"/>
+                <w:noProof/>
+                <w:webHidden/>
+                <w:sz w:val="24"/>
+                <w:szCs w:val="24"/>
+              </w:rPr>
+            </w:r>
+            <w:r>
+              <w:rPr>
+                <w:rFonts w:ascii="Times New Roman" w:hAnsi="Times New Roman" w:cs="Times New Roman"/>
+                <w:noProof/>
+                <w:webHidden/>
+                <w:sz w:val="24"/>
+                <w:szCs w:val="24"/>
+              </w:rPr>
+              <w:fldChar w:fldCharType="separate"/>
+            </w:r>
+            <w:r>
+              <w:rPr>
+                <w:rFonts w:ascii="Times New Roman" w:hAnsi="Times New Roman" w:cs="Times New Roman"/>
+                <w:noProof/>
+                <w:webHidden/>
+                <w:sz w:val="24"/>
+                <w:szCs w:val="24"/>
+              </w:rPr>
+              <w:t>5</w:t>
+            </w:r>
+            <w:r>
+              <w:rPr>
+                <w:rFonts w:ascii="Times New Roman" w:hAnsi="Times New Roman" w:cs="Times New Roman"/>
+                <w:noProof/>
+                <w:webHidden/>
+                <w:sz w:val="24"/>
+                <w:szCs w:val="24"/>
+              </w:rPr>
+              <w:fldChar w:fldCharType="end"/>
+            </w:r>
+          </w:hyperlink>
+        </w:p>
+        <w:p>
+          <w:pPr>
+            <w:pStyle w:val="TOC2"/>
+            <w:tabs>
+              <w:tab w:val="left" w:pos="880"/>
+              <w:tab w:val="right" w:leader="dot" w:pos="9350"/>
+            </w:tabs>
+            <w:spacing w:line="360" w:lineRule="auto"/>
+            <w:jc w:val="both"/>
+            <w:rPr>
+              <w:rFonts w:ascii="Times New Roman" w:eastAsiaTheme="minorEastAsia" w:hAnsi="Times New Roman" w:cs="Times New Roman"/>
+              <w:noProof/>
+              <w:sz w:val="24"/>
+              <w:szCs w:val="24"/>
+              <w:lang w:val="en-US"/>
+            </w:rPr>
+          </w:pPr>
+          <w:hyperlink w:anchor="_Toc33995730" w:history="1">
+            <w:r>
+              <w:rPr>
+                <w:rStyle w:val="Hyperlink"/>
+                <w:rFonts w:ascii="Times New Roman" w:hAnsi="Times New Roman" w:cs="Times New Roman"/>
+                <w:noProof/>
+                <w:sz w:val="24"/>
+                <w:szCs w:val="24"/>
+              </w:rPr>
+              <w:t>2.5</w:t>
+            </w:r>
+            <w:r>
+              <w:rPr>
+                <w:rFonts w:ascii="Times New Roman" w:eastAsiaTheme="minorEastAsia" w:hAnsi="Times New Roman" w:cs="Times New Roman"/>
+                <w:noProof/>
+                <w:sz w:val="24"/>
+                <w:szCs w:val="24"/>
+                <w:lang w:val="en-US"/>
+              </w:rPr>
+              <w:tab/>
+            </w:r>
+            <w:r>
+              <w:rPr>
+                <w:rStyle w:val="Hyperlink"/>
+                <w:rFonts w:ascii="Times New Roman" w:hAnsi="Times New Roman" w:cs="Times New Roman"/>
+                <w:noProof/>
+                <w:sz w:val="24"/>
+                <w:szCs w:val="24"/>
+                <w:shd w:val="clear" w:color="auto" w:fill="FFFFFF"/>
+              </w:rPr>
+              <w:t>Quora</w:t>
+            </w:r>
+            <w:r>
+              <w:rPr>
+                <w:rFonts w:ascii="Times New Roman" w:hAnsi="Times New Roman" w:cs="Times New Roman"/>
+                <w:noProof/>
+                <w:webHidden/>
+                <w:sz w:val="24"/>
+                <w:szCs w:val="24"/>
+              </w:rPr>
+              <w:tab/>
+            </w:r>
+            <w:r>
+              <w:rPr>
+                <w:rFonts w:ascii="Times New Roman" w:hAnsi="Times New Roman" w:cs="Times New Roman"/>
+                <w:noProof/>
+                <w:webHidden/>
+                <w:sz w:val="24"/>
+                <w:szCs w:val="24"/>
+              </w:rPr>
+              <w:fldChar w:fldCharType="begin"/>
+            </w:r>
+            <w:r>
+              <w:rPr>
+                <w:rFonts w:ascii="Times New Roman" w:hAnsi="Times New Roman" w:cs="Times New Roman"/>
+                <w:noProof/>
+                <w:webHidden/>
+                <w:sz w:val="24"/>
+                <w:szCs w:val="24"/>
+              </w:rPr>
+              <w:instrText xml:space="preserve"> PAGEREF _Toc33995730 \h </w:instrText>
+            </w:r>
+            <w:r>
+              <w:rPr>
+                <w:rFonts w:ascii="Times New Roman" w:hAnsi="Times New Roman" w:cs="Times New Roman"/>
+                <w:noProof/>
+                <w:webHidden/>
+                <w:sz w:val="24"/>
+                <w:szCs w:val="24"/>
+              </w:rPr>
+            </w:r>
+            <w:r>
+              <w:rPr>
+                <w:rFonts w:ascii="Times New Roman" w:hAnsi="Times New Roman" w:cs="Times New Roman"/>
+                <w:noProof/>
+                <w:webHidden/>
+                <w:sz w:val="24"/>
+                <w:szCs w:val="24"/>
+              </w:rPr>
+              <w:fldChar w:fldCharType="separate"/>
+            </w:r>
+            <w:r>
+              <w:rPr>
+                <w:rFonts w:ascii="Times New Roman" w:hAnsi="Times New Roman" w:cs="Times New Roman"/>
+                <w:noProof/>
+                <w:webHidden/>
+                <w:sz w:val="24"/>
+                <w:szCs w:val="24"/>
+              </w:rPr>
+              <w:t>5</w:t>
             </w:r>
             <w:r>
               <w:rPr>
@@ -567,8 +1284,6 @@
           <w:szCs w:val="24"/>
         </w:rPr>
       </w:pPr>
-      <w:bookmarkStart w:id="0" w:name="_GoBack"/>
-      <w:bookmarkEnd w:id="0"/>
     </w:p>
     <w:p>
       <w:pPr>
@@ -681,7 +1396,7 @@
           <w:bCs/>
         </w:rPr>
       </w:pPr>
-      <w:bookmarkStart w:id="1" w:name="_Toc33875769"/>
+      <w:bookmarkStart w:id="1" w:name="_Toc33995724"/>
       <w:r>
         <w:rPr>
           <w:rFonts w:eastAsia="Times New Roman"/>
@@ -890,23 +1605,1002 @@
     </w:p>
     <w:p>
       <w:pPr>
+        <w:spacing w:before="120" w:after="120" w:line="360" w:lineRule="auto"/>
+        <w:jc w:val="both"/>
+        <w:rPr>
+          <w:rFonts w:ascii="Times New Roman" w:hAnsi="Times New Roman" w:cs="Times New Roman"/>
+          <w:sz w:val="24"/>
+          <w:szCs w:val="24"/>
+        </w:rPr>
+      </w:pPr>
+    </w:p>
+    <w:p>
+      <w:pPr>
+        <w:spacing w:before="120" w:after="120" w:line="360" w:lineRule="auto"/>
+        <w:jc w:val="both"/>
+        <w:rPr>
+          <w:rFonts w:ascii="Times New Roman" w:hAnsi="Times New Roman" w:cs="Times New Roman"/>
+          <w:sz w:val="24"/>
+          <w:szCs w:val="24"/>
+        </w:rPr>
+      </w:pPr>
+    </w:p>
+    <w:p>
+      <w:pPr>
         <w:pStyle w:val="Heading1"/>
-        <w:rPr>
+        <w:numPr>
+          <w:ilvl w:val="0"/>
+          <w:numId w:val="6"/>
+        </w:numPr>
+        <w:spacing w:before="0" w:line="360" w:lineRule="auto"/>
+        <w:rPr>
+          <w:rFonts w:cs="Times New Roman"/>
           <w:b/>
-          <w:bCs/>
-        </w:rPr>
-      </w:pPr>
+        </w:rPr>
+      </w:pPr>
+      <w:bookmarkStart w:id="2" w:name="_Toc33995171"/>
+      <w:bookmarkStart w:id="3" w:name="_Toc33995725"/>
+      <w:r>
+        <w:rPr>
+          <w:rFonts w:cs="Times New Roman"/>
+          <w:b/>
+        </w:rPr>
+        <w:lastRenderedPageBreak/>
+        <w:t>Observation of Popular Websites</w:t>
+      </w:r>
+      <w:bookmarkEnd w:id="2"/>
+      <w:bookmarkEnd w:id="3"/>
     </w:p>
-    <w:p/>
+    <w:p>
+      <w:pPr>
+        <w:pStyle w:val="Heading2"/>
+        <w:numPr>
+          <w:ilvl w:val="1"/>
+          <w:numId w:val="22"/>
+        </w:numPr>
+        <w:spacing w:before="0" w:line="360" w:lineRule="auto"/>
+      </w:pPr>
+      <w:bookmarkStart w:id="4" w:name="_Toc33995172"/>
+      <w:bookmarkStart w:id="5" w:name="_Toc33995726"/>
+      <w:r>
+        <w:t>Facebook</w:t>
+      </w:r>
+      <w:bookmarkEnd w:id="4"/>
+      <w:bookmarkEnd w:id="5"/>
+    </w:p>
+    <w:p>
+      <w:pPr>
+        <w:spacing w:after="120" w:line="360" w:lineRule="auto"/>
+        <w:jc w:val="both"/>
+        <w:rPr>
+          <w:rFonts w:ascii="Times New Roman" w:hAnsi="Times New Roman" w:cs="Times New Roman"/>
+          <w:sz w:val="24"/>
+          <w:szCs w:val="24"/>
+        </w:rPr>
+      </w:pPr>
+      <w:r>
+        <w:rPr>
+          <w:rFonts w:ascii="Times New Roman" w:hAnsi="Times New Roman" w:cs="Times New Roman"/>
+          <w:sz w:val="24"/>
+          <w:szCs w:val="24"/>
+          <w:shd w:val="clear" w:color="auto" w:fill="FFFFFF"/>
+        </w:rPr>
+        <w:t>Facebook is an American online </w:t>
+      </w:r>
+      <w:hyperlink r:id="rId11" w:tooltip="Social media" w:history="1">
+        <w:r>
+          <w:rPr>
+            <w:rStyle w:val="Hyperlink"/>
+            <w:rFonts w:ascii="Times New Roman" w:hAnsi="Times New Roman" w:cs="Times New Roman"/>
+            <w:color w:val="auto"/>
+            <w:sz w:val="24"/>
+            <w:szCs w:val="24"/>
+            <w:u w:val="none"/>
+            <w:shd w:val="clear" w:color="auto" w:fill="FFFFFF"/>
+          </w:rPr>
+          <w:t>social media</w:t>
+        </w:r>
+      </w:hyperlink>
+      <w:r>
+        <w:rPr>
+          <w:rFonts w:ascii="Times New Roman" w:hAnsi="Times New Roman" w:cs="Times New Roman"/>
+          <w:sz w:val="24"/>
+          <w:szCs w:val="24"/>
+          <w:shd w:val="clear" w:color="auto" w:fill="FFFFFF"/>
+        </w:rPr>
+        <w:t> and </w:t>
+      </w:r>
+      <w:hyperlink r:id="rId12" w:tooltip="Social networking service" w:history="1">
+        <w:r>
+          <w:rPr>
+            <w:rStyle w:val="Hyperlink"/>
+            <w:rFonts w:ascii="Times New Roman" w:hAnsi="Times New Roman" w:cs="Times New Roman"/>
+            <w:color w:val="auto"/>
+            <w:sz w:val="24"/>
+            <w:szCs w:val="24"/>
+            <w:u w:val="none"/>
+            <w:shd w:val="clear" w:color="auto" w:fill="FFFFFF"/>
+          </w:rPr>
+          <w:t>social networking service</w:t>
+        </w:r>
+      </w:hyperlink>
+      <w:r>
+        <w:rPr>
+          <w:rFonts w:ascii="Times New Roman" w:hAnsi="Times New Roman" w:cs="Times New Roman"/>
+          <w:sz w:val="24"/>
+          <w:szCs w:val="24"/>
+          <w:shd w:val="clear" w:color="auto" w:fill="FFFFFF"/>
+        </w:rPr>
+        <w:t> based in </w:t>
+      </w:r>
+      <w:hyperlink r:id="rId13" w:tooltip="Menlo Park, California" w:history="1">
+        <w:r>
+          <w:rPr>
+            <w:rStyle w:val="Hyperlink"/>
+            <w:rFonts w:ascii="Times New Roman" w:hAnsi="Times New Roman" w:cs="Times New Roman"/>
+            <w:color w:val="auto"/>
+            <w:sz w:val="24"/>
+            <w:szCs w:val="24"/>
+            <w:u w:val="none"/>
+            <w:shd w:val="clear" w:color="auto" w:fill="FFFFFF"/>
+          </w:rPr>
+          <w:t>Menlo Park, California</w:t>
+        </w:r>
+      </w:hyperlink>
+      <w:r>
+        <w:rPr>
+          <w:rFonts w:ascii="Times New Roman" w:hAnsi="Times New Roman" w:cs="Times New Roman"/>
+          <w:sz w:val="24"/>
+          <w:szCs w:val="24"/>
+          <w:shd w:val="clear" w:color="auto" w:fill="FFFFFF"/>
+        </w:rPr>
+        <w:t>.</w:t>
+      </w:r>
+      <w:r>
+        <w:rPr>
+          <w:rFonts w:ascii="Times New Roman" w:hAnsi="Times New Roman" w:cs="Times New Roman"/>
+          <w:sz w:val="24"/>
+          <w:szCs w:val="24"/>
+        </w:rPr>
+        <w:t xml:space="preserve"> Facebook was the start for many social media networks we have today. It has brought so many benefits such as connecting people all over the world, increasing possibilities of making money on the Internet, staying updated with latest news and information but it has also led to new problems like people creating fake Facebook profiles to stalk or spam people, time consumption, spreading fake news and loss of privacy. </w:t>
+      </w:r>
+    </w:p>
+    <w:p>
+      <w:pPr>
+        <w:spacing w:before="120" w:after="120" w:line="360" w:lineRule="auto"/>
+        <w:jc w:val="both"/>
+        <w:rPr>
+          <w:rFonts w:ascii="Times New Roman" w:hAnsi="Times New Roman" w:cs="Times New Roman"/>
+          <w:sz w:val="24"/>
+          <w:szCs w:val="24"/>
+          <w:shd w:val="clear" w:color="auto" w:fill="FFFFFF"/>
+        </w:rPr>
+      </w:pPr>
+      <w:r>
+        <w:rPr>
+          <w:rFonts w:ascii="Times New Roman" w:hAnsi="Times New Roman" w:cs="Times New Roman"/>
+          <w:sz w:val="24"/>
+          <w:szCs w:val="24"/>
+          <w:shd w:val="clear" w:color="auto" w:fill="FFFFFF"/>
+        </w:rPr>
+        <w:t xml:space="preserve">Each registered user on Facebook has a personal profile that shows their posts and content. Facebook provides several ways to find friends: using the search engine to look for a specific person, pull contacts from a web-based email account or browse and join networks and search for people. News Feed appears on every user’s homepage and highlights information including profile changes, upcoming events and friends’ birthdays. </w:t>
+      </w:r>
+    </w:p>
+    <w:p>
+      <w:pPr>
+        <w:spacing w:before="120" w:after="120" w:line="360" w:lineRule="auto"/>
+        <w:jc w:val="both"/>
+        <w:rPr>
+          <w:rFonts w:ascii="Times New Roman" w:hAnsi="Times New Roman" w:cs="Times New Roman"/>
+          <w:sz w:val="24"/>
+          <w:szCs w:val="24"/>
+          <w:shd w:val="clear" w:color="auto" w:fill="FFFFFF"/>
+        </w:rPr>
+      </w:pPr>
+      <w:r>
+        <w:rPr>
+          <w:rFonts w:ascii="Times New Roman" w:hAnsi="Times New Roman" w:cs="Times New Roman"/>
+          <w:sz w:val="24"/>
+          <w:szCs w:val="24"/>
+          <w:shd w:val="clear" w:color="auto" w:fill="FFFFFF"/>
+        </w:rPr>
+        <w:t>Throughout the years, Facebook has been improving and updating its website, likewise the number of active Facebook users kept increasing. When it first launched in 2004, Facebook was just a website for Harvard students, the login page had “Harvard University” written in it. By 2005, it was opening up to other schools. Since 2006, anyone who claims to be at least 13 years old has been allowed to become a registered user of Facebook. The Mini-feed was also born in 2006, which was basically a play-by-play of one’s Facebook activity. The "like" button, stylized as a "thumbs up" icon, was first enabled on February 9, 2009, and enabled users to easily interact with status updates, comments, photos and videos. In 2011, Facebook launched a whole new design: You could add a cover photo, and the ticker of your friends' Facebook happenings now stayed docked in the right-hand side. Now we come to 2020, in which the company continues to move forward and dominate the social networking field.</w:t>
+      </w:r>
+    </w:p>
+    <w:p>
+      <w:pPr>
+        <w:pStyle w:val="Heading2"/>
+        <w:numPr>
+          <w:ilvl w:val="1"/>
+          <w:numId w:val="22"/>
+        </w:numPr>
+        <w:spacing w:line="360" w:lineRule="auto"/>
+        <w:rPr>
+          <w:rFonts w:cs="Times New Roman"/>
+          <w:sz w:val="24"/>
+          <w:szCs w:val="24"/>
+        </w:rPr>
+      </w:pPr>
+      <w:bookmarkStart w:id="6" w:name="_Toc33995173"/>
+      <w:bookmarkStart w:id="7" w:name="_Toc33995727"/>
+      <w:r>
+        <w:rPr>
+          <w:rFonts w:cs="Times New Roman"/>
+          <w:sz w:val="24"/>
+          <w:szCs w:val="24"/>
+        </w:rPr>
+        <w:t>YouTube</w:t>
+      </w:r>
+      <w:bookmarkEnd w:id="6"/>
+      <w:bookmarkEnd w:id="7"/>
+    </w:p>
     <w:p>
       <w:pPr>
         <w:spacing w:line="360" w:lineRule="auto"/>
         <w:jc w:val="both"/>
+        <w:rPr>
+          <w:rFonts w:ascii="Times New Roman" w:hAnsi="Times New Roman" w:cs="Times New Roman"/>
+          <w:sz w:val="24"/>
+          <w:szCs w:val="24"/>
+          <w:shd w:val="clear" w:color="auto" w:fill="FFFFFF"/>
+        </w:rPr>
+      </w:pPr>
+      <w:r>
+        <w:rPr>
+          <w:rFonts w:ascii="Times New Roman" w:hAnsi="Times New Roman" w:cs="Times New Roman"/>
+          <w:sz w:val="24"/>
+          <w:szCs w:val="24"/>
+          <w:shd w:val="clear" w:color="auto" w:fill="FFFFFF"/>
+        </w:rPr>
+        <w:t>YouTube is an American </w:t>
+      </w:r>
+      <w:hyperlink r:id="rId14" w:tooltip="Video hosting service" w:history="1">
+        <w:r>
+          <w:rPr>
+            <w:rStyle w:val="Hyperlink"/>
+            <w:rFonts w:ascii="Times New Roman" w:hAnsi="Times New Roman" w:cs="Times New Roman"/>
+            <w:color w:val="auto"/>
+            <w:sz w:val="24"/>
+            <w:szCs w:val="24"/>
+            <w:u w:val="none"/>
+            <w:shd w:val="clear" w:color="auto" w:fill="FFFFFF"/>
+          </w:rPr>
+          <w:t>video-sharing</w:t>
+        </w:r>
+      </w:hyperlink>
+      <w:r>
+        <w:rPr>
+          <w:rFonts w:ascii="Times New Roman" w:hAnsi="Times New Roman" w:cs="Times New Roman"/>
+          <w:sz w:val="24"/>
+          <w:szCs w:val="24"/>
+          <w:shd w:val="clear" w:color="auto" w:fill="FFFFFF"/>
+        </w:rPr>
+        <w:t> </w:t>
+      </w:r>
+      <w:hyperlink r:id="rId15" w:tooltip="Web platform" w:history="1">
+        <w:r>
+          <w:rPr>
+            <w:rStyle w:val="Hyperlink"/>
+            <w:rFonts w:ascii="Times New Roman" w:hAnsi="Times New Roman" w:cs="Times New Roman"/>
+            <w:color w:val="auto"/>
+            <w:sz w:val="24"/>
+            <w:szCs w:val="24"/>
+            <w:u w:val="none"/>
+            <w:shd w:val="clear" w:color="auto" w:fill="FFFFFF"/>
+          </w:rPr>
+          <w:t>platform</w:t>
+        </w:r>
+      </w:hyperlink>
+      <w:r>
+        <w:rPr>
+          <w:rFonts w:ascii="Times New Roman" w:hAnsi="Times New Roman" w:cs="Times New Roman"/>
+          <w:sz w:val="24"/>
+          <w:szCs w:val="24"/>
+          <w:shd w:val="clear" w:color="auto" w:fill="FFFFFF"/>
+        </w:rPr>
+        <w:t> headquartered in </w:t>
+      </w:r>
+      <w:hyperlink r:id="rId16" w:tooltip="San Bruno, California" w:history="1">
+        <w:r>
+          <w:rPr>
+            <w:rStyle w:val="Hyperlink"/>
+            <w:rFonts w:ascii="Times New Roman" w:hAnsi="Times New Roman" w:cs="Times New Roman"/>
+            <w:color w:val="auto"/>
+            <w:sz w:val="24"/>
+            <w:szCs w:val="24"/>
+            <w:u w:val="none"/>
+            <w:shd w:val="clear" w:color="auto" w:fill="FFFFFF"/>
+          </w:rPr>
+          <w:t>San Bruno, California</w:t>
+        </w:r>
+      </w:hyperlink>
+      <w:r>
+        <w:rPr>
+          <w:rFonts w:ascii="Times New Roman" w:hAnsi="Times New Roman" w:cs="Times New Roman"/>
+          <w:sz w:val="24"/>
+          <w:szCs w:val="24"/>
+          <w:shd w:val="clear" w:color="auto" w:fill="FFFFFF"/>
+        </w:rPr>
+        <w:t>. It was created by three PayPal employees as a video-sharing website on February, 2005. YouTube allows users to upload, view, rate, favorites, share, flag, report, comment on </w:t>
+      </w:r>
+      <w:hyperlink r:id="rId17" w:tooltip="Video" w:history="1">
+        <w:r>
+          <w:rPr>
+            <w:rStyle w:val="Hyperlink"/>
+            <w:rFonts w:ascii="Times New Roman" w:hAnsi="Times New Roman" w:cs="Times New Roman"/>
+            <w:color w:val="auto"/>
+            <w:sz w:val="24"/>
+            <w:szCs w:val="24"/>
+            <w:u w:val="none"/>
+            <w:shd w:val="clear" w:color="auto" w:fill="FFFFFF"/>
+          </w:rPr>
+          <w:t>videos</w:t>
+        </w:r>
+      </w:hyperlink>
+      <w:r>
+        <w:rPr>
+          <w:rFonts w:ascii="Times New Roman" w:hAnsi="Times New Roman" w:cs="Times New Roman"/>
+          <w:sz w:val="24"/>
+          <w:szCs w:val="24"/>
+          <w:shd w:val="clear" w:color="auto" w:fill="FFFFFF"/>
+        </w:rPr>
+        <w:t>, and </w:t>
+      </w:r>
+      <w:hyperlink r:id="rId18" w:tooltip="List of most-subscribed YouTube channels" w:history="1">
+        <w:r>
+          <w:rPr>
+            <w:rStyle w:val="Hyperlink"/>
+            <w:rFonts w:ascii="Times New Roman" w:hAnsi="Times New Roman" w:cs="Times New Roman"/>
+            <w:color w:val="auto"/>
+            <w:sz w:val="24"/>
+            <w:szCs w:val="24"/>
+            <w:u w:val="none"/>
+            <w:shd w:val="clear" w:color="auto" w:fill="FFFFFF"/>
+          </w:rPr>
+          <w:t>subscribe to other users</w:t>
+        </w:r>
+      </w:hyperlink>
+      <w:r>
+        <w:rPr>
+          <w:rFonts w:ascii="Times New Roman" w:hAnsi="Times New Roman" w:cs="Times New Roman"/>
+          <w:sz w:val="24"/>
+          <w:szCs w:val="24"/>
+          <w:shd w:val="clear" w:color="auto" w:fill="FFFFFF"/>
+        </w:rPr>
+        <w:t>. Available content includes </w:t>
+      </w:r>
+      <w:hyperlink r:id="rId19" w:tooltip="Video clip" w:history="1">
+        <w:r>
+          <w:rPr>
+            <w:rStyle w:val="Hyperlink"/>
+            <w:rFonts w:ascii="Times New Roman" w:hAnsi="Times New Roman" w:cs="Times New Roman"/>
+            <w:color w:val="auto"/>
+            <w:sz w:val="24"/>
+            <w:szCs w:val="24"/>
+            <w:u w:val="none"/>
+            <w:shd w:val="clear" w:color="auto" w:fill="FFFFFF"/>
+          </w:rPr>
+          <w:t>video clips</w:t>
+        </w:r>
+      </w:hyperlink>
+      <w:r>
+        <w:rPr>
+          <w:rFonts w:ascii="Times New Roman" w:hAnsi="Times New Roman" w:cs="Times New Roman"/>
+          <w:sz w:val="24"/>
+          <w:szCs w:val="24"/>
+          <w:shd w:val="clear" w:color="auto" w:fill="FFFFFF"/>
+        </w:rPr>
+        <w:t>, </w:t>
+      </w:r>
+      <w:hyperlink r:id="rId20" w:tooltip="TV show" w:history="1">
+        <w:r>
+          <w:rPr>
+            <w:rStyle w:val="Hyperlink"/>
+            <w:rFonts w:ascii="Times New Roman" w:hAnsi="Times New Roman" w:cs="Times New Roman"/>
+            <w:color w:val="auto"/>
+            <w:sz w:val="24"/>
+            <w:szCs w:val="24"/>
+            <w:u w:val="none"/>
+            <w:shd w:val="clear" w:color="auto" w:fill="FFFFFF"/>
+          </w:rPr>
+          <w:t>TV show</w:t>
+        </w:r>
+      </w:hyperlink>
+      <w:r>
+        <w:rPr>
+          <w:rFonts w:ascii="Times New Roman" w:hAnsi="Times New Roman" w:cs="Times New Roman"/>
+          <w:sz w:val="24"/>
+          <w:szCs w:val="24"/>
+          <w:shd w:val="clear" w:color="auto" w:fill="FFFFFF"/>
+        </w:rPr>
+        <w:t> clips, </w:t>
+      </w:r>
+      <w:hyperlink r:id="rId21" w:tooltip="Music video" w:history="1">
+        <w:r>
+          <w:rPr>
+            <w:rStyle w:val="Hyperlink"/>
+            <w:rFonts w:ascii="Times New Roman" w:hAnsi="Times New Roman" w:cs="Times New Roman"/>
+            <w:color w:val="auto"/>
+            <w:sz w:val="24"/>
+            <w:szCs w:val="24"/>
+            <w:u w:val="none"/>
+            <w:shd w:val="clear" w:color="auto" w:fill="FFFFFF"/>
+          </w:rPr>
+          <w:t>music videos</w:t>
+        </w:r>
+      </w:hyperlink>
+      <w:r>
+        <w:rPr>
+          <w:rFonts w:ascii="Times New Roman" w:hAnsi="Times New Roman" w:cs="Times New Roman"/>
+          <w:sz w:val="24"/>
+          <w:szCs w:val="24"/>
+          <w:shd w:val="clear" w:color="auto" w:fill="FFFFFF"/>
+        </w:rPr>
+        <w:t>, </w:t>
+      </w:r>
+      <w:hyperlink r:id="rId22" w:tooltip="Short film" w:history="1">
+        <w:r>
+          <w:rPr>
+            <w:rStyle w:val="Hyperlink"/>
+            <w:rFonts w:ascii="Times New Roman" w:hAnsi="Times New Roman" w:cs="Times New Roman"/>
+            <w:color w:val="auto"/>
+            <w:sz w:val="24"/>
+            <w:szCs w:val="24"/>
+            <w:u w:val="none"/>
+            <w:shd w:val="clear" w:color="auto" w:fill="FFFFFF"/>
+          </w:rPr>
+          <w:t>short</w:t>
+        </w:r>
+      </w:hyperlink>
+      <w:r>
+        <w:rPr>
+          <w:rFonts w:ascii="Times New Roman" w:hAnsi="Times New Roman" w:cs="Times New Roman"/>
+          <w:sz w:val="24"/>
+          <w:szCs w:val="24"/>
+          <w:shd w:val="clear" w:color="auto" w:fill="FFFFFF"/>
+        </w:rPr>
+        <w:t> and </w:t>
+      </w:r>
+      <w:hyperlink r:id="rId23" w:tooltip="Documentary film" w:history="1">
+        <w:r>
+          <w:rPr>
+            <w:rStyle w:val="Hyperlink"/>
+            <w:rFonts w:ascii="Times New Roman" w:hAnsi="Times New Roman" w:cs="Times New Roman"/>
+            <w:color w:val="auto"/>
+            <w:sz w:val="24"/>
+            <w:szCs w:val="24"/>
+            <w:u w:val="none"/>
+            <w:shd w:val="clear" w:color="auto" w:fill="FFFFFF"/>
+          </w:rPr>
+          <w:t>documentary</w:t>
+        </w:r>
+      </w:hyperlink>
+      <w:r>
+        <w:rPr>
+          <w:rFonts w:ascii="Times New Roman" w:hAnsi="Times New Roman" w:cs="Times New Roman"/>
+          <w:sz w:val="24"/>
+          <w:szCs w:val="24"/>
+          <w:shd w:val="clear" w:color="auto" w:fill="FFFFFF"/>
+        </w:rPr>
+        <w:t> films, audio recordings, </w:t>
+      </w:r>
+      <w:hyperlink r:id="rId24" w:tooltip="Trailer (promotion)" w:history="1">
+        <w:r>
+          <w:rPr>
+            <w:rStyle w:val="Hyperlink"/>
+            <w:rFonts w:ascii="Times New Roman" w:hAnsi="Times New Roman" w:cs="Times New Roman"/>
+            <w:color w:val="auto"/>
+            <w:sz w:val="24"/>
+            <w:szCs w:val="24"/>
+            <w:u w:val="none"/>
+            <w:shd w:val="clear" w:color="auto" w:fill="FFFFFF"/>
+          </w:rPr>
+          <w:t>movie trailers</w:t>
+        </w:r>
+      </w:hyperlink>
+      <w:r>
+        <w:rPr>
+          <w:rFonts w:ascii="Times New Roman" w:hAnsi="Times New Roman" w:cs="Times New Roman"/>
+          <w:sz w:val="24"/>
+          <w:szCs w:val="24"/>
+          <w:shd w:val="clear" w:color="auto" w:fill="FFFFFF"/>
+        </w:rPr>
+        <w:t xml:space="preserve"> and </w:t>
+      </w:r>
+      <w:hyperlink r:id="rId25" w:tooltip="Live stream" w:history="1">
+        <w:r>
+          <w:rPr>
+            <w:rStyle w:val="Hyperlink"/>
+            <w:rFonts w:ascii="Times New Roman" w:hAnsi="Times New Roman" w:cs="Times New Roman"/>
+            <w:color w:val="auto"/>
+            <w:sz w:val="24"/>
+            <w:szCs w:val="24"/>
+            <w:u w:val="none"/>
+            <w:shd w:val="clear" w:color="auto" w:fill="FFFFFF"/>
+          </w:rPr>
+          <w:t>live streams</w:t>
+        </w:r>
+      </w:hyperlink>
+      <w:r>
+        <w:rPr>
+          <w:rFonts w:ascii="Times New Roman" w:hAnsi="Times New Roman" w:cs="Times New Roman"/>
+          <w:sz w:val="24"/>
+          <w:szCs w:val="24"/>
+          <w:shd w:val="clear" w:color="auto" w:fill="FFFFFF"/>
+        </w:rPr>
+        <w:t xml:space="preserve">. By using </w:t>
+      </w:r>
+      <w:r>
+        <w:rPr>
+          <w:rFonts w:ascii="Times New Roman" w:hAnsi="Times New Roman" w:cs="Times New Roman"/>
+          <w:sz w:val="24"/>
+          <w:szCs w:val="24"/>
+          <w:shd w:val="clear" w:color="auto" w:fill="FFFFFF"/>
+        </w:rPr>
+        <w:lastRenderedPageBreak/>
+        <w:t>the YouTube search engine, users can search for any type of video. It also has a feature that recommends videos based on videos the user’s watch history: the recommended videos appear in boxes along with their titles so people can easily choose videos they want.  YouTube has allowed people to learn any kind of skill, share useful or entertaining videos and earn money by sharing videos.</w:t>
+      </w:r>
+    </w:p>
+    <w:p>
+      <w:pPr>
+        <w:spacing w:line="360" w:lineRule="auto"/>
+        <w:jc w:val="both"/>
+        <w:rPr>
+          <w:rFonts w:ascii="Times New Roman" w:hAnsi="Times New Roman" w:cs="Times New Roman"/>
+          <w:sz w:val="24"/>
+          <w:szCs w:val="24"/>
+        </w:rPr>
+      </w:pPr>
+      <w:r>
+        <w:rPr>
+          <w:rFonts w:ascii="Times New Roman" w:hAnsi="Times New Roman" w:cs="Times New Roman"/>
+          <w:sz w:val="24"/>
+          <w:szCs w:val="24"/>
+          <w:shd w:val="clear" w:color="auto" w:fill="FFFFFF"/>
+        </w:rPr>
+        <w:t>The early homepage in 2005 had only five videos, a search box, and a bunch of video tags to explore. Features like full-screen video view, subscriptions, video ratings, and personalized user profiles were added throughout 2005 and 2006, leading to various design and usability changes to the site layout and video player. 2010 saw the introduction of native live streaming infrastructure. In August of 2015, YouTube announced that the video view count will better reflect more accurate numbers as views come in. YouTube continues to grow and entertain/help users by adding different features to the website.</w:t>
+      </w:r>
+    </w:p>
+    <w:p>
+      <w:pPr>
+        <w:pStyle w:val="Heading2"/>
+        <w:numPr>
+          <w:ilvl w:val="1"/>
+          <w:numId w:val="22"/>
+        </w:numPr>
+        <w:spacing w:line="360" w:lineRule="auto"/>
+      </w:pPr>
+      <w:bookmarkStart w:id="8" w:name="_Toc33995174"/>
+      <w:bookmarkStart w:id="9" w:name="_Toc33995728"/>
+      <w:r>
+        <w:t>Wikipedia</w:t>
+      </w:r>
+      <w:bookmarkEnd w:id="8"/>
+      <w:bookmarkEnd w:id="9"/>
+    </w:p>
+    <w:p>
+      <w:pPr>
+        <w:spacing w:line="360" w:lineRule="auto"/>
+        <w:jc w:val="both"/>
+        <w:rPr>
+          <w:rFonts w:ascii="Times New Roman" w:hAnsi="Times New Roman" w:cs="Times New Roman"/>
+          <w:sz w:val="24"/>
+          <w:szCs w:val="24"/>
+          <w:shd w:val="clear" w:color="auto" w:fill="FFFFFF"/>
+        </w:rPr>
+      </w:pPr>
+      <w:r>
+        <w:rPr>
+          <w:rFonts w:ascii="Times New Roman" w:hAnsi="Times New Roman" w:cs="Times New Roman"/>
+          <w:sz w:val="24"/>
+          <w:szCs w:val="24"/>
+          <w:shd w:val="clear" w:color="auto" w:fill="FFFFFF"/>
+        </w:rPr>
+        <w:t>Wikipedia is a free, open content online encyclopedia created through the collaborative effort of a community of users known as </w:t>
+      </w:r>
+      <w:proofErr w:type="spellStart"/>
+      <w:r>
+        <w:rPr>
+          <w:rFonts w:ascii="Times New Roman" w:hAnsi="Times New Roman" w:cs="Times New Roman"/>
+          <w:sz w:val="24"/>
+          <w:szCs w:val="24"/>
+          <w:shd w:val="clear" w:color="auto" w:fill="FFFFFF"/>
+        </w:rPr>
+        <w:t>Wikipedians</w:t>
+      </w:r>
+      <w:proofErr w:type="spellEnd"/>
+      <w:r>
+        <w:rPr>
+          <w:rFonts w:ascii="Times New Roman" w:hAnsi="Times New Roman" w:cs="Times New Roman"/>
+          <w:sz w:val="24"/>
+          <w:szCs w:val="24"/>
+          <w:shd w:val="clear" w:color="auto" w:fill="FFFFFF"/>
+        </w:rPr>
+        <w:t xml:space="preserve">. Anyone registered on the site can create an article for publication; registration is not required to edit articles.  Jimmy Wales and Larry Sanger co-founded Wikipedia as an offshoot of an earlier encyclopedia project, </w:t>
+      </w:r>
+      <w:proofErr w:type="spellStart"/>
+      <w:r>
+        <w:rPr>
+          <w:rFonts w:ascii="Times New Roman" w:hAnsi="Times New Roman" w:cs="Times New Roman"/>
+          <w:sz w:val="24"/>
+          <w:szCs w:val="24"/>
+          <w:shd w:val="clear" w:color="auto" w:fill="FFFFFF"/>
+        </w:rPr>
+        <w:t>Nupedia</w:t>
+      </w:r>
+      <w:proofErr w:type="spellEnd"/>
+      <w:r>
+        <w:rPr>
+          <w:rFonts w:ascii="Times New Roman" w:hAnsi="Times New Roman" w:cs="Times New Roman"/>
+          <w:sz w:val="24"/>
+          <w:szCs w:val="24"/>
+          <w:shd w:val="clear" w:color="auto" w:fill="FFFFFF"/>
+        </w:rPr>
+        <w:t xml:space="preserve">, in January 2001. Originally, Wikipedia was created to provide content for </w:t>
+      </w:r>
+      <w:proofErr w:type="spellStart"/>
+      <w:r>
+        <w:rPr>
+          <w:rFonts w:ascii="Times New Roman" w:hAnsi="Times New Roman" w:cs="Times New Roman"/>
+          <w:sz w:val="24"/>
+          <w:szCs w:val="24"/>
+          <w:shd w:val="clear" w:color="auto" w:fill="FFFFFF"/>
+        </w:rPr>
+        <w:t>Nupedia</w:t>
+      </w:r>
+      <w:proofErr w:type="spellEnd"/>
+      <w:r>
+        <w:rPr>
+          <w:rFonts w:ascii="Times New Roman" w:hAnsi="Times New Roman" w:cs="Times New Roman"/>
+          <w:sz w:val="24"/>
+          <w:szCs w:val="24"/>
+          <w:shd w:val="clear" w:color="auto" w:fill="FFFFFF"/>
+        </w:rPr>
+        <w:t>. However, as the wiki site became established it soon grew beyond the scope of the earlier project. As of January 2015, the website provided well over five million articles in English and more than that number in all other languages combined. </w:t>
+      </w:r>
+    </w:p>
+    <w:p>
+      <w:pPr>
+        <w:spacing w:line="360" w:lineRule="auto"/>
+        <w:jc w:val="both"/>
+        <w:rPr>
+          <w:rFonts w:ascii="Times New Roman" w:hAnsi="Times New Roman" w:cs="Times New Roman"/>
+          <w:sz w:val="24"/>
+          <w:szCs w:val="24"/>
+          <w:shd w:val="clear" w:color="auto" w:fill="FFFFFF"/>
+        </w:rPr>
+      </w:pPr>
+      <w:r>
+        <w:rPr>
+          <w:rFonts w:ascii="Times New Roman" w:hAnsi="Times New Roman" w:cs="Times New Roman"/>
+          <w:sz w:val="24"/>
+          <w:szCs w:val="24"/>
+          <w:shd w:val="clear" w:color="auto" w:fill="FFFFFF"/>
+        </w:rPr>
+        <w:t>Criticisms of Wikipedia include assertions that its openness makes it unreliable. Because articles don't include bylines, authors aren't publicly accountable for what they write. Similarly, because anyone can edit any article, the site's entries are vulnerable to unprincipled edits.</w:t>
+      </w:r>
+    </w:p>
+    <w:p>
+      <w:pPr>
+        <w:spacing w:after="120" w:line="360" w:lineRule="auto"/>
+        <w:jc w:val="both"/>
+        <w:rPr>
+          <w:rFonts w:ascii="Times New Roman" w:hAnsi="Times New Roman" w:cs="Times New Roman"/>
+          <w:sz w:val="24"/>
+          <w:szCs w:val="24"/>
+          <w:shd w:val="clear" w:color="auto" w:fill="FFFFFF"/>
+        </w:rPr>
+      </w:pPr>
+      <w:r>
+        <w:rPr>
+          <w:rFonts w:ascii="Times New Roman" w:hAnsi="Times New Roman" w:cs="Times New Roman"/>
+          <w:sz w:val="24"/>
+          <w:szCs w:val="24"/>
+          <w:shd w:val="clear" w:color="auto" w:fill="FFFFFF"/>
+        </w:rPr>
+        <w:t>Wikipedia is a great invention that enables people to save time. Moreover, Wikipedia has lots of advantages as well as disadvantages. Some advantages in one context may be a disadvantage in another, taking example of the website being easy to edit. It is good to be able to edit and add information but somehow the information may not be reliable.</w:t>
+      </w:r>
+    </w:p>
+    <w:p>
+      <w:pPr>
+        <w:spacing w:after="120" w:line="360" w:lineRule="auto"/>
+        <w:jc w:val="both"/>
+        <w:rPr>
+          <w:rFonts w:ascii="Times New Roman" w:hAnsi="Times New Roman" w:cs="Times New Roman"/>
+          <w:sz w:val="24"/>
+          <w:szCs w:val="24"/>
+          <w:shd w:val="clear" w:color="auto" w:fill="FFFFFF"/>
+        </w:rPr>
+      </w:pPr>
+    </w:p>
+    <w:p>
+      <w:pPr>
+        <w:pStyle w:val="Heading2"/>
+        <w:numPr>
+          <w:ilvl w:val="1"/>
+          <w:numId w:val="22"/>
+        </w:numPr>
+        <w:spacing w:before="120" w:line="360" w:lineRule="auto"/>
+        <w:rPr>
+          <w:szCs w:val="28"/>
+        </w:rPr>
+      </w:pPr>
+      <w:bookmarkStart w:id="10" w:name="_Toc33995175"/>
+      <w:bookmarkStart w:id="11" w:name="_Toc33995729"/>
+      <w:r>
+        <w:rPr>
+          <w:szCs w:val="28"/>
+        </w:rPr>
+        <w:lastRenderedPageBreak/>
+        <w:t>Twitter</w:t>
+      </w:r>
+      <w:bookmarkEnd w:id="10"/>
+      <w:bookmarkEnd w:id="11"/>
+    </w:p>
+    <w:p>
+      <w:pPr>
+        <w:spacing w:after="120" w:line="360" w:lineRule="auto"/>
+        <w:jc w:val="both"/>
+        <w:rPr>
+          <w:rFonts w:ascii="Times New Roman" w:hAnsi="Times New Roman" w:cs="Times New Roman"/>
+          <w:sz w:val="24"/>
+          <w:szCs w:val="24"/>
+          <w:shd w:val="clear" w:color="auto" w:fill="FFFFFF"/>
+        </w:rPr>
+      </w:pPr>
+      <w:r>
+        <w:rPr>
+          <w:rFonts w:ascii="Times New Roman" w:hAnsi="Times New Roman" w:cs="Times New Roman"/>
+          <w:sz w:val="24"/>
+          <w:szCs w:val="24"/>
+          <w:shd w:val="clear" w:color="auto" w:fill="FFFFFF"/>
+        </w:rPr>
+        <w:t>Twitter is an American microblogging and social networking service on which users post and interact with messages known as “tweets”. As a social network, Twitter revolves around the principle of followers. When you choose to follow another Twitter user, that user's tweets appear in reverse chronological order on your main Twitter page. Tweets are publicly visible by default, but senders can restrict message delivery to only their followers.</w:t>
+      </w:r>
+    </w:p>
+    <w:p>
+      <w:pPr>
+        <w:pStyle w:val="NormalWeb"/>
+        <w:shd w:val="clear" w:color="auto" w:fill="FFFFFF"/>
+        <w:spacing w:before="120" w:beforeAutospacing="0" w:after="120" w:afterAutospacing="0" w:line="360" w:lineRule="auto"/>
+        <w:jc w:val="both"/>
+      </w:pPr>
+      <w:r>
+        <w:rPr>
+          <w:shd w:val="clear" w:color="auto" w:fill="FFFFFF"/>
+        </w:rPr>
+        <w:t xml:space="preserve">Twitter was created in March 2006 and launched in July of that year. </w:t>
+      </w:r>
+      <w:r>
+        <w:t>The service rapidly gained worldwide popularity. In 2012, more than 100 million users posted 340 million tweets a day, and the service handled an average of 1.6 billion </w:t>
+      </w:r>
+      <w:hyperlink r:id="rId26" w:tooltip="Web search query" w:history="1">
+        <w:r>
+          <w:rPr>
+            <w:rStyle w:val="Hyperlink"/>
+            <w:color w:val="auto"/>
+            <w:u w:val="none"/>
+          </w:rPr>
+          <w:t>search queries</w:t>
+        </w:r>
+      </w:hyperlink>
+      <w:r>
+        <w:t> per day. In 2013, it was one of the ten </w:t>
+      </w:r>
+      <w:hyperlink r:id="rId27" w:tooltip="List of most popular websites" w:history="1">
+        <w:r>
+          <w:rPr>
+            <w:rStyle w:val="Hyperlink"/>
+            <w:color w:val="auto"/>
+            <w:u w:val="none"/>
+          </w:rPr>
+          <w:t>most-visited websites</w:t>
+        </w:r>
+      </w:hyperlink>
+      <w:r>
+        <w:t xml:space="preserve"> and has been described as "the SMS of the Internet". As of 2018, Twitter had more than 321 million monthly active users. </w:t>
+      </w:r>
+    </w:p>
+    <w:p>
+      <w:pPr>
+        <w:pStyle w:val="NormalWeb"/>
+        <w:shd w:val="clear" w:color="auto" w:fill="FFFFFF"/>
+        <w:spacing w:before="120" w:beforeAutospacing="0" w:after="120" w:afterAutospacing="0" w:line="360" w:lineRule="auto"/>
+        <w:jc w:val="both"/>
+        <w:rPr>
+          <w:shd w:val="clear" w:color="auto" w:fill="FFFFFF"/>
+        </w:rPr>
+      </w:pPr>
+      <w:r>
+        <w:rPr>
+          <w:shd w:val="clear" w:color="auto" w:fill="FFFFFF"/>
+        </w:rPr>
+        <w:t>Twitter is a very simple social network because it allows individuals to be aware of everything that interests them, such as communities, celebrities or just people they know. However, twitter has disadvantages like False profiles, insults from people and spam on the network.</w:t>
+      </w:r>
+    </w:p>
+    <w:p>
+      <w:pPr>
+        <w:pStyle w:val="Heading2"/>
+        <w:numPr>
+          <w:ilvl w:val="1"/>
+          <w:numId w:val="22"/>
+        </w:numPr>
+        <w:spacing w:before="120" w:line="360" w:lineRule="auto"/>
+        <w:rPr>
+          <w:rFonts w:cs="Times New Roman"/>
+          <w:szCs w:val="28"/>
+          <w:shd w:val="clear" w:color="auto" w:fill="FFFFFF"/>
+        </w:rPr>
+      </w:pPr>
+      <w:bookmarkStart w:id="12" w:name="_Toc33995176"/>
+      <w:bookmarkStart w:id="13" w:name="_Toc33995730"/>
+      <w:r>
+        <w:rPr>
+          <w:rFonts w:cs="Times New Roman"/>
+          <w:szCs w:val="28"/>
+          <w:shd w:val="clear" w:color="auto" w:fill="FFFFFF"/>
+        </w:rPr>
+        <w:t>Quora</w:t>
+      </w:r>
+      <w:bookmarkEnd w:id="12"/>
+      <w:bookmarkEnd w:id="13"/>
+    </w:p>
+    <w:p>
+      <w:pPr>
+        <w:spacing w:after="120" w:line="360" w:lineRule="auto"/>
+        <w:jc w:val="both"/>
+        <w:rPr>
+          <w:rFonts w:ascii="Times New Roman" w:hAnsi="Times New Roman" w:cs="Times New Roman"/>
+          <w:spacing w:val="4"/>
+          <w:sz w:val="24"/>
+          <w:szCs w:val="24"/>
+          <w:shd w:val="clear" w:color="auto" w:fill="FFFFFF"/>
+        </w:rPr>
+      </w:pPr>
+      <w:r>
+        <w:rPr>
+          <w:rFonts w:ascii="Times New Roman" w:hAnsi="Times New Roman" w:cs="Times New Roman"/>
+          <w:sz w:val="24"/>
+          <w:szCs w:val="24"/>
+          <w:shd w:val="clear" w:color="auto" w:fill="FFFFFF"/>
+        </w:rPr>
+        <w:t>Quora is an American </w:t>
+      </w:r>
+      <w:hyperlink r:id="rId28" w:tooltip="List of question-and-answer websites" w:history="1">
+        <w:r>
+          <w:rPr>
+            <w:rStyle w:val="Hyperlink"/>
+            <w:rFonts w:ascii="Times New Roman" w:hAnsi="Times New Roman" w:cs="Times New Roman"/>
+            <w:color w:val="auto"/>
+            <w:sz w:val="24"/>
+            <w:szCs w:val="24"/>
+            <w:u w:val="none"/>
+            <w:shd w:val="clear" w:color="auto" w:fill="FFFFFF"/>
+          </w:rPr>
+          <w:t>question and answer website</w:t>
+        </w:r>
+      </w:hyperlink>
+      <w:r>
+        <w:rPr>
+          <w:rFonts w:ascii="Times New Roman" w:hAnsi="Times New Roman" w:cs="Times New Roman"/>
+          <w:sz w:val="24"/>
+          <w:szCs w:val="24"/>
+          <w:shd w:val="clear" w:color="auto" w:fill="FFFFFF"/>
+        </w:rPr>
+        <w:t> where questions are asked, answered, and edited by </w:t>
+      </w:r>
+      <w:hyperlink r:id="rId29" w:tooltip="Internet" w:history="1">
+        <w:r>
+          <w:rPr>
+            <w:rStyle w:val="Hyperlink"/>
+            <w:rFonts w:ascii="Times New Roman" w:hAnsi="Times New Roman" w:cs="Times New Roman"/>
+            <w:color w:val="auto"/>
+            <w:sz w:val="24"/>
+            <w:szCs w:val="24"/>
+            <w:u w:val="none"/>
+            <w:shd w:val="clear" w:color="auto" w:fill="FFFFFF"/>
+          </w:rPr>
+          <w:t>Internet</w:t>
+        </w:r>
+      </w:hyperlink>
+      <w:r>
+        <w:rPr>
+          <w:rFonts w:ascii="Times New Roman" w:hAnsi="Times New Roman" w:cs="Times New Roman"/>
+          <w:sz w:val="24"/>
+          <w:szCs w:val="24"/>
+          <w:shd w:val="clear" w:color="auto" w:fill="FFFFFF"/>
+        </w:rPr>
+        <w:t> </w:t>
+      </w:r>
+      <w:hyperlink r:id="rId30" w:tooltip="User (computing)" w:history="1">
+        <w:r>
+          <w:rPr>
+            <w:rStyle w:val="Hyperlink"/>
+            <w:rFonts w:ascii="Times New Roman" w:hAnsi="Times New Roman" w:cs="Times New Roman"/>
+            <w:color w:val="auto"/>
+            <w:sz w:val="24"/>
+            <w:szCs w:val="24"/>
+            <w:u w:val="none"/>
+            <w:shd w:val="clear" w:color="auto" w:fill="FFFFFF"/>
+          </w:rPr>
+          <w:t>users</w:t>
+        </w:r>
+      </w:hyperlink>
+      <w:r>
+        <w:rPr>
+          <w:rFonts w:ascii="Times New Roman" w:hAnsi="Times New Roman" w:cs="Times New Roman"/>
+          <w:sz w:val="24"/>
+          <w:szCs w:val="24"/>
+          <w:shd w:val="clear" w:color="auto" w:fill="FFFFFF"/>
+        </w:rPr>
+        <w:t>, either factually or in the form of opinions. The company was founded in June 2009, and the website was made available to the public for the first time on June 21, 2010.</w:t>
+      </w:r>
+      <w:r>
+        <w:rPr>
+          <w:rFonts w:ascii="Times New Roman" w:hAnsi="Times New Roman" w:cs="Times New Roman"/>
+          <w:sz w:val="24"/>
+          <w:szCs w:val="24"/>
+        </w:rPr>
+        <w:t xml:space="preserve"> </w:t>
+      </w:r>
+      <w:r>
+        <w:rPr>
+          <w:rFonts w:ascii="Times New Roman" w:hAnsi="Times New Roman" w:cs="Times New Roman"/>
+          <w:sz w:val="24"/>
+          <w:szCs w:val="24"/>
+          <w:shd w:val="clear" w:color="auto" w:fill="FFFFFF"/>
+        </w:rPr>
+        <w:t xml:space="preserve">Users can collaborate by editing questions and suggesting edits to answers that have been submitted by other users. </w:t>
+      </w:r>
+    </w:p>
+    <w:p>
+      <w:pPr>
+        <w:pStyle w:val="NormalWeb"/>
+        <w:shd w:val="clear" w:color="auto" w:fill="FFFFFF"/>
+        <w:spacing w:before="120" w:beforeAutospacing="0" w:after="120" w:afterAutospacing="0" w:line="360" w:lineRule="auto"/>
+        <w:jc w:val="both"/>
+      </w:pPr>
+      <w:r>
+        <w:t xml:space="preserve">Quora first became available to the public on June 21, 2010, and was praised for its interface and for the quality of the answers written by its users. Quora's user base increased quickly, and by late December 2010, the site was seeing spikes of visitors five to ten times its usual load. Until 2018, Quora did not show ads because ads can often be negative for user experience. </w:t>
+      </w:r>
+    </w:p>
+    <w:p>
+      <w:pPr>
+        <w:spacing w:before="120" w:after="120" w:line="360" w:lineRule="auto"/>
+        <w:jc w:val="both"/>
+        <w:rPr>
+          <w:rFonts w:ascii="Times New Roman" w:hAnsi="Times New Roman" w:cs="Times New Roman"/>
+          <w:spacing w:val="4"/>
+          <w:sz w:val="24"/>
+          <w:szCs w:val="24"/>
+          <w:shd w:val="clear" w:color="auto" w:fill="FFFFFF"/>
+        </w:rPr>
+      </w:pPr>
+      <w:r>
+        <w:rPr>
+          <w:rFonts w:ascii="Times New Roman" w:hAnsi="Times New Roman" w:cs="Times New Roman"/>
+          <w:spacing w:val="4"/>
+          <w:sz w:val="24"/>
+          <w:szCs w:val="24"/>
+          <w:shd w:val="clear" w:color="auto" w:fill="FFFFFF"/>
+        </w:rPr>
+        <w:t>Quora is a great resource for providing its users not just with answers to their questions, but also an opportunity to network with other professionals.</w:t>
+      </w:r>
+    </w:p>
+    <w:p>
+      <w:pPr>
+        <w:pStyle w:val="NormalWeb"/>
+        <w:shd w:val="clear" w:color="auto" w:fill="FFFFFF"/>
+        <w:spacing w:before="120" w:beforeAutospacing="0" w:after="120" w:afterAutospacing="0" w:line="360" w:lineRule="auto"/>
+        <w:jc w:val="both"/>
+        <w:rPr>
+          <w:color w:val="222222"/>
+        </w:rPr>
       </w:pPr>
     </w:p>
     <w:sectPr>
-      <w:headerReference w:type="default" r:id="rId11"/>
-      <w:footerReference w:type="default" r:id="rId12"/>
+      <w:headerReference w:type="default" r:id="rId31"/>
+      <w:footerReference w:type="default" r:id="rId32"/>
       <w:pgSz w:w="12240" w:h="15840"/>
       <w:pgMar w:top="1440" w:right="1440" w:bottom="1440" w:left="1440" w:header="720" w:footer="720" w:gutter="0"/>
       <w:pgNumType w:start="1"/>
@@ -3663,6 +5357,36 @@
   </w:num>
   <w:num w:numId="21">
     <w:abstractNumId w:val="1"/>
+  </w:num>
+  <w:num w:numId="22">
+    <w:abstractNumId w:val="4"/>
+    <w:lvlOverride w:ilvl="0">
+      <w:startOverride w:val="1"/>
+    </w:lvlOverride>
+    <w:lvlOverride w:ilvl="1">
+      <w:startOverride w:val="1"/>
+    </w:lvlOverride>
+    <w:lvlOverride w:ilvl="2">
+      <w:startOverride w:val="1"/>
+    </w:lvlOverride>
+    <w:lvlOverride w:ilvl="3">
+      <w:startOverride w:val="1"/>
+    </w:lvlOverride>
+    <w:lvlOverride w:ilvl="4">
+      <w:startOverride w:val="1"/>
+    </w:lvlOverride>
+    <w:lvlOverride w:ilvl="5">
+      <w:startOverride w:val="1"/>
+    </w:lvlOverride>
+    <w:lvlOverride w:ilvl="6">
+      <w:startOverride w:val="1"/>
+    </w:lvlOverride>
+    <w:lvlOverride w:ilvl="7">
+      <w:startOverride w:val="1"/>
+    </w:lvlOverride>
+    <w:lvlOverride w:ilvl="8">
+      <w:startOverride w:val="1"/>
+    </w:lvlOverride>
   </w:num>
 </w:numbering>
 </file>
@@ -4396,6 +6120,23 @@
       <w:shd w:val="clear" w:color="auto" w:fill="E1DFDD"/>
     </w:rPr>
   </w:style>
+  <w:style w:type="paragraph" w:styleId="NormalWeb">
+    <w:name w:val="Normal (Web)"/>
+    <w:basedOn w:val="Normal"/>
+    <w:uiPriority w:val="99"/>
+    <w:semiHidden/>
+    <w:unhideWhenUsed/>
+    <w:rsid w:val="001F7AD5"/>
+    <w:pPr>
+      <w:spacing w:before="100" w:beforeAutospacing="1" w:after="100" w:afterAutospacing="1" w:line="240" w:lineRule="auto"/>
+    </w:pPr>
+    <w:rPr>
+      <w:rFonts w:ascii="Times New Roman" w:eastAsia="Times New Roman" w:hAnsi="Times New Roman" w:cs="Times New Roman"/>
+      <w:sz w:val="24"/>
+      <w:szCs w:val="24"/>
+      <w:lang w:val="en-US"/>
+    </w:rPr>
+  </w:style>
 </w:styles>
 </file>
 
@@ -4699,7 +6440,7 @@
 </file>
 
 <file path=customXml/itemProps1.xml><?xml version="1.0" encoding="utf-8"?>
-<ds:datastoreItem xmlns:ds="http://schemas.openxmlformats.org/officeDocument/2006/customXml" ds:itemID="{5A707DC8-CB39-415F-AD72-36DE9CA24FD1}">
+<ds:datastoreItem xmlns:ds="http://schemas.openxmlformats.org/officeDocument/2006/customXml" ds:itemID="{EFAAD019-55B7-492D-B4CB-0C7EB86B8B40}">
   <ds:schemaRefs>
     <ds:schemaRef ds:uri="http://schemas.openxmlformats.org/officeDocument/2006/bibliography"/>
   </ds:schemaRefs>

</xml_diff>

<commit_message>
Added answer to half of the third question
</commit_message>
<xml_diff>
--- a/WebAssignment1.docx
+++ b/WebAssignment1.docx
@@ -176,8 +176,6 @@
         </w:rPr>
         <w:t>THE WEB</w:t>
       </w:r>
-      <w:bookmarkStart w:id="0" w:name="_GoBack"/>
-      <w:bookmarkEnd w:id="0"/>
     </w:p>
     <w:p>
       <w:pPr>
@@ -381,7 +379,6 @@
               <w:tab w:val="right" w:leader="dot" w:pos="9350"/>
             </w:tabs>
             <w:spacing w:line="360" w:lineRule="auto"/>
-            <w:jc w:val="both"/>
             <w:rPr>
               <w:rFonts w:ascii="Times New Roman" w:eastAsiaTheme="minorEastAsia" w:hAnsi="Times New Roman" w:cs="Times New Roman"/>
               <w:noProof/>
@@ -414,7 +411,7 @@
             </w:rPr>
             <w:fldChar w:fldCharType="separate"/>
           </w:r>
-          <w:hyperlink w:anchor="_Toc33995724" w:history="1">
+          <w:hyperlink w:anchor="_Toc34036760" w:history="1">
             <w:r>
               <w:rPr>
                 <w:rStyle w:val="Hyperlink"/>
@@ -473,7 +470,7 @@
                 <w:sz w:val="24"/>
                 <w:szCs w:val="24"/>
               </w:rPr>
-              <w:instrText xml:space="preserve"> PAGEREF _Toc33995724 \h </w:instrText>
+              <w:instrText xml:space="preserve"> PAGEREF _Toc34036760 \h </w:instrText>
             </w:r>
             <w:r>
               <w:rPr>
@@ -524,7 +521,6 @@
               <w:tab w:val="right" w:leader="dot" w:pos="9350"/>
             </w:tabs>
             <w:spacing w:line="360" w:lineRule="auto"/>
-            <w:jc w:val="both"/>
             <w:rPr>
               <w:rFonts w:ascii="Times New Roman" w:eastAsiaTheme="minorEastAsia" w:hAnsi="Times New Roman" w:cs="Times New Roman"/>
               <w:noProof/>
@@ -533,7 +529,7 @@
               <w:lang w:val="en-US"/>
             </w:rPr>
           </w:pPr>
-          <w:hyperlink w:anchor="_Toc33995725" w:history="1">
+          <w:hyperlink w:anchor="_Toc34036761" w:history="1">
             <w:r>
               <w:rPr>
                 <w:rStyle w:val="Hyperlink"/>
@@ -592,7 +588,7 @@
                 <w:sz w:val="24"/>
                 <w:szCs w:val="24"/>
               </w:rPr>
-              <w:instrText xml:space="preserve"> PAGEREF _Toc33995725 \h </w:instrText>
+              <w:instrText xml:space="preserve"> PAGEREF _Toc34036761 \h </w:instrText>
             </w:r>
             <w:r>
               <w:rPr>
@@ -643,7 +639,6 @@
               <w:tab w:val="right" w:leader="dot" w:pos="9350"/>
             </w:tabs>
             <w:spacing w:line="360" w:lineRule="auto"/>
-            <w:jc w:val="both"/>
             <w:rPr>
               <w:rFonts w:ascii="Times New Roman" w:eastAsiaTheme="minorEastAsia" w:hAnsi="Times New Roman" w:cs="Times New Roman"/>
               <w:noProof/>
@@ -652,7 +647,7 @@
               <w:lang w:val="en-US"/>
             </w:rPr>
           </w:pPr>
-          <w:hyperlink w:anchor="_Toc33995726" w:history="1">
+          <w:hyperlink w:anchor="_Toc34036762" w:history="1">
             <w:r>
               <w:rPr>
                 <w:rStyle w:val="Hyperlink"/>
@@ -711,7 +706,7 @@
                 <w:sz w:val="24"/>
                 <w:szCs w:val="24"/>
               </w:rPr>
-              <w:instrText xml:space="preserve"> PAGEREF _Toc33995726 \h </w:instrText>
+              <w:instrText xml:space="preserve"> PAGEREF _Toc34036762 \h </w:instrText>
             </w:r>
             <w:r>
               <w:rPr>
@@ -762,7 +757,6 @@
               <w:tab w:val="right" w:leader="dot" w:pos="9350"/>
             </w:tabs>
             <w:spacing w:line="360" w:lineRule="auto"/>
-            <w:jc w:val="both"/>
             <w:rPr>
               <w:rFonts w:ascii="Times New Roman" w:eastAsiaTheme="minorEastAsia" w:hAnsi="Times New Roman" w:cs="Times New Roman"/>
               <w:noProof/>
@@ -771,7 +765,7 @@
               <w:lang w:val="en-US"/>
             </w:rPr>
           </w:pPr>
-          <w:hyperlink w:anchor="_Toc33995727" w:history="1">
+          <w:hyperlink w:anchor="_Toc34036763" w:history="1">
             <w:r>
               <w:rPr>
                 <w:rStyle w:val="Hyperlink"/>
@@ -830,7 +824,7 @@
                 <w:sz w:val="24"/>
                 <w:szCs w:val="24"/>
               </w:rPr>
-              <w:instrText xml:space="preserve"> PAGEREF _Toc33995727 \h </w:instrText>
+              <w:instrText xml:space="preserve"> PAGEREF _Toc34036763 \h </w:instrText>
             </w:r>
             <w:r>
               <w:rPr>
@@ -881,7 +875,6 @@
               <w:tab w:val="right" w:leader="dot" w:pos="9350"/>
             </w:tabs>
             <w:spacing w:line="360" w:lineRule="auto"/>
-            <w:jc w:val="both"/>
             <w:rPr>
               <w:rFonts w:ascii="Times New Roman" w:eastAsiaTheme="minorEastAsia" w:hAnsi="Times New Roman" w:cs="Times New Roman"/>
               <w:noProof/>
@@ -890,7 +883,7 @@
               <w:lang w:val="en-US"/>
             </w:rPr>
           </w:pPr>
-          <w:hyperlink w:anchor="_Toc33995728" w:history="1">
+          <w:hyperlink w:anchor="_Toc34036764" w:history="1">
             <w:r>
               <w:rPr>
                 <w:rStyle w:val="Hyperlink"/>
@@ -949,7 +942,7 @@
                 <w:sz w:val="24"/>
                 <w:szCs w:val="24"/>
               </w:rPr>
-              <w:instrText xml:space="preserve"> PAGEREF _Toc33995728 \h </w:instrText>
+              <w:instrText xml:space="preserve"> PAGEREF _Toc34036764 \h </w:instrText>
             </w:r>
             <w:r>
               <w:rPr>
@@ -1000,7 +993,6 @@
               <w:tab w:val="right" w:leader="dot" w:pos="9350"/>
             </w:tabs>
             <w:spacing w:line="360" w:lineRule="auto"/>
-            <w:jc w:val="both"/>
             <w:rPr>
               <w:rFonts w:ascii="Times New Roman" w:eastAsiaTheme="minorEastAsia" w:hAnsi="Times New Roman" w:cs="Times New Roman"/>
               <w:noProof/>
@@ -1009,7 +1001,7 @@
               <w:lang w:val="en-US"/>
             </w:rPr>
           </w:pPr>
-          <w:hyperlink w:anchor="_Toc33995729" w:history="1">
+          <w:hyperlink w:anchor="_Toc34036765" w:history="1">
             <w:r>
               <w:rPr>
                 <w:rStyle w:val="Hyperlink"/>
@@ -1068,7 +1060,7 @@
                 <w:sz w:val="24"/>
                 <w:szCs w:val="24"/>
               </w:rPr>
-              <w:instrText xml:space="preserve"> PAGEREF _Toc33995729 \h </w:instrText>
+              <w:instrText xml:space="preserve"> PAGEREF _Toc34036765 \h </w:instrText>
             </w:r>
             <w:r>
               <w:rPr>
@@ -1119,7 +1111,6 @@
               <w:tab w:val="right" w:leader="dot" w:pos="9350"/>
             </w:tabs>
             <w:spacing w:line="360" w:lineRule="auto"/>
-            <w:jc w:val="both"/>
             <w:rPr>
               <w:rFonts w:ascii="Times New Roman" w:eastAsiaTheme="minorEastAsia" w:hAnsi="Times New Roman" w:cs="Times New Roman"/>
               <w:noProof/>
@@ -1128,7 +1119,7 @@
               <w:lang w:val="en-US"/>
             </w:rPr>
           </w:pPr>
-          <w:hyperlink w:anchor="_Toc33995730" w:history="1">
+          <w:hyperlink w:anchor="_Toc34036766" w:history="1">
             <w:r>
               <w:rPr>
                 <w:rStyle w:val="Hyperlink"/>
@@ -1188,7 +1179,7 @@
                 <w:sz w:val="24"/>
                 <w:szCs w:val="24"/>
               </w:rPr>
-              <w:instrText xml:space="preserve"> PAGEREF _Toc33995730 \h </w:instrText>
+              <w:instrText xml:space="preserve"> PAGEREF _Toc34036766 \h </w:instrText>
             </w:r>
             <w:r>
               <w:rPr>
@@ -1218,6 +1209,950 @@
                 <w:szCs w:val="24"/>
               </w:rPr>
               <w:t>5</w:t>
+            </w:r>
+            <w:r>
+              <w:rPr>
+                <w:rFonts w:ascii="Times New Roman" w:hAnsi="Times New Roman" w:cs="Times New Roman"/>
+                <w:noProof/>
+                <w:webHidden/>
+                <w:sz w:val="24"/>
+                <w:szCs w:val="24"/>
+              </w:rPr>
+              <w:fldChar w:fldCharType="end"/>
+            </w:r>
+          </w:hyperlink>
+        </w:p>
+        <w:p>
+          <w:pPr>
+            <w:pStyle w:val="TOC1"/>
+            <w:tabs>
+              <w:tab w:val="left" w:pos="440"/>
+              <w:tab w:val="right" w:leader="dot" w:pos="9350"/>
+            </w:tabs>
+            <w:spacing w:line="360" w:lineRule="auto"/>
+            <w:rPr>
+              <w:rFonts w:ascii="Times New Roman" w:eastAsiaTheme="minorEastAsia" w:hAnsi="Times New Roman" w:cs="Times New Roman"/>
+              <w:noProof/>
+              <w:sz w:val="24"/>
+              <w:szCs w:val="24"/>
+              <w:lang w:val="en-US"/>
+            </w:rPr>
+          </w:pPr>
+          <w:hyperlink w:anchor="_Toc34036767" w:history="1">
+            <w:r>
+              <w:rPr>
+                <w:rStyle w:val="Hyperlink"/>
+                <w:rFonts w:ascii="Times New Roman" w:hAnsi="Times New Roman" w:cs="Times New Roman"/>
+                <w:noProof/>
+                <w:sz w:val="24"/>
+                <w:szCs w:val="24"/>
+              </w:rPr>
+              <w:t>3.</w:t>
+            </w:r>
+            <w:r>
+              <w:rPr>
+                <w:rFonts w:ascii="Times New Roman" w:eastAsiaTheme="minorEastAsia" w:hAnsi="Times New Roman" w:cs="Times New Roman"/>
+                <w:noProof/>
+                <w:sz w:val="24"/>
+                <w:szCs w:val="24"/>
+                <w:lang w:val="en-US"/>
+              </w:rPr>
+              <w:tab/>
+            </w:r>
+            <w:r>
+              <w:rPr>
+                <w:rStyle w:val="Hyperlink"/>
+                <w:rFonts w:ascii="Times New Roman" w:hAnsi="Times New Roman" w:cs="Times New Roman"/>
+                <w:noProof/>
+                <w:sz w:val="24"/>
+                <w:szCs w:val="24"/>
+              </w:rPr>
+              <w:t>Types of Websites</w:t>
+            </w:r>
+            <w:r>
+              <w:rPr>
+                <w:rFonts w:ascii="Times New Roman" w:hAnsi="Times New Roman" w:cs="Times New Roman"/>
+                <w:noProof/>
+                <w:webHidden/>
+                <w:sz w:val="24"/>
+                <w:szCs w:val="24"/>
+              </w:rPr>
+              <w:tab/>
+            </w:r>
+            <w:r>
+              <w:rPr>
+                <w:rFonts w:ascii="Times New Roman" w:hAnsi="Times New Roman" w:cs="Times New Roman"/>
+                <w:noProof/>
+                <w:webHidden/>
+                <w:sz w:val="24"/>
+                <w:szCs w:val="24"/>
+              </w:rPr>
+              <w:fldChar w:fldCharType="begin"/>
+            </w:r>
+            <w:r>
+              <w:rPr>
+                <w:rFonts w:ascii="Times New Roman" w:hAnsi="Times New Roman" w:cs="Times New Roman"/>
+                <w:noProof/>
+                <w:webHidden/>
+                <w:sz w:val="24"/>
+                <w:szCs w:val="24"/>
+              </w:rPr>
+              <w:instrText xml:space="preserve"> PAGEREF _Toc34036767 \h </w:instrText>
+            </w:r>
+            <w:r>
+              <w:rPr>
+                <w:rFonts w:ascii="Times New Roman" w:hAnsi="Times New Roman" w:cs="Times New Roman"/>
+                <w:noProof/>
+                <w:webHidden/>
+                <w:sz w:val="24"/>
+                <w:szCs w:val="24"/>
+              </w:rPr>
+            </w:r>
+            <w:r>
+              <w:rPr>
+                <w:rFonts w:ascii="Times New Roman" w:hAnsi="Times New Roman" w:cs="Times New Roman"/>
+                <w:noProof/>
+                <w:webHidden/>
+                <w:sz w:val="24"/>
+                <w:szCs w:val="24"/>
+              </w:rPr>
+              <w:fldChar w:fldCharType="separate"/>
+            </w:r>
+            <w:r>
+              <w:rPr>
+                <w:rFonts w:ascii="Times New Roman" w:hAnsi="Times New Roman" w:cs="Times New Roman"/>
+                <w:noProof/>
+                <w:webHidden/>
+                <w:sz w:val="24"/>
+                <w:szCs w:val="24"/>
+              </w:rPr>
+              <w:t>6</w:t>
+            </w:r>
+            <w:r>
+              <w:rPr>
+                <w:rFonts w:ascii="Times New Roman" w:hAnsi="Times New Roman" w:cs="Times New Roman"/>
+                <w:noProof/>
+                <w:webHidden/>
+                <w:sz w:val="24"/>
+                <w:szCs w:val="24"/>
+              </w:rPr>
+              <w:fldChar w:fldCharType="end"/>
+            </w:r>
+          </w:hyperlink>
+        </w:p>
+        <w:p>
+          <w:pPr>
+            <w:pStyle w:val="TOC2"/>
+            <w:tabs>
+              <w:tab w:val="left" w:pos="880"/>
+              <w:tab w:val="right" w:leader="dot" w:pos="9350"/>
+            </w:tabs>
+            <w:spacing w:line="360" w:lineRule="auto"/>
+            <w:rPr>
+              <w:rFonts w:ascii="Times New Roman" w:eastAsiaTheme="minorEastAsia" w:hAnsi="Times New Roman" w:cs="Times New Roman"/>
+              <w:noProof/>
+              <w:sz w:val="24"/>
+              <w:szCs w:val="24"/>
+              <w:lang w:val="en-US"/>
+            </w:rPr>
+          </w:pPr>
+          <w:hyperlink w:anchor="_Toc34036768" w:history="1">
+            <w:r>
+              <w:rPr>
+                <w:rStyle w:val="Hyperlink"/>
+                <w:rFonts w:ascii="Times New Roman" w:hAnsi="Times New Roman" w:cs="Times New Roman"/>
+                <w:noProof/>
+                <w:sz w:val="24"/>
+                <w:szCs w:val="24"/>
+              </w:rPr>
+              <w:t>3.1</w:t>
+            </w:r>
+            <w:r>
+              <w:rPr>
+                <w:rFonts w:ascii="Times New Roman" w:eastAsiaTheme="minorEastAsia" w:hAnsi="Times New Roman" w:cs="Times New Roman"/>
+                <w:noProof/>
+                <w:sz w:val="24"/>
+                <w:szCs w:val="24"/>
+                <w:lang w:val="en-US"/>
+              </w:rPr>
+              <w:tab/>
+            </w:r>
+            <w:r>
+              <w:rPr>
+                <w:rStyle w:val="Hyperlink"/>
+                <w:rFonts w:ascii="Times New Roman" w:hAnsi="Times New Roman" w:cs="Times New Roman"/>
+                <w:noProof/>
+                <w:sz w:val="24"/>
+                <w:szCs w:val="24"/>
+              </w:rPr>
+              <w:t>Portal Websites</w:t>
+            </w:r>
+            <w:r>
+              <w:rPr>
+                <w:rFonts w:ascii="Times New Roman" w:hAnsi="Times New Roman" w:cs="Times New Roman"/>
+                <w:noProof/>
+                <w:webHidden/>
+                <w:sz w:val="24"/>
+                <w:szCs w:val="24"/>
+              </w:rPr>
+              <w:tab/>
+            </w:r>
+            <w:r>
+              <w:rPr>
+                <w:rFonts w:ascii="Times New Roman" w:hAnsi="Times New Roman" w:cs="Times New Roman"/>
+                <w:noProof/>
+                <w:webHidden/>
+                <w:sz w:val="24"/>
+                <w:szCs w:val="24"/>
+              </w:rPr>
+              <w:fldChar w:fldCharType="begin"/>
+            </w:r>
+            <w:r>
+              <w:rPr>
+                <w:rFonts w:ascii="Times New Roman" w:hAnsi="Times New Roman" w:cs="Times New Roman"/>
+                <w:noProof/>
+                <w:webHidden/>
+                <w:sz w:val="24"/>
+                <w:szCs w:val="24"/>
+              </w:rPr>
+              <w:instrText xml:space="preserve"> PAGEREF _Toc34036768 \h </w:instrText>
+            </w:r>
+            <w:r>
+              <w:rPr>
+                <w:rFonts w:ascii="Times New Roman" w:hAnsi="Times New Roman" w:cs="Times New Roman"/>
+                <w:noProof/>
+                <w:webHidden/>
+                <w:sz w:val="24"/>
+                <w:szCs w:val="24"/>
+              </w:rPr>
+            </w:r>
+            <w:r>
+              <w:rPr>
+                <w:rFonts w:ascii="Times New Roman" w:hAnsi="Times New Roman" w:cs="Times New Roman"/>
+                <w:noProof/>
+                <w:webHidden/>
+                <w:sz w:val="24"/>
+                <w:szCs w:val="24"/>
+              </w:rPr>
+              <w:fldChar w:fldCharType="separate"/>
+            </w:r>
+            <w:r>
+              <w:rPr>
+                <w:rFonts w:ascii="Times New Roman" w:hAnsi="Times New Roman" w:cs="Times New Roman"/>
+                <w:noProof/>
+                <w:webHidden/>
+                <w:sz w:val="24"/>
+                <w:szCs w:val="24"/>
+              </w:rPr>
+              <w:t>6</w:t>
+            </w:r>
+            <w:r>
+              <w:rPr>
+                <w:rFonts w:ascii="Times New Roman" w:hAnsi="Times New Roman" w:cs="Times New Roman"/>
+                <w:noProof/>
+                <w:webHidden/>
+                <w:sz w:val="24"/>
+                <w:szCs w:val="24"/>
+              </w:rPr>
+              <w:fldChar w:fldCharType="end"/>
+            </w:r>
+          </w:hyperlink>
+        </w:p>
+        <w:p>
+          <w:pPr>
+            <w:pStyle w:val="TOC2"/>
+            <w:tabs>
+              <w:tab w:val="left" w:pos="880"/>
+              <w:tab w:val="right" w:leader="dot" w:pos="9350"/>
+            </w:tabs>
+            <w:spacing w:line="360" w:lineRule="auto"/>
+            <w:rPr>
+              <w:rFonts w:ascii="Times New Roman" w:eastAsiaTheme="minorEastAsia" w:hAnsi="Times New Roman" w:cs="Times New Roman"/>
+              <w:noProof/>
+              <w:sz w:val="24"/>
+              <w:szCs w:val="24"/>
+              <w:lang w:val="en-US"/>
+            </w:rPr>
+          </w:pPr>
+          <w:hyperlink w:anchor="_Toc34036769" w:history="1">
+            <w:r>
+              <w:rPr>
+                <w:rStyle w:val="Hyperlink"/>
+                <w:rFonts w:ascii="Times New Roman" w:hAnsi="Times New Roman" w:cs="Times New Roman"/>
+                <w:noProof/>
+                <w:sz w:val="24"/>
+                <w:szCs w:val="24"/>
+              </w:rPr>
+              <w:t>3.2</w:t>
+            </w:r>
+            <w:r>
+              <w:rPr>
+                <w:rFonts w:ascii="Times New Roman" w:eastAsiaTheme="minorEastAsia" w:hAnsi="Times New Roman" w:cs="Times New Roman"/>
+                <w:noProof/>
+                <w:sz w:val="24"/>
+                <w:szCs w:val="24"/>
+                <w:lang w:val="en-US"/>
+              </w:rPr>
+              <w:tab/>
+            </w:r>
+            <w:r>
+              <w:rPr>
+                <w:rStyle w:val="Hyperlink"/>
+                <w:rFonts w:ascii="Times New Roman" w:hAnsi="Times New Roman" w:cs="Times New Roman"/>
+                <w:noProof/>
+                <w:sz w:val="24"/>
+                <w:szCs w:val="24"/>
+              </w:rPr>
+              <w:t>News Websites</w:t>
+            </w:r>
+            <w:r>
+              <w:rPr>
+                <w:rFonts w:ascii="Times New Roman" w:hAnsi="Times New Roman" w:cs="Times New Roman"/>
+                <w:noProof/>
+                <w:webHidden/>
+                <w:sz w:val="24"/>
+                <w:szCs w:val="24"/>
+              </w:rPr>
+              <w:tab/>
+            </w:r>
+            <w:r>
+              <w:rPr>
+                <w:rFonts w:ascii="Times New Roman" w:hAnsi="Times New Roman" w:cs="Times New Roman"/>
+                <w:noProof/>
+                <w:webHidden/>
+                <w:sz w:val="24"/>
+                <w:szCs w:val="24"/>
+              </w:rPr>
+              <w:fldChar w:fldCharType="begin"/>
+            </w:r>
+            <w:r>
+              <w:rPr>
+                <w:rFonts w:ascii="Times New Roman" w:hAnsi="Times New Roman" w:cs="Times New Roman"/>
+                <w:noProof/>
+                <w:webHidden/>
+                <w:sz w:val="24"/>
+                <w:szCs w:val="24"/>
+              </w:rPr>
+              <w:instrText xml:space="preserve"> PAGEREF _Toc34036769 \h </w:instrText>
+            </w:r>
+            <w:r>
+              <w:rPr>
+                <w:rFonts w:ascii="Times New Roman" w:hAnsi="Times New Roman" w:cs="Times New Roman"/>
+                <w:noProof/>
+                <w:webHidden/>
+                <w:sz w:val="24"/>
+                <w:szCs w:val="24"/>
+              </w:rPr>
+            </w:r>
+            <w:r>
+              <w:rPr>
+                <w:rFonts w:ascii="Times New Roman" w:hAnsi="Times New Roman" w:cs="Times New Roman"/>
+                <w:noProof/>
+                <w:webHidden/>
+                <w:sz w:val="24"/>
+                <w:szCs w:val="24"/>
+              </w:rPr>
+              <w:fldChar w:fldCharType="separate"/>
+            </w:r>
+            <w:r>
+              <w:rPr>
+                <w:rFonts w:ascii="Times New Roman" w:hAnsi="Times New Roman" w:cs="Times New Roman"/>
+                <w:noProof/>
+                <w:webHidden/>
+                <w:sz w:val="24"/>
+                <w:szCs w:val="24"/>
+              </w:rPr>
+              <w:t>6</w:t>
+            </w:r>
+            <w:r>
+              <w:rPr>
+                <w:rFonts w:ascii="Times New Roman" w:hAnsi="Times New Roman" w:cs="Times New Roman"/>
+                <w:noProof/>
+                <w:webHidden/>
+                <w:sz w:val="24"/>
+                <w:szCs w:val="24"/>
+              </w:rPr>
+              <w:fldChar w:fldCharType="end"/>
+            </w:r>
+          </w:hyperlink>
+        </w:p>
+        <w:p>
+          <w:pPr>
+            <w:pStyle w:val="TOC2"/>
+            <w:tabs>
+              <w:tab w:val="left" w:pos="880"/>
+              <w:tab w:val="right" w:leader="dot" w:pos="9350"/>
+            </w:tabs>
+            <w:spacing w:line="360" w:lineRule="auto"/>
+            <w:rPr>
+              <w:rFonts w:ascii="Times New Roman" w:eastAsiaTheme="minorEastAsia" w:hAnsi="Times New Roman" w:cs="Times New Roman"/>
+              <w:noProof/>
+              <w:sz w:val="24"/>
+              <w:szCs w:val="24"/>
+              <w:lang w:val="en-US"/>
+            </w:rPr>
+          </w:pPr>
+          <w:hyperlink w:anchor="_Toc34036770" w:history="1">
+            <w:r>
+              <w:rPr>
+                <w:rStyle w:val="Hyperlink"/>
+                <w:rFonts w:ascii="Times New Roman" w:hAnsi="Times New Roman" w:cs="Times New Roman"/>
+                <w:noProof/>
+                <w:sz w:val="24"/>
+                <w:szCs w:val="24"/>
+              </w:rPr>
+              <w:t>3.3</w:t>
+            </w:r>
+            <w:r>
+              <w:rPr>
+                <w:rFonts w:ascii="Times New Roman" w:eastAsiaTheme="minorEastAsia" w:hAnsi="Times New Roman" w:cs="Times New Roman"/>
+                <w:noProof/>
+                <w:sz w:val="24"/>
+                <w:szCs w:val="24"/>
+                <w:lang w:val="en-US"/>
+              </w:rPr>
+              <w:tab/>
+            </w:r>
+            <w:r>
+              <w:rPr>
+                <w:rStyle w:val="Hyperlink"/>
+                <w:rFonts w:ascii="Times New Roman" w:hAnsi="Times New Roman" w:cs="Times New Roman"/>
+                <w:noProof/>
+                <w:sz w:val="24"/>
+                <w:szCs w:val="24"/>
+              </w:rPr>
+              <w:t>Informational Websites</w:t>
+            </w:r>
+            <w:r>
+              <w:rPr>
+                <w:rFonts w:ascii="Times New Roman" w:hAnsi="Times New Roman" w:cs="Times New Roman"/>
+                <w:noProof/>
+                <w:webHidden/>
+                <w:sz w:val="24"/>
+                <w:szCs w:val="24"/>
+              </w:rPr>
+              <w:tab/>
+            </w:r>
+            <w:r>
+              <w:rPr>
+                <w:rFonts w:ascii="Times New Roman" w:hAnsi="Times New Roman" w:cs="Times New Roman"/>
+                <w:noProof/>
+                <w:webHidden/>
+                <w:sz w:val="24"/>
+                <w:szCs w:val="24"/>
+              </w:rPr>
+              <w:fldChar w:fldCharType="begin"/>
+            </w:r>
+            <w:r>
+              <w:rPr>
+                <w:rFonts w:ascii="Times New Roman" w:hAnsi="Times New Roman" w:cs="Times New Roman"/>
+                <w:noProof/>
+                <w:webHidden/>
+                <w:sz w:val="24"/>
+                <w:szCs w:val="24"/>
+              </w:rPr>
+              <w:instrText xml:space="preserve"> PAGEREF _Toc34036770 \h </w:instrText>
+            </w:r>
+            <w:r>
+              <w:rPr>
+                <w:rFonts w:ascii="Times New Roman" w:hAnsi="Times New Roman" w:cs="Times New Roman"/>
+                <w:noProof/>
+                <w:webHidden/>
+                <w:sz w:val="24"/>
+                <w:szCs w:val="24"/>
+              </w:rPr>
+            </w:r>
+            <w:r>
+              <w:rPr>
+                <w:rFonts w:ascii="Times New Roman" w:hAnsi="Times New Roman" w:cs="Times New Roman"/>
+                <w:noProof/>
+                <w:webHidden/>
+                <w:sz w:val="24"/>
+                <w:szCs w:val="24"/>
+              </w:rPr>
+              <w:fldChar w:fldCharType="separate"/>
+            </w:r>
+            <w:r>
+              <w:rPr>
+                <w:rFonts w:ascii="Times New Roman" w:hAnsi="Times New Roman" w:cs="Times New Roman"/>
+                <w:noProof/>
+                <w:webHidden/>
+                <w:sz w:val="24"/>
+                <w:szCs w:val="24"/>
+              </w:rPr>
+              <w:t>7</w:t>
+            </w:r>
+            <w:r>
+              <w:rPr>
+                <w:rFonts w:ascii="Times New Roman" w:hAnsi="Times New Roman" w:cs="Times New Roman"/>
+                <w:noProof/>
+                <w:webHidden/>
+                <w:sz w:val="24"/>
+                <w:szCs w:val="24"/>
+              </w:rPr>
+              <w:fldChar w:fldCharType="end"/>
+            </w:r>
+          </w:hyperlink>
+        </w:p>
+        <w:p>
+          <w:pPr>
+            <w:pStyle w:val="TOC2"/>
+            <w:tabs>
+              <w:tab w:val="left" w:pos="880"/>
+              <w:tab w:val="right" w:leader="dot" w:pos="9350"/>
+            </w:tabs>
+            <w:spacing w:line="360" w:lineRule="auto"/>
+            <w:rPr>
+              <w:rFonts w:ascii="Times New Roman" w:eastAsiaTheme="minorEastAsia" w:hAnsi="Times New Roman" w:cs="Times New Roman"/>
+              <w:noProof/>
+              <w:sz w:val="24"/>
+              <w:szCs w:val="24"/>
+              <w:lang w:val="en-US"/>
+            </w:rPr>
+          </w:pPr>
+          <w:hyperlink w:anchor="_Toc34036771" w:history="1">
+            <w:r>
+              <w:rPr>
+                <w:rStyle w:val="Hyperlink"/>
+                <w:rFonts w:ascii="Times New Roman" w:hAnsi="Times New Roman" w:cs="Times New Roman"/>
+                <w:noProof/>
+                <w:sz w:val="24"/>
+                <w:szCs w:val="24"/>
+              </w:rPr>
+              <w:t>3.4</w:t>
+            </w:r>
+            <w:r>
+              <w:rPr>
+                <w:rFonts w:ascii="Times New Roman" w:eastAsiaTheme="minorEastAsia" w:hAnsi="Times New Roman" w:cs="Times New Roman"/>
+                <w:noProof/>
+                <w:sz w:val="24"/>
+                <w:szCs w:val="24"/>
+                <w:lang w:val="en-US"/>
+              </w:rPr>
+              <w:tab/>
+            </w:r>
+            <w:r>
+              <w:rPr>
+                <w:rStyle w:val="Hyperlink"/>
+                <w:rFonts w:ascii="Times New Roman" w:hAnsi="Times New Roman" w:cs="Times New Roman"/>
+                <w:noProof/>
+                <w:sz w:val="24"/>
+                <w:szCs w:val="24"/>
+              </w:rPr>
+              <w:t>Business/ Marketing Websites</w:t>
+            </w:r>
+            <w:r>
+              <w:rPr>
+                <w:rFonts w:ascii="Times New Roman" w:hAnsi="Times New Roman" w:cs="Times New Roman"/>
+                <w:noProof/>
+                <w:webHidden/>
+                <w:sz w:val="24"/>
+                <w:szCs w:val="24"/>
+              </w:rPr>
+              <w:tab/>
+            </w:r>
+            <w:r>
+              <w:rPr>
+                <w:rFonts w:ascii="Times New Roman" w:hAnsi="Times New Roman" w:cs="Times New Roman"/>
+                <w:noProof/>
+                <w:webHidden/>
+                <w:sz w:val="24"/>
+                <w:szCs w:val="24"/>
+              </w:rPr>
+              <w:fldChar w:fldCharType="begin"/>
+            </w:r>
+            <w:r>
+              <w:rPr>
+                <w:rFonts w:ascii="Times New Roman" w:hAnsi="Times New Roman" w:cs="Times New Roman"/>
+                <w:noProof/>
+                <w:webHidden/>
+                <w:sz w:val="24"/>
+                <w:szCs w:val="24"/>
+              </w:rPr>
+              <w:instrText xml:space="preserve"> PAGEREF _Toc34036771 \h </w:instrText>
+            </w:r>
+            <w:r>
+              <w:rPr>
+                <w:rFonts w:ascii="Times New Roman" w:hAnsi="Times New Roman" w:cs="Times New Roman"/>
+                <w:noProof/>
+                <w:webHidden/>
+                <w:sz w:val="24"/>
+                <w:szCs w:val="24"/>
+              </w:rPr>
+            </w:r>
+            <w:r>
+              <w:rPr>
+                <w:rFonts w:ascii="Times New Roman" w:hAnsi="Times New Roman" w:cs="Times New Roman"/>
+                <w:noProof/>
+                <w:webHidden/>
+                <w:sz w:val="24"/>
+                <w:szCs w:val="24"/>
+              </w:rPr>
+              <w:fldChar w:fldCharType="separate"/>
+            </w:r>
+            <w:r>
+              <w:rPr>
+                <w:rFonts w:ascii="Times New Roman" w:hAnsi="Times New Roman" w:cs="Times New Roman"/>
+                <w:noProof/>
+                <w:webHidden/>
+                <w:sz w:val="24"/>
+                <w:szCs w:val="24"/>
+              </w:rPr>
+              <w:t>8</w:t>
+            </w:r>
+            <w:r>
+              <w:rPr>
+                <w:rFonts w:ascii="Times New Roman" w:hAnsi="Times New Roman" w:cs="Times New Roman"/>
+                <w:noProof/>
+                <w:webHidden/>
+                <w:sz w:val="24"/>
+                <w:szCs w:val="24"/>
+              </w:rPr>
+              <w:fldChar w:fldCharType="end"/>
+            </w:r>
+          </w:hyperlink>
+        </w:p>
+        <w:p>
+          <w:pPr>
+            <w:pStyle w:val="TOC2"/>
+            <w:tabs>
+              <w:tab w:val="left" w:pos="880"/>
+              <w:tab w:val="right" w:leader="dot" w:pos="9350"/>
+            </w:tabs>
+            <w:spacing w:line="360" w:lineRule="auto"/>
+            <w:rPr>
+              <w:rFonts w:ascii="Times New Roman" w:eastAsiaTheme="minorEastAsia" w:hAnsi="Times New Roman" w:cs="Times New Roman"/>
+              <w:noProof/>
+              <w:sz w:val="24"/>
+              <w:szCs w:val="24"/>
+              <w:lang w:val="en-US"/>
+            </w:rPr>
+          </w:pPr>
+          <w:hyperlink w:anchor="_Toc34036772" w:history="1">
+            <w:r>
+              <w:rPr>
+                <w:rStyle w:val="Hyperlink"/>
+                <w:rFonts w:ascii="Times New Roman" w:hAnsi="Times New Roman" w:cs="Times New Roman"/>
+                <w:noProof/>
+                <w:sz w:val="24"/>
+                <w:szCs w:val="24"/>
+              </w:rPr>
+              <w:t>3.5</w:t>
+            </w:r>
+            <w:r>
+              <w:rPr>
+                <w:rFonts w:ascii="Times New Roman" w:eastAsiaTheme="minorEastAsia" w:hAnsi="Times New Roman" w:cs="Times New Roman"/>
+                <w:noProof/>
+                <w:sz w:val="24"/>
+                <w:szCs w:val="24"/>
+                <w:lang w:val="en-US"/>
+              </w:rPr>
+              <w:tab/>
+            </w:r>
+            <w:r>
+              <w:rPr>
+                <w:rStyle w:val="Hyperlink"/>
+                <w:rFonts w:ascii="Times New Roman" w:hAnsi="Times New Roman" w:cs="Times New Roman"/>
+                <w:noProof/>
+                <w:sz w:val="24"/>
+                <w:szCs w:val="24"/>
+              </w:rPr>
+              <w:t>Educational Websites</w:t>
+            </w:r>
+            <w:r>
+              <w:rPr>
+                <w:rFonts w:ascii="Times New Roman" w:hAnsi="Times New Roman" w:cs="Times New Roman"/>
+                <w:noProof/>
+                <w:webHidden/>
+                <w:sz w:val="24"/>
+                <w:szCs w:val="24"/>
+              </w:rPr>
+              <w:tab/>
+            </w:r>
+            <w:r>
+              <w:rPr>
+                <w:rFonts w:ascii="Times New Roman" w:hAnsi="Times New Roman" w:cs="Times New Roman"/>
+                <w:noProof/>
+                <w:webHidden/>
+                <w:sz w:val="24"/>
+                <w:szCs w:val="24"/>
+              </w:rPr>
+              <w:fldChar w:fldCharType="begin"/>
+            </w:r>
+            <w:r>
+              <w:rPr>
+                <w:rFonts w:ascii="Times New Roman" w:hAnsi="Times New Roman" w:cs="Times New Roman"/>
+                <w:noProof/>
+                <w:webHidden/>
+                <w:sz w:val="24"/>
+                <w:szCs w:val="24"/>
+              </w:rPr>
+              <w:instrText xml:space="preserve"> PAGEREF _Toc34036772 \h </w:instrText>
+            </w:r>
+            <w:r>
+              <w:rPr>
+                <w:rFonts w:ascii="Times New Roman" w:hAnsi="Times New Roman" w:cs="Times New Roman"/>
+                <w:noProof/>
+                <w:webHidden/>
+                <w:sz w:val="24"/>
+                <w:szCs w:val="24"/>
+              </w:rPr>
+            </w:r>
+            <w:r>
+              <w:rPr>
+                <w:rFonts w:ascii="Times New Roman" w:hAnsi="Times New Roman" w:cs="Times New Roman"/>
+                <w:noProof/>
+                <w:webHidden/>
+                <w:sz w:val="24"/>
+                <w:szCs w:val="24"/>
+              </w:rPr>
+              <w:fldChar w:fldCharType="separate"/>
+            </w:r>
+            <w:r>
+              <w:rPr>
+                <w:rFonts w:ascii="Times New Roman" w:hAnsi="Times New Roman" w:cs="Times New Roman"/>
+                <w:noProof/>
+                <w:webHidden/>
+                <w:sz w:val="24"/>
+                <w:szCs w:val="24"/>
+              </w:rPr>
+              <w:t>8</w:t>
+            </w:r>
+            <w:r>
+              <w:rPr>
+                <w:rFonts w:ascii="Times New Roman" w:hAnsi="Times New Roman" w:cs="Times New Roman"/>
+                <w:noProof/>
+                <w:webHidden/>
+                <w:sz w:val="24"/>
+                <w:szCs w:val="24"/>
+              </w:rPr>
+              <w:fldChar w:fldCharType="end"/>
+            </w:r>
+          </w:hyperlink>
+        </w:p>
+        <w:p>
+          <w:pPr>
+            <w:pStyle w:val="TOC2"/>
+            <w:tabs>
+              <w:tab w:val="left" w:pos="880"/>
+              <w:tab w:val="right" w:leader="dot" w:pos="9350"/>
+            </w:tabs>
+            <w:spacing w:line="360" w:lineRule="auto"/>
+            <w:rPr>
+              <w:rFonts w:ascii="Times New Roman" w:eastAsiaTheme="minorEastAsia" w:hAnsi="Times New Roman" w:cs="Times New Roman"/>
+              <w:noProof/>
+              <w:sz w:val="24"/>
+              <w:szCs w:val="24"/>
+              <w:lang w:val="en-US"/>
+            </w:rPr>
+          </w:pPr>
+          <w:hyperlink w:anchor="_Toc34036773" w:history="1">
+            <w:r>
+              <w:rPr>
+                <w:rStyle w:val="Hyperlink"/>
+                <w:rFonts w:ascii="Times New Roman" w:hAnsi="Times New Roman" w:cs="Times New Roman"/>
+                <w:noProof/>
+                <w:sz w:val="24"/>
+                <w:szCs w:val="24"/>
+              </w:rPr>
+              <w:t>3.6</w:t>
+            </w:r>
+            <w:r>
+              <w:rPr>
+                <w:rFonts w:ascii="Times New Roman" w:eastAsiaTheme="minorEastAsia" w:hAnsi="Times New Roman" w:cs="Times New Roman"/>
+                <w:noProof/>
+                <w:sz w:val="24"/>
+                <w:szCs w:val="24"/>
+                <w:lang w:val="en-US"/>
+              </w:rPr>
+              <w:tab/>
+            </w:r>
+            <w:r>
+              <w:rPr>
+                <w:rStyle w:val="Hyperlink"/>
+                <w:rFonts w:ascii="Times New Roman" w:hAnsi="Times New Roman" w:cs="Times New Roman"/>
+                <w:noProof/>
+                <w:sz w:val="24"/>
+                <w:szCs w:val="24"/>
+              </w:rPr>
+              <w:t>Entertainment Websites</w:t>
+            </w:r>
+            <w:r>
+              <w:rPr>
+                <w:rFonts w:ascii="Times New Roman" w:hAnsi="Times New Roman" w:cs="Times New Roman"/>
+                <w:noProof/>
+                <w:webHidden/>
+                <w:sz w:val="24"/>
+                <w:szCs w:val="24"/>
+              </w:rPr>
+              <w:tab/>
+            </w:r>
+            <w:r>
+              <w:rPr>
+                <w:rFonts w:ascii="Times New Roman" w:hAnsi="Times New Roman" w:cs="Times New Roman"/>
+                <w:noProof/>
+                <w:webHidden/>
+                <w:sz w:val="24"/>
+                <w:szCs w:val="24"/>
+              </w:rPr>
+              <w:fldChar w:fldCharType="begin"/>
+            </w:r>
+            <w:r>
+              <w:rPr>
+                <w:rFonts w:ascii="Times New Roman" w:hAnsi="Times New Roman" w:cs="Times New Roman"/>
+                <w:noProof/>
+                <w:webHidden/>
+                <w:sz w:val="24"/>
+                <w:szCs w:val="24"/>
+              </w:rPr>
+              <w:instrText xml:space="preserve"> PAGEREF _Toc34036773 \h </w:instrText>
+            </w:r>
+            <w:r>
+              <w:rPr>
+                <w:rFonts w:ascii="Times New Roman" w:hAnsi="Times New Roman" w:cs="Times New Roman"/>
+                <w:noProof/>
+                <w:webHidden/>
+                <w:sz w:val="24"/>
+                <w:szCs w:val="24"/>
+              </w:rPr>
+            </w:r>
+            <w:r>
+              <w:rPr>
+                <w:rFonts w:ascii="Times New Roman" w:hAnsi="Times New Roman" w:cs="Times New Roman"/>
+                <w:noProof/>
+                <w:webHidden/>
+                <w:sz w:val="24"/>
+                <w:szCs w:val="24"/>
+              </w:rPr>
+              <w:fldChar w:fldCharType="separate"/>
+            </w:r>
+            <w:r>
+              <w:rPr>
+                <w:rFonts w:ascii="Times New Roman" w:hAnsi="Times New Roman" w:cs="Times New Roman"/>
+                <w:noProof/>
+                <w:webHidden/>
+                <w:sz w:val="24"/>
+                <w:szCs w:val="24"/>
+              </w:rPr>
+              <w:t>9</w:t>
+            </w:r>
+            <w:r>
+              <w:rPr>
+                <w:rFonts w:ascii="Times New Roman" w:hAnsi="Times New Roman" w:cs="Times New Roman"/>
+                <w:noProof/>
+                <w:webHidden/>
+                <w:sz w:val="24"/>
+                <w:szCs w:val="24"/>
+              </w:rPr>
+              <w:fldChar w:fldCharType="end"/>
+            </w:r>
+          </w:hyperlink>
+        </w:p>
+        <w:p>
+          <w:pPr>
+            <w:pStyle w:val="TOC1"/>
+            <w:tabs>
+              <w:tab w:val="left" w:pos="440"/>
+              <w:tab w:val="right" w:leader="dot" w:pos="9350"/>
+            </w:tabs>
+            <w:spacing w:line="360" w:lineRule="auto"/>
+            <w:rPr>
+              <w:rFonts w:ascii="Times New Roman" w:eastAsiaTheme="minorEastAsia" w:hAnsi="Times New Roman" w:cs="Times New Roman"/>
+              <w:noProof/>
+              <w:sz w:val="24"/>
+              <w:szCs w:val="24"/>
+              <w:lang w:val="en-US"/>
+            </w:rPr>
+          </w:pPr>
+          <w:hyperlink w:anchor="_Toc34036774" w:history="1">
+            <w:r>
+              <w:rPr>
+                <w:rStyle w:val="Hyperlink"/>
+                <w:rFonts w:ascii="Times New Roman" w:hAnsi="Times New Roman" w:cs="Times New Roman"/>
+                <w:noProof/>
+                <w:sz w:val="24"/>
+                <w:szCs w:val="24"/>
+              </w:rPr>
+              <w:t>4.</w:t>
+            </w:r>
+            <w:r>
+              <w:rPr>
+                <w:rFonts w:ascii="Times New Roman" w:eastAsiaTheme="minorEastAsia" w:hAnsi="Times New Roman" w:cs="Times New Roman"/>
+                <w:noProof/>
+                <w:sz w:val="24"/>
+                <w:szCs w:val="24"/>
+                <w:lang w:val="en-US"/>
+              </w:rPr>
+              <w:tab/>
+            </w:r>
+            <w:r>
+              <w:rPr>
+                <w:rStyle w:val="Hyperlink"/>
+                <w:rFonts w:ascii="Times New Roman" w:hAnsi="Times New Roman" w:cs="Times New Roman"/>
+                <w:noProof/>
+                <w:sz w:val="24"/>
+                <w:szCs w:val="24"/>
+              </w:rPr>
+              <w:t>References</w:t>
+            </w:r>
+            <w:r>
+              <w:rPr>
+                <w:rFonts w:ascii="Times New Roman" w:hAnsi="Times New Roman" w:cs="Times New Roman"/>
+                <w:noProof/>
+                <w:webHidden/>
+                <w:sz w:val="24"/>
+                <w:szCs w:val="24"/>
+              </w:rPr>
+              <w:tab/>
+            </w:r>
+            <w:r>
+              <w:rPr>
+                <w:rFonts w:ascii="Times New Roman" w:hAnsi="Times New Roman" w:cs="Times New Roman"/>
+                <w:noProof/>
+                <w:webHidden/>
+                <w:sz w:val="24"/>
+                <w:szCs w:val="24"/>
+              </w:rPr>
+              <w:fldChar w:fldCharType="begin"/>
+            </w:r>
+            <w:r>
+              <w:rPr>
+                <w:rFonts w:ascii="Times New Roman" w:hAnsi="Times New Roman" w:cs="Times New Roman"/>
+                <w:noProof/>
+                <w:webHidden/>
+                <w:sz w:val="24"/>
+                <w:szCs w:val="24"/>
+              </w:rPr>
+              <w:instrText xml:space="preserve"> PAGEREF _Toc34036774 \h </w:instrText>
+            </w:r>
+            <w:r>
+              <w:rPr>
+                <w:rFonts w:ascii="Times New Roman" w:hAnsi="Times New Roman" w:cs="Times New Roman"/>
+                <w:noProof/>
+                <w:webHidden/>
+                <w:sz w:val="24"/>
+                <w:szCs w:val="24"/>
+              </w:rPr>
+            </w:r>
+            <w:r>
+              <w:rPr>
+                <w:rFonts w:ascii="Times New Roman" w:hAnsi="Times New Roman" w:cs="Times New Roman"/>
+                <w:noProof/>
+                <w:webHidden/>
+                <w:sz w:val="24"/>
+                <w:szCs w:val="24"/>
+              </w:rPr>
+              <w:fldChar w:fldCharType="separate"/>
+            </w:r>
+            <w:r>
+              <w:rPr>
+                <w:rFonts w:ascii="Times New Roman" w:hAnsi="Times New Roman" w:cs="Times New Roman"/>
+                <w:noProof/>
+                <w:webHidden/>
+                <w:sz w:val="24"/>
+                <w:szCs w:val="24"/>
+              </w:rPr>
+              <w:t>11</w:t>
             </w:r>
             <w:r>
               <w:rPr>
@@ -1307,37 +2242,6 @@
     </w:p>
     <w:p>
       <w:pPr>
-        <w:jc w:val="center"/>
-        <w:rPr>
-          <w:rFonts w:ascii="Times New Roman" w:hAnsi="Times New Roman" w:cs="Times New Roman"/>
-          <w:sz w:val="32"/>
-          <w:szCs w:val="32"/>
-        </w:rPr>
-      </w:pPr>
-    </w:p>
-    <w:p>
-      <w:pPr>
-        <w:jc w:val="center"/>
-        <w:rPr>
-          <w:rFonts w:ascii="Times New Roman" w:hAnsi="Times New Roman" w:cs="Times New Roman"/>
-          <w:sz w:val="32"/>
-          <w:szCs w:val="32"/>
-        </w:rPr>
-      </w:pPr>
-    </w:p>
-    <w:p>
-      <w:pPr>
-        <w:jc w:val="center"/>
-        <w:rPr>
-          <w:rFonts w:ascii="Times New Roman" w:hAnsi="Times New Roman" w:cs="Times New Roman"/>
-          <w:sz w:val="32"/>
-          <w:szCs w:val="32"/>
-        </w:rPr>
-      </w:pPr>
-    </w:p>
-    <w:p>
-      <w:pPr>
-        <w:jc w:val="center"/>
         <w:rPr>
           <w:rFonts w:ascii="Times New Roman" w:hAnsi="Times New Roman" w:cs="Times New Roman"/>
           <w:sz w:val="32"/>
@@ -1396,7 +2300,7 @@
           <w:bCs/>
         </w:rPr>
       </w:pPr>
-      <w:bookmarkStart w:id="1" w:name="_Toc33995724"/>
+      <w:bookmarkStart w:id="0" w:name="_Toc34036760"/>
       <w:r>
         <w:rPr>
           <w:rFonts w:eastAsia="Times New Roman"/>
@@ -1406,6 +2310,8 @@
         <w:lastRenderedPageBreak/>
         <w:t>History of the Internet</w:t>
       </w:r>
+      <w:bookmarkStart w:id="1" w:name="_GoBack"/>
+      <w:bookmarkEnd w:id="0"/>
       <w:bookmarkEnd w:id="1"/>
     </w:p>
     <w:p>
@@ -1639,7 +2545,7 @@
         </w:rPr>
       </w:pPr>
       <w:bookmarkStart w:id="2" w:name="_Toc33995171"/>
-      <w:bookmarkStart w:id="3" w:name="_Toc33995725"/>
+      <w:bookmarkStart w:id="3" w:name="_Toc34036761"/>
       <w:r>
         <w:rPr>
           <w:rFonts w:cs="Times New Roman"/>
@@ -1661,7 +2567,7 @@
         <w:spacing w:before="0" w:line="360" w:lineRule="auto"/>
       </w:pPr>
       <w:bookmarkStart w:id="4" w:name="_Toc33995172"/>
-      <w:bookmarkStart w:id="5" w:name="_Toc33995726"/>
+      <w:bookmarkStart w:id="5" w:name="_Toc34036762"/>
       <w:r>
         <w:t>Facebook</w:t>
       </w:r>
@@ -1822,7 +2728,7 @@
         </w:rPr>
       </w:pPr>
       <w:bookmarkStart w:id="6" w:name="_Toc33995173"/>
-      <w:bookmarkStart w:id="7" w:name="_Toc33995727"/>
+      <w:bookmarkStart w:id="7" w:name="_Toc34036763"/>
       <w:r>
         <w:rPr>
           <w:rFonts w:cs="Times New Roman"/>
@@ -2171,7 +3077,7 @@
         <w:spacing w:line="360" w:lineRule="auto"/>
       </w:pPr>
       <w:bookmarkStart w:id="8" w:name="_Toc33995174"/>
-      <w:bookmarkStart w:id="9" w:name="_Toc33995728"/>
+      <w:bookmarkStart w:id="9" w:name="_Toc34036764"/>
       <w:r>
         <w:t>Wikipedia</w:t>
       </w:r>
@@ -2326,7 +3232,7 @@
         </w:rPr>
       </w:pPr>
       <w:bookmarkStart w:id="10" w:name="_Toc33995175"/>
-      <w:bookmarkStart w:id="11" w:name="_Toc33995729"/>
+      <w:bookmarkStart w:id="11" w:name="_Toc34036765"/>
       <w:r>
         <w:rPr>
           <w:szCs w:val="28"/>
@@ -2433,7 +3339,7 @@
         </w:rPr>
       </w:pPr>
       <w:bookmarkStart w:id="12" w:name="_Toc33995176"/>
-      <w:bookmarkStart w:id="13" w:name="_Toc33995730"/>
+      <w:bookmarkStart w:id="13" w:name="_Toc34036766"/>
       <w:r>
         <w:rPr>
           <w:rFonts w:cs="Times New Roman"/>
@@ -2589,6 +3495,3007 @@
     </w:p>
     <w:p>
       <w:pPr>
+        <w:spacing w:before="120" w:after="120" w:line="360" w:lineRule="auto"/>
+        <w:jc w:val="both"/>
+        <w:rPr>
+          <w:rFonts w:ascii="Times New Roman" w:hAnsi="Times New Roman" w:cs="Times New Roman"/>
+          <w:spacing w:val="4"/>
+          <w:sz w:val="24"/>
+          <w:szCs w:val="24"/>
+          <w:shd w:val="clear" w:color="auto" w:fill="FFFFFF"/>
+        </w:rPr>
+      </w:pPr>
+    </w:p>
+    <w:p>
+      <w:pPr>
+        <w:spacing w:before="120" w:after="120" w:line="360" w:lineRule="auto"/>
+        <w:jc w:val="both"/>
+        <w:rPr>
+          <w:rFonts w:ascii="Times New Roman" w:hAnsi="Times New Roman" w:cs="Times New Roman"/>
+          <w:spacing w:val="4"/>
+          <w:sz w:val="24"/>
+          <w:szCs w:val="24"/>
+          <w:shd w:val="clear" w:color="auto" w:fill="FFFFFF"/>
+        </w:rPr>
+      </w:pPr>
+    </w:p>
+    <w:p>
+      <w:pPr>
+        <w:pStyle w:val="Heading1"/>
+        <w:numPr>
+          <w:ilvl w:val="0"/>
+          <w:numId w:val="6"/>
+        </w:numPr>
+        <w:spacing w:line="360" w:lineRule="auto"/>
+        <w:jc w:val="both"/>
+        <w:rPr>
+          <w:b/>
+          <w:bCs/>
+        </w:rPr>
+      </w:pPr>
+      <w:bookmarkStart w:id="14" w:name="_Toc34034929"/>
+      <w:bookmarkStart w:id="15" w:name="_Toc34036767"/>
+      <w:r>
+        <w:rPr>
+          <w:b/>
+          <w:bCs/>
+        </w:rPr>
+        <w:lastRenderedPageBreak/>
+        <w:t>Types of Websites</w:t>
+      </w:r>
+      <w:bookmarkEnd w:id="14"/>
+      <w:bookmarkEnd w:id="15"/>
+    </w:p>
+    <w:p>
+      <w:pPr>
+        <w:pStyle w:val="Heading2"/>
+        <w:numPr>
+          <w:ilvl w:val="1"/>
+          <w:numId w:val="6"/>
+        </w:numPr>
+        <w:spacing w:line="360" w:lineRule="auto"/>
+        <w:jc w:val="both"/>
+      </w:pPr>
+      <w:bookmarkStart w:id="16" w:name="_Toc34034930"/>
+      <w:bookmarkStart w:id="17" w:name="_Toc34036768"/>
+      <w:r>
+        <w:t xml:space="preserve">Portal </w:t>
+      </w:r>
+      <w:r>
+        <w:t>Websites</w:t>
+      </w:r>
+      <w:bookmarkEnd w:id="16"/>
+      <w:bookmarkEnd w:id="17"/>
+    </w:p>
+    <w:p>
+      <w:pPr>
+        <w:spacing w:after="120" w:line="360" w:lineRule="auto"/>
+        <w:jc w:val="both"/>
+        <w:rPr>
+          <w:rFonts w:ascii="Times New Roman" w:hAnsi="Times New Roman" w:cs="Times New Roman"/>
+          <w:b/>
+          <w:bCs/>
+          <w:sz w:val="24"/>
+          <w:szCs w:val="24"/>
+        </w:rPr>
+      </w:pPr>
+      <w:r>
+        <w:rPr>
+          <w:rFonts w:ascii="Times New Roman" w:hAnsi="Times New Roman" w:cs="Times New Roman"/>
+          <w:sz w:val="24"/>
+          <w:szCs w:val="24"/>
+          <w:shd w:val="clear" w:color="auto" w:fill="FFFFFF"/>
+        </w:rPr>
+        <w:t>A web portal is a specially designed website that brings information from diverse sources, like emails, online forums and search engines, together in a uniform way. Below are examples of portal websites:</w:t>
+      </w:r>
+    </w:p>
+    <w:p>
+      <w:pPr>
+        <w:pStyle w:val="ListParagraph"/>
+        <w:numPr>
+          <w:ilvl w:val="0"/>
+          <w:numId w:val="18"/>
+        </w:numPr>
+        <w:spacing w:line="360" w:lineRule="auto"/>
+        <w:jc w:val="both"/>
+        <w:rPr>
+          <w:rFonts w:ascii="Times New Roman" w:hAnsi="Times New Roman" w:cs="Times New Roman"/>
+          <w:sz w:val="24"/>
+          <w:szCs w:val="24"/>
+        </w:rPr>
+      </w:pPr>
+      <w:r>
+        <w:rPr>
+          <w:rFonts w:ascii="Times New Roman" w:hAnsi="Times New Roman" w:cs="Times New Roman"/>
+          <w:b/>
+          <w:bCs/>
+          <w:sz w:val="24"/>
+          <w:szCs w:val="24"/>
+        </w:rPr>
+        <w:t>Santander Bank, Retail Banking Portal</w:t>
+      </w:r>
+      <w:r>
+        <w:rPr>
+          <w:rFonts w:ascii="Times New Roman" w:hAnsi="Times New Roman" w:cs="Times New Roman"/>
+          <w:sz w:val="24"/>
+          <w:szCs w:val="24"/>
+        </w:rPr>
+        <w:t xml:space="preserve">: </w:t>
+      </w:r>
+      <w:hyperlink r:id="rId31" w:history="1">
+        <w:r>
+          <w:rPr>
+            <w:rStyle w:val="Hyperlink"/>
+            <w:rFonts w:ascii="Times New Roman" w:hAnsi="Times New Roman" w:cs="Times New Roman"/>
+            <w:color w:val="auto"/>
+            <w:sz w:val="24"/>
+            <w:szCs w:val="24"/>
+            <w:u w:val="none"/>
+          </w:rPr>
+          <w:t>https://www.santanderbank.com/us/personal</w:t>
+        </w:r>
+      </w:hyperlink>
+    </w:p>
+    <w:p>
+      <w:pPr>
+        <w:spacing w:line="360" w:lineRule="auto"/>
+        <w:jc w:val="both"/>
+        <w:rPr>
+          <w:rFonts w:ascii="Times New Roman" w:hAnsi="Times New Roman" w:cs="Times New Roman"/>
+          <w:spacing w:val="-5"/>
+          <w:sz w:val="24"/>
+          <w:szCs w:val="24"/>
+          <w:shd w:val="clear" w:color="auto" w:fill="FFFFFF"/>
+        </w:rPr>
+      </w:pPr>
+      <w:r>
+        <w:rPr>
+          <w:rFonts w:ascii="Times New Roman" w:hAnsi="Times New Roman" w:cs="Times New Roman"/>
+          <w:spacing w:val="-5"/>
+          <w:sz w:val="24"/>
+          <w:szCs w:val="24"/>
+          <w:shd w:val="clear" w:color="auto" w:fill="FFFFFF"/>
+        </w:rPr>
+        <w:t xml:space="preserve">This site includes several retail banking features and ability to open new accounts and manage day-to-day banking operations. </w:t>
+      </w:r>
+    </w:p>
+    <w:p>
+      <w:pPr>
+        <w:pStyle w:val="ListParagraph"/>
+        <w:numPr>
+          <w:ilvl w:val="0"/>
+          <w:numId w:val="18"/>
+        </w:numPr>
+        <w:spacing w:line="360" w:lineRule="auto"/>
+        <w:rPr>
+          <w:rFonts w:ascii="Times New Roman" w:hAnsi="Times New Roman" w:cs="Times New Roman"/>
+          <w:spacing w:val="-5"/>
+          <w:sz w:val="24"/>
+          <w:szCs w:val="24"/>
+          <w:shd w:val="clear" w:color="auto" w:fill="FFFFFF"/>
+        </w:rPr>
+      </w:pPr>
+      <w:r>
+        <w:rPr>
+          <w:rFonts w:ascii="Times New Roman" w:hAnsi="Times New Roman" w:cs="Times New Roman"/>
+          <w:b/>
+          <w:bCs/>
+          <w:sz w:val="24"/>
+          <w:szCs w:val="24"/>
+          <w:shd w:val="clear" w:color="auto" w:fill="FFFFFF"/>
+        </w:rPr>
+        <w:t> University of Alabama at Birmingham (</w:t>
+      </w:r>
+      <w:r>
+        <w:rPr>
+          <w:rFonts w:ascii="Times New Roman" w:hAnsi="Times New Roman" w:cs="Times New Roman"/>
+          <w:b/>
+          <w:bCs/>
+          <w:spacing w:val="-5"/>
+          <w:sz w:val="24"/>
+          <w:szCs w:val="24"/>
+          <w:shd w:val="clear" w:color="auto" w:fill="FFFFFF"/>
+        </w:rPr>
+        <w:t xml:space="preserve">UAB) Medicine, Patient Portal:  </w:t>
+      </w:r>
+      <w:hyperlink r:id="rId32" w:history="1">
+        <w:r>
+          <w:rPr>
+            <w:rStyle w:val="Hyperlink"/>
+            <w:rFonts w:ascii="Times New Roman" w:hAnsi="Times New Roman" w:cs="Times New Roman"/>
+            <w:color w:val="auto"/>
+            <w:sz w:val="24"/>
+            <w:szCs w:val="24"/>
+            <w:u w:val="none"/>
+          </w:rPr>
+          <w:t>https://www.uabmedicine.org/</w:t>
+        </w:r>
+      </w:hyperlink>
+    </w:p>
+    <w:p>
+      <w:pPr>
+        <w:spacing w:line="360" w:lineRule="auto"/>
+        <w:jc w:val="both"/>
+        <w:rPr>
+          <w:rFonts w:ascii="Times New Roman" w:hAnsi="Times New Roman" w:cs="Times New Roman"/>
+          <w:spacing w:val="-5"/>
+          <w:sz w:val="24"/>
+          <w:szCs w:val="24"/>
+          <w:shd w:val="clear" w:color="auto" w:fill="FFFFFF"/>
+        </w:rPr>
+      </w:pPr>
+      <w:r>
+        <w:rPr>
+          <w:rFonts w:ascii="Times New Roman" w:hAnsi="Times New Roman" w:cs="Times New Roman"/>
+          <w:spacing w:val="-5"/>
+          <w:sz w:val="24"/>
+          <w:szCs w:val="24"/>
+          <w:shd w:val="clear" w:color="auto" w:fill="FFFFFF"/>
+        </w:rPr>
+        <w:t>AB's top-ranked medical professionals found a platform through which they can reach many visitors and actual patients with health concerns. Their site hosts a free patient portal with a directory of various healthcare providers categorized by specialty, gender and location.</w:t>
+      </w:r>
+    </w:p>
+    <w:p>
+      <w:pPr>
+        <w:pStyle w:val="ListParagraph"/>
+        <w:numPr>
+          <w:ilvl w:val="0"/>
+          <w:numId w:val="18"/>
+        </w:numPr>
+        <w:spacing w:line="360" w:lineRule="auto"/>
+        <w:jc w:val="both"/>
+        <w:rPr>
+          <w:rFonts w:ascii="Times New Roman" w:hAnsi="Times New Roman" w:cs="Times New Roman"/>
+          <w:b/>
+          <w:bCs/>
+          <w:spacing w:val="-5"/>
+          <w:sz w:val="24"/>
+          <w:szCs w:val="24"/>
+          <w:shd w:val="clear" w:color="auto" w:fill="FFFFFF"/>
+        </w:rPr>
+      </w:pPr>
+      <w:r>
+        <w:rPr>
+          <w:rFonts w:ascii="Times New Roman" w:hAnsi="Times New Roman" w:cs="Times New Roman"/>
+          <w:b/>
+          <w:bCs/>
+          <w:spacing w:val="-5"/>
+          <w:sz w:val="24"/>
+          <w:szCs w:val="24"/>
+          <w:shd w:val="clear" w:color="auto" w:fill="FFFFFF"/>
+        </w:rPr>
+        <w:t xml:space="preserve">Grants.gov, Federal Government Portal: </w:t>
+      </w:r>
+      <w:hyperlink r:id="rId33" w:history="1">
+        <w:r>
+          <w:rPr>
+            <w:rStyle w:val="Hyperlink"/>
+            <w:rFonts w:ascii="Times New Roman" w:hAnsi="Times New Roman" w:cs="Times New Roman"/>
+            <w:color w:val="auto"/>
+            <w:sz w:val="24"/>
+            <w:szCs w:val="24"/>
+            <w:u w:val="none"/>
+          </w:rPr>
+          <w:t>https://www.grants.gov/</w:t>
+        </w:r>
+      </w:hyperlink>
+    </w:p>
+    <w:p>
+      <w:pPr>
+        <w:spacing w:line="360" w:lineRule="auto"/>
+        <w:jc w:val="both"/>
+        <w:rPr>
+          <w:rFonts w:ascii="Times New Roman" w:hAnsi="Times New Roman" w:cs="Times New Roman"/>
+          <w:spacing w:val="-4"/>
+          <w:sz w:val="24"/>
+          <w:szCs w:val="24"/>
+          <w:shd w:val="clear" w:color="auto" w:fill="FFFFFF"/>
+        </w:rPr>
+      </w:pPr>
+      <w:r>
+        <w:rPr>
+          <w:rFonts w:ascii="Times New Roman" w:hAnsi="Times New Roman" w:cs="Times New Roman"/>
+          <w:spacing w:val="-4"/>
+          <w:sz w:val="24"/>
+          <w:szCs w:val="24"/>
+          <w:shd w:val="clear" w:color="auto" w:fill="FFFFFF"/>
+        </w:rPr>
+        <w:t>The mission of Grants.gov is to allow applicants for federal grants to apply for and manage grant funds online through a common website.</w:t>
+      </w:r>
+    </w:p>
+    <w:p>
+      <w:pPr>
+        <w:pStyle w:val="ListParagraph"/>
+        <w:numPr>
+          <w:ilvl w:val="0"/>
+          <w:numId w:val="18"/>
+        </w:numPr>
+        <w:spacing w:line="360" w:lineRule="auto"/>
+        <w:jc w:val="both"/>
+        <w:rPr>
+          <w:rFonts w:ascii="Times New Roman" w:hAnsi="Times New Roman" w:cs="Times New Roman"/>
+          <w:b/>
+          <w:bCs/>
+          <w:spacing w:val="-5"/>
+          <w:sz w:val="24"/>
+          <w:szCs w:val="24"/>
+          <w:shd w:val="clear" w:color="auto" w:fill="FFFFFF"/>
+        </w:rPr>
+      </w:pPr>
+      <w:r>
+        <w:rPr>
+          <w:rFonts w:ascii="Times New Roman" w:hAnsi="Times New Roman" w:cs="Times New Roman"/>
+          <w:b/>
+          <w:bCs/>
+          <w:spacing w:val="-5"/>
+          <w:sz w:val="24"/>
+          <w:szCs w:val="24"/>
+          <w:shd w:val="clear" w:color="auto" w:fill="FFFFFF"/>
+        </w:rPr>
+        <w:t xml:space="preserve">Stanford University AXESS, Student and Faculty Portal: </w:t>
+      </w:r>
+      <w:hyperlink r:id="rId34" w:history="1">
+        <w:r>
+          <w:rPr>
+            <w:rStyle w:val="Hyperlink"/>
+            <w:rFonts w:ascii="Times New Roman" w:hAnsi="Times New Roman" w:cs="Times New Roman"/>
+            <w:color w:val="auto"/>
+            <w:sz w:val="24"/>
+            <w:szCs w:val="24"/>
+            <w:u w:val="none"/>
+          </w:rPr>
+          <w:t>https://axess.sahr.stanford.edu/</w:t>
+        </w:r>
+      </w:hyperlink>
+    </w:p>
+    <w:p>
+      <w:pPr>
+        <w:spacing w:line="360" w:lineRule="auto"/>
+        <w:jc w:val="both"/>
+        <w:rPr>
+          <w:rFonts w:ascii="Times New Roman" w:hAnsi="Times New Roman" w:cs="Times New Roman"/>
+          <w:spacing w:val="-4"/>
+          <w:sz w:val="24"/>
+          <w:szCs w:val="24"/>
+          <w:shd w:val="clear" w:color="auto" w:fill="FFFFFF"/>
+        </w:rPr>
+      </w:pPr>
+      <w:r>
+        <w:rPr>
+          <w:rFonts w:ascii="Times New Roman" w:hAnsi="Times New Roman" w:cs="Times New Roman"/>
+          <w:spacing w:val="-4"/>
+          <w:sz w:val="24"/>
+          <w:szCs w:val="24"/>
+          <w:shd w:val="clear" w:color="auto" w:fill="FFFFFF"/>
+        </w:rPr>
+        <w:t>Stanford University developed a consolidated online platform called AXESS for the academic community to access information and record various transactions.</w:t>
+      </w:r>
+    </w:p>
+    <w:p>
+      <w:pPr>
+        <w:pStyle w:val="ListParagraph"/>
+        <w:numPr>
+          <w:ilvl w:val="0"/>
+          <w:numId w:val="18"/>
+        </w:numPr>
+        <w:spacing w:line="360" w:lineRule="auto"/>
+        <w:jc w:val="both"/>
+        <w:rPr>
+          <w:rFonts w:ascii="Times New Roman" w:hAnsi="Times New Roman" w:cs="Times New Roman"/>
+          <w:spacing w:val="-4"/>
+          <w:sz w:val="24"/>
+          <w:szCs w:val="24"/>
+          <w:shd w:val="clear" w:color="auto" w:fill="FFFFFF"/>
+        </w:rPr>
+      </w:pPr>
+      <w:r>
+        <w:rPr>
+          <w:rFonts w:ascii="Times New Roman" w:hAnsi="Times New Roman" w:cs="Times New Roman"/>
+          <w:b/>
+          <w:bCs/>
+          <w:spacing w:val="-4"/>
+          <w:sz w:val="24"/>
+          <w:szCs w:val="24"/>
+          <w:shd w:val="clear" w:color="auto" w:fill="FFFFFF"/>
+        </w:rPr>
+        <w:t xml:space="preserve">AutoZone, Employee Portal: </w:t>
+      </w:r>
+      <w:hyperlink r:id="rId35" w:history="1">
+        <w:r>
+          <w:rPr>
+            <w:rStyle w:val="Hyperlink"/>
+            <w:rFonts w:ascii="Times New Roman" w:hAnsi="Times New Roman" w:cs="Times New Roman"/>
+            <w:color w:val="auto"/>
+            <w:sz w:val="24"/>
+            <w:szCs w:val="24"/>
+            <w:u w:val="none"/>
+          </w:rPr>
+          <w:t>https://www.autozone.com/</w:t>
+        </w:r>
+      </w:hyperlink>
+    </w:p>
+    <w:p>
+      <w:pPr>
+        <w:spacing w:after="120" w:line="360" w:lineRule="auto"/>
+        <w:jc w:val="both"/>
+        <w:rPr>
+          <w:rFonts w:ascii="Times New Roman" w:hAnsi="Times New Roman" w:cs="Times New Roman"/>
+          <w:spacing w:val="-4"/>
+          <w:sz w:val="24"/>
+          <w:szCs w:val="24"/>
+          <w:shd w:val="clear" w:color="auto" w:fill="FFFFFF"/>
+        </w:rPr>
+      </w:pPr>
+      <w:r>
+        <w:rPr>
+          <w:rFonts w:ascii="Times New Roman" w:hAnsi="Times New Roman" w:cs="Times New Roman"/>
+          <w:spacing w:val="-4"/>
+          <w:sz w:val="24"/>
+          <w:szCs w:val="24"/>
+          <w:shd w:val="clear" w:color="auto" w:fill="FFFFFF"/>
+        </w:rPr>
+        <w:t>AutoZone, the leading auto parts retailer, built an employee portal known as the Daily Online Communications (DOC) to help serve its 47,000 store employees. </w:t>
+      </w:r>
+    </w:p>
+    <w:p>
+      <w:pPr>
+        <w:pStyle w:val="Heading2"/>
+        <w:numPr>
+          <w:ilvl w:val="1"/>
+          <w:numId w:val="6"/>
+        </w:numPr>
+        <w:spacing w:before="0" w:line="360" w:lineRule="auto"/>
+        <w:jc w:val="both"/>
+      </w:pPr>
+      <w:bookmarkStart w:id="18" w:name="_Toc34034931"/>
+      <w:bookmarkStart w:id="19" w:name="_Toc34036769"/>
+      <w:r>
+        <w:t>News</w:t>
+      </w:r>
+      <w:r>
+        <w:t xml:space="preserve"> Websites</w:t>
+      </w:r>
+      <w:bookmarkEnd w:id="18"/>
+      <w:bookmarkEnd w:id="19"/>
+    </w:p>
+    <w:p>
+      <w:pPr>
+        <w:spacing w:line="360" w:lineRule="auto"/>
+        <w:jc w:val="both"/>
+        <w:rPr>
+          <w:rFonts w:ascii="Times New Roman" w:hAnsi="Times New Roman" w:cs="Times New Roman"/>
+          <w:b/>
+          <w:bCs/>
+          <w:sz w:val="24"/>
+          <w:szCs w:val="24"/>
+        </w:rPr>
+      </w:pPr>
+      <w:r>
+        <w:rPr>
+          <w:rFonts w:ascii="Times New Roman" w:hAnsi="Times New Roman" w:cs="Times New Roman"/>
+          <w:sz w:val="24"/>
+          <w:szCs w:val="24"/>
+          <w:shd w:val="clear" w:color="auto" w:fill="FFFFFF"/>
+        </w:rPr>
+        <w:t>An online newspaper is the online version of a newspaper, either as a stand-alone publication or as the online version of a printed periodical.</w:t>
+      </w:r>
+      <w:r>
+        <w:rPr>
+          <w:rFonts w:ascii="Times New Roman" w:hAnsi="Times New Roman" w:cs="Times New Roman"/>
+          <w:sz w:val="24"/>
+          <w:szCs w:val="24"/>
+          <w:shd w:val="clear" w:color="auto" w:fill="FFFFFF"/>
+        </w:rPr>
+        <w:t xml:space="preserve"> Here are examples of news websites:</w:t>
+      </w:r>
+    </w:p>
+    <w:p>
+      <w:pPr>
+        <w:pStyle w:val="ListParagraph"/>
+        <w:numPr>
+          <w:ilvl w:val="0"/>
+          <w:numId w:val="18"/>
+        </w:numPr>
+        <w:spacing w:line="360" w:lineRule="auto"/>
+        <w:jc w:val="both"/>
+        <w:rPr>
+          <w:rFonts w:ascii="Times New Roman" w:hAnsi="Times New Roman" w:cs="Times New Roman"/>
+          <w:b/>
+          <w:bCs/>
+          <w:sz w:val="24"/>
+          <w:szCs w:val="24"/>
+        </w:rPr>
+      </w:pPr>
+      <w:r>
+        <w:rPr>
+          <w:rFonts w:ascii="Times New Roman" w:hAnsi="Times New Roman" w:cs="Times New Roman"/>
+          <w:b/>
+          <w:bCs/>
+          <w:sz w:val="24"/>
+          <w:szCs w:val="24"/>
+        </w:rPr>
+        <w:t xml:space="preserve">Cable News Network (CNN):  </w:t>
+      </w:r>
+      <w:hyperlink r:id="rId36" w:history="1">
+        <w:r>
+          <w:rPr>
+            <w:rStyle w:val="Hyperlink"/>
+            <w:rFonts w:ascii="Times New Roman" w:hAnsi="Times New Roman" w:cs="Times New Roman"/>
+            <w:color w:val="auto"/>
+            <w:sz w:val="24"/>
+            <w:szCs w:val="24"/>
+            <w:u w:val="none"/>
+          </w:rPr>
+          <w:t>https://edition.cnn.com/</w:t>
+        </w:r>
+      </w:hyperlink>
+    </w:p>
+    <w:p>
+      <w:pPr>
+        <w:spacing w:line="360" w:lineRule="auto"/>
+        <w:jc w:val="both"/>
+        <w:rPr>
+          <w:rFonts w:ascii="Times New Roman" w:hAnsi="Times New Roman" w:cs="Times New Roman"/>
+          <w:sz w:val="24"/>
+          <w:szCs w:val="24"/>
+          <w:shd w:val="clear" w:color="auto" w:fill="FFFFFF"/>
+        </w:rPr>
+      </w:pPr>
+      <w:r>
+        <w:rPr>
+          <w:rFonts w:ascii="Times New Roman" w:hAnsi="Times New Roman" w:cs="Times New Roman"/>
+          <w:sz w:val="24"/>
+          <w:szCs w:val="24"/>
+          <w:shd w:val="clear" w:color="auto" w:fill="FFFFFF"/>
+        </w:rPr>
+        <w:t>CNN is an American </w:t>
+      </w:r>
+      <w:hyperlink r:id="rId37" w:tooltip="News broadcasting" w:history="1">
+        <w:r>
+          <w:rPr>
+            <w:rStyle w:val="Hyperlink"/>
+            <w:rFonts w:ascii="Times New Roman" w:hAnsi="Times New Roman" w:cs="Times New Roman"/>
+            <w:color w:val="auto"/>
+            <w:sz w:val="24"/>
+            <w:szCs w:val="24"/>
+            <w:u w:val="none"/>
+            <w:shd w:val="clear" w:color="auto" w:fill="FFFFFF"/>
+          </w:rPr>
+          <w:t>news</w:t>
+        </w:r>
+      </w:hyperlink>
+      <w:r>
+        <w:rPr>
+          <w:rFonts w:ascii="Times New Roman" w:hAnsi="Times New Roman" w:cs="Times New Roman"/>
+          <w:sz w:val="24"/>
+          <w:szCs w:val="24"/>
+          <w:shd w:val="clear" w:color="auto" w:fill="FFFFFF"/>
+        </w:rPr>
+        <w:t>-based </w:t>
+      </w:r>
+      <w:hyperlink r:id="rId38" w:tooltip="Pay television" w:history="1">
+        <w:r>
+          <w:rPr>
+            <w:rStyle w:val="Hyperlink"/>
+            <w:rFonts w:ascii="Times New Roman" w:hAnsi="Times New Roman" w:cs="Times New Roman"/>
+            <w:color w:val="auto"/>
+            <w:sz w:val="24"/>
+            <w:szCs w:val="24"/>
+            <w:u w:val="none"/>
+            <w:shd w:val="clear" w:color="auto" w:fill="FFFFFF"/>
+          </w:rPr>
+          <w:t>pay television</w:t>
+        </w:r>
+      </w:hyperlink>
+      <w:r>
+        <w:rPr>
+          <w:rFonts w:ascii="Times New Roman" w:hAnsi="Times New Roman" w:cs="Times New Roman"/>
+          <w:sz w:val="24"/>
+          <w:szCs w:val="24"/>
+          <w:shd w:val="clear" w:color="auto" w:fill="FFFFFF"/>
+        </w:rPr>
+        <w:t> channel owned by </w:t>
+      </w:r>
+      <w:hyperlink r:id="rId39" w:tooltip="AT&amp;T" w:history="1">
+        <w:r>
+          <w:rPr>
+            <w:rStyle w:val="Hyperlink"/>
+            <w:rFonts w:ascii="Times New Roman" w:hAnsi="Times New Roman" w:cs="Times New Roman"/>
+            <w:color w:val="auto"/>
+            <w:sz w:val="24"/>
+            <w:szCs w:val="24"/>
+            <w:u w:val="none"/>
+            <w:shd w:val="clear" w:color="auto" w:fill="FFFFFF"/>
+          </w:rPr>
+          <w:t>AT&amp;T</w:t>
+        </w:r>
+      </w:hyperlink>
+      <w:r>
+        <w:rPr>
+          <w:rFonts w:ascii="Times New Roman" w:hAnsi="Times New Roman" w:cs="Times New Roman"/>
+          <w:sz w:val="24"/>
+          <w:szCs w:val="24"/>
+          <w:shd w:val="clear" w:color="auto" w:fill="FFFFFF"/>
+        </w:rPr>
+        <w:t>'s </w:t>
+      </w:r>
+      <w:hyperlink r:id="rId40" w:tooltip="WarnerMedia" w:history="1">
+        <w:r>
+          <w:rPr>
+            <w:rStyle w:val="Hyperlink"/>
+            <w:rFonts w:ascii="Times New Roman" w:hAnsi="Times New Roman" w:cs="Times New Roman"/>
+            <w:color w:val="auto"/>
+            <w:sz w:val="24"/>
+            <w:szCs w:val="24"/>
+            <w:u w:val="none"/>
+            <w:shd w:val="clear" w:color="auto" w:fill="FFFFFF"/>
+          </w:rPr>
+          <w:t>Warner Media</w:t>
+        </w:r>
+      </w:hyperlink>
+      <w:r>
+        <w:rPr>
+          <w:rFonts w:ascii="Times New Roman" w:hAnsi="Times New Roman" w:cs="Times New Roman"/>
+          <w:sz w:val="24"/>
+          <w:szCs w:val="24"/>
+        </w:rPr>
+        <w:t xml:space="preserve">. </w:t>
+      </w:r>
+      <w:r>
+        <w:rPr>
+          <w:rFonts w:ascii="Times New Roman" w:hAnsi="Times New Roman" w:cs="Times New Roman"/>
+          <w:sz w:val="24"/>
+          <w:szCs w:val="24"/>
+          <w:shd w:val="clear" w:color="auto" w:fill="FFFFFF"/>
+        </w:rPr>
+        <w:t>CNN launched its website, CNN.com, on August 30, 1995. The site attracted growing interest over its first decade and is now one of the most popular news websites in the world.</w:t>
+      </w:r>
+    </w:p>
+    <w:p>
+      <w:pPr>
+        <w:spacing w:line="360" w:lineRule="auto"/>
+        <w:jc w:val="both"/>
+        <w:rPr>
+          <w:rFonts w:ascii="Times New Roman" w:hAnsi="Times New Roman" w:cs="Times New Roman"/>
+          <w:b/>
+          <w:bCs/>
+          <w:sz w:val="24"/>
+          <w:szCs w:val="24"/>
+        </w:rPr>
+      </w:pPr>
+    </w:p>
+    <w:p>
+      <w:pPr>
+        <w:pStyle w:val="ListParagraph"/>
+        <w:numPr>
+          <w:ilvl w:val="0"/>
+          <w:numId w:val="18"/>
+        </w:numPr>
+        <w:spacing w:line="360" w:lineRule="auto"/>
+        <w:jc w:val="both"/>
+        <w:rPr>
+          <w:rFonts w:ascii="Times New Roman" w:hAnsi="Times New Roman" w:cs="Times New Roman"/>
+          <w:b/>
+          <w:bCs/>
+          <w:sz w:val="24"/>
+          <w:szCs w:val="24"/>
+        </w:rPr>
+      </w:pPr>
+      <w:r>
+        <w:rPr>
+          <w:rFonts w:ascii="Times New Roman" w:hAnsi="Times New Roman" w:cs="Times New Roman"/>
+          <w:b/>
+          <w:bCs/>
+          <w:sz w:val="24"/>
+          <w:szCs w:val="24"/>
+        </w:rPr>
+        <w:lastRenderedPageBreak/>
+        <w:t xml:space="preserve">New York Times: </w:t>
+      </w:r>
+      <w:hyperlink r:id="rId41" w:history="1">
+        <w:r>
+          <w:rPr>
+            <w:rStyle w:val="Hyperlink"/>
+            <w:rFonts w:ascii="Times New Roman" w:hAnsi="Times New Roman" w:cs="Times New Roman"/>
+            <w:color w:val="auto"/>
+            <w:sz w:val="24"/>
+            <w:szCs w:val="24"/>
+            <w:u w:val="none"/>
+          </w:rPr>
+          <w:t>https://www.nytimes.com/</w:t>
+        </w:r>
+      </w:hyperlink>
+    </w:p>
+    <w:p>
+      <w:pPr>
+        <w:spacing w:after="120" w:line="360" w:lineRule="auto"/>
+        <w:ind w:right="-144"/>
+        <w:jc w:val="both"/>
+        <w:rPr>
+          <w:rFonts w:ascii="Times New Roman" w:hAnsi="Times New Roman" w:cs="Times New Roman"/>
+          <w:sz w:val="24"/>
+          <w:szCs w:val="24"/>
+        </w:rPr>
+      </w:pPr>
+      <w:r>
+        <w:rPr>
+          <w:rFonts w:ascii="Times New Roman" w:hAnsi="Times New Roman" w:cs="Times New Roman"/>
+          <w:sz w:val="24"/>
+          <w:szCs w:val="24"/>
+          <w:shd w:val="clear" w:color="auto" w:fill="FFFFFF"/>
+        </w:rPr>
+        <w:t>The New York Times is an American newspaper based in New York City with worldwide influence and readership.</w:t>
+      </w:r>
+      <w:r>
+        <w:rPr>
+          <w:rFonts w:ascii="Times New Roman" w:hAnsi="Times New Roman" w:cs="Times New Roman"/>
+          <w:i/>
+          <w:iCs/>
+          <w:sz w:val="24"/>
+          <w:szCs w:val="24"/>
+          <w:shd w:val="clear" w:color="auto" w:fill="FFFFFF"/>
+        </w:rPr>
+        <w:t xml:space="preserve"> </w:t>
+      </w:r>
+      <w:r>
+        <w:rPr>
+          <w:rFonts w:ascii="Times New Roman" w:hAnsi="Times New Roman" w:cs="Times New Roman"/>
+          <w:sz w:val="24"/>
+          <w:szCs w:val="24"/>
+          <w:shd w:val="clear" w:color="auto" w:fill="FFFFFF"/>
+        </w:rPr>
+        <w:t>The New York Times began publishing daily on the </w:t>
+      </w:r>
+      <w:hyperlink r:id="rId42" w:tooltip="World Wide Web" w:history="1">
+        <w:r>
+          <w:rPr>
+            <w:rStyle w:val="Hyperlink"/>
+            <w:rFonts w:ascii="Times New Roman" w:hAnsi="Times New Roman" w:cs="Times New Roman"/>
+            <w:color w:val="auto"/>
+            <w:sz w:val="24"/>
+            <w:szCs w:val="24"/>
+            <w:u w:val="none"/>
+            <w:shd w:val="clear" w:color="auto" w:fill="FFFFFF"/>
+          </w:rPr>
+          <w:t>World Wide Web</w:t>
+        </w:r>
+      </w:hyperlink>
+      <w:r>
+        <w:rPr>
+          <w:rFonts w:ascii="Times New Roman" w:hAnsi="Times New Roman" w:cs="Times New Roman"/>
+          <w:sz w:val="24"/>
+          <w:szCs w:val="24"/>
+          <w:shd w:val="clear" w:color="auto" w:fill="FFFFFF"/>
+        </w:rPr>
+        <w:t> on January 22, 1996, offering readers around the world immediate access to most of the daily newspaper's contents.</w:t>
+      </w:r>
+    </w:p>
+    <w:p>
+      <w:pPr>
+        <w:pStyle w:val="ListParagraph"/>
+        <w:numPr>
+          <w:ilvl w:val="0"/>
+          <w:numId w:val="18"/>
+        </w:numPr>
+        <w:spacing w:line="360" w:lineRule="auto"/>
+        <w:jc w:val="both"/>
+        <w:rPr>
+          <w:rFonts w:ascii="Times New Roman" w:hAnsi="Times New Roman" w:cs="Times New Roman"/>
+          <w:b/>
+          <w:bCs/>
+          <w:sz w:val="24"/>
+          <w:szCs w:val="24"/>
+        </w:rPr>
+      </w:pPr>
+      <w:r>
+        <w:rPr>
+          <w:rFonts w:ascii="Times New Roman" w:hAnsi="Times New Roman" w:cs="Times New Roman"/>
+          <w:b/>
+          <w:bCs/>
+          <w:sz w:val="24"/>
+          <w:szCs w:val="24"/>
+        </w:rPr>
+        <w:t xml:space="preserve">Fox News: </w:t>
+      </w:r>
+      <w:hyperlink r:id="rId43" w:history="1">
+        <w:r>
+          <w:rPr>
+            <w:rStyle w:val="Hyperlink"/>
+            <w:rFonts w:ascii="Times New Roman" w:hAnsi="Times New Roman" w:cs="Times New Roman"/>
+            <w:color w:val="auto"/>
+            <w:sz w:val="24"/>
+            <w:szCs w:val="24"/>
+            <w:u w:val="none"/>
+          </w:rPr>
+          <w:t>https://www.foxnews.com/</w:t>
+        </w:r>
+      </w:hyperlink>
+    </w:p>
+    <w:p>
+      <w:pPr>
+        <w:spacing w:line="360" w:lineRule="auto"/>
+        <w:ind w:right="-144"/>
+        <w:jc w:val="both"/>
+        <w:rPr>
+          <w:rFonts w:ascii="Times New Roman" w:hAnsi="Times New Roman" w:cs="Times New Roman"/>
+          <w:b/>
+          <w:bCs/>
+          <w:sz w:val="24"/>
+          <w:szCs w:val="24"/>
+        </w:rPr>
+      </w:pPr>
+      <w:r>
+        <w:rPr>
+          <w:rFonts w:ascii="Times New Roman" w:hAnsi="Times New Roman" w:cs="Times New Roman"/>
+          <w:sz w:val="24"/>
+          <w:szCs w:val="24"/>
+          <w:shd w:val="clear" w:color="auto" w:fill="FFFFFF"/>
+        </w:rPr>
+        <w:t xml:space="preserve">Fox news is an American </w:t>
+      </w:r>
+      <w:hyperlink r:id="rId44" w:tooltip="Cable television" w:history="1">
+        <w:r>
+          <w:rPr>
+            <w:rStyle w:val="Hyperlink"/>
+            <w:rFonts w:ascii="Times New Roman" w:hAnsi="Times New Roman" w:cs="Times New Roman"/>
+            <w:color w:val="auto"/>
+            <w:sz w:val="24"/>
+            <w:szCs w:val="24"/>
+            <w:u w:val="none"/>
+            <w:shd w:val="clear" w:color="auto" w:fill="FFFFFF"/>
+          </w:rPr>
+          <w:t>cable television</w:t>
+        </w:r>
+      </w:hyperlink>
+      <w:r>
+        <w:rPr>
+          <w:rFonts w:ascii="Times New Roman" w:hAnsi="Times New Roman" w:cs="Times New Roman"/>
+          <w:sz w:val="24"/>
+          <w:szCs w:val="24"/>
+          <w:shd w:val="clear" w:color="auto" w:fill="FFFFFF"/>
+        </w:rPr>
+        <w:t> </w:t>
+      </w:r>
+      <w:hyperlink r:id="rId45" w:tooltip="List of news television channels" w:history="1">
+        <w:r>
+          <w:rPr>
+            <w:rStyle w:val="Hyperlink"/>
+            <w:rFonts w:ascii="Times New Roman" w:hAnsi="Times New Roman" w:cs="Times New Roman"/>
+            <w:color w:val="auto"/>
+            <w:sz w:val="24"/>
+            <w:szCs w:val="24"/>
+            <w:u w:val="none"/>
+            <w:shd w:val="clear" w:color="auto" w:fill="FFFFFF"/>
+          </w:rPr>
+          <w:t>news channel</w:t>
+        </w:r>
+      </w:hyperlink>
+      <w:r>
+        <w:rPr>
+          <w:rFonts w:ascii="Times New Roman" w:hAnsi="Times New Roman" w:cs="Times New Roman"/>
+          <w:sz w:val="24"/>
+          <w:szCs w:val="24"/>
+        </w:rPr>
+        <w:t xml:space="preserve">. </w:t>
+      </w:r>
+      <w:r>
+        <w:rPr>
+          <w:rFonts w:ascii="Times New Roman" w:hAnsi="Times New Roman" w:cs="Times New Roman"/>
+          <w:sz w:val="24"/>
+          <w:szCs w:val="24"/>
+          <w:shd w:val="clear" w:color="auto" w:fill="FFFFFF"/>
+        </w:rPr>
+        <w:t>Introduced in December 1995, the Fox News website features the latest coverage.</w:t>
+      </w:r>
+    </w:p>
+    <w:p>
+      <w:pPr>
+        <w:pStyle w:val="ListParagraph"/>
+        <w:numPr>
+          <w:ilvl w:val="0"/>
+          <w:numId w:val="18"/>
+        </w:numPr>
+        <w:spacing w:line="360" w:lineRule="auto"/>
+        <w:jc w:val="both"/>
+        <w:rPr>
+          <w:rFonts w:ascii="Times New Roman" w:hAnsi="Times New Roman" w:cs="Times New Roman"/>
+          <w:b/>
+          <w:bCs/>
+          <w:sz w:val="24"/>
+          <w:szCs w:val="24"/>
+        </w:rPr>
+      </w:pPr>
+      <w:r>
+        <w:rPr>
+          <w:rFonts w:ascii="Times New Roman" w:hAnsi="Times New Roman" w:cs="Times New Roman"/>
+          <w:b/>
+          <w:bCs/>
+          <w:sz w:val="24"/>
+          <w:szCs w:val="24"/>
+        </w:rPr>
+        <w:t xml:space="preserve">Washington Post: </w:t>
+      </w:r>
+      <w:hyperlink r:id="rId46" w:history="1">
+        <w:r>
+          <w:rPr>
+            <w:rStyle w:val="Hyperlink"/>
+            <w:rFonts w:ascii="Times New Roman" w:hAnsi="Times New Roman" w:cs="Times New Roman"/>
+            <w:color w:val="auto"/>
+            <w:sz w:val="24"/>
+            <w:szCs w:val="24"/>
+            <w:u w:val="none"/>
+          </w:rPr>
+          <w:t>https://www.washingtonpost.com/</w:t>
+        </w:r>
+      </w:hyperlink>
+    </w:p>
+    <w:p>
+      <w:pPr>
+        <w:spacing w:line="360" w:lineRule="auto"/>
+        <w:jc w:val="both"/>
+        <w:rPr>
+          <w:rFonts w:ascii="Times New Roman" w:hAnsi="Times New Roman" w:cs="Times New Roman"/>
+          <w:sz w:val="24"/>
+          <w:szCs w:val="24"/>
+        </w:rPr>
+      </w:pPr>
+      <w:r>
+        <w:rPr>
+          <w:rFonts w:ascii="Times New Roman" w:hAnsi="Times New Roman" w:cs="Times New Roman"/>
+          <w:sz w:val="24"/>
+          <w:szCs w:val="24"/>
+          <w:shd w:val="clear" w:color="auto" w:fill="FFFFFF"/>
+        </w:rPr>
+        <w:t>The Washington Post is a major American </w:t>
+      </w:r>
+      <w:hyperlink r:id="rId47" w:tooltip="Daily newspaper" w:history="1">
+        <w:r>
+          <w:rPr>
+            <w:rStyle w:val="Hyperlink"/>
+            <w:rFonts w:ascii="Times New Roman" w:hAnsi="Times New Roman" w:cs="Times New Roman"/>
+            <w:color w:val="auto"/>
+            <w:sz w:val="24"/>
+            <w:szCs w:val="24"/>
+            <w:u w:val="none"/>
+            <w:shd w:val="clear" w:color="auto" w:fill="FFFFFF"/>
+          </w:rPr>
+          <w:t>daily newspaper</w:t>
+        </w:r>
+      </w:hyperlink>
+      <w:r>
+        <w:rPr>
+          <w:rFonts w:ascii="Times New Roman" w:hAnsi="Times New Roman" w:cs="Times New Roman"/>
+          <w:sz w:val="24"/>
+          <w:szCs w:val="24"/>
+          <w:shd w:val="clear" w:color="auto" w:fill="FFFFFF"/>
+        </w:rPr>
+        <w:t> published in </w:t>
+      </w:r>
+      <w:hyperlink r:id="rId48" w:tooltip="Washington, D.C." w:history="1">
+        <w:r>
+          <w:rPr>
+            <w:rStyle w:val="Hyperlink"/>
+            <w:rFonts w:ascii="Times New Roman" w:hAnsi="Times New Roman" w:cs="Times New Roman"/>
+            <w:color w:val="auto"/>
+            <w:sz w:val="24"/>
+            <w:szCs w:val="24"/>
+            <w:u w:val="none"/>
+            <w:shd w:val="clear" w:color="auto" w:fill="FFFFFF"/>
+          </w:rPr>
+          <w:t>Washington, D.C</w:t>
+        </w:r>
+      </w:hyperlink>
+      <w:r>
+        <w:rPr>
+          <w:rFonts w:ascii="Times New Roman" w:hAnsi="Times New Roman" w:cs="Times New Roman"/>
+          <w:sz w:val="24"/>
+          <w:szCs w:val="24"/>
+          <w:shd w:val="clear" w:color="auto" w:fill="FFFFFF"/>
+        </w:rPr>
+        <w:t xml:space="preserve">. </w:t>
+      </w:r>
+      <w:r>
+        <w:rPr>
+          <w:rFonts w:ascii="Times New Roman" w:hAnsi="Times New Roman" w:cs="Times New Roman"/>
+          <w:sz w:val="24"/>
+          <w:szCs w:val="24"/>
+        </w:rPr>
+        <w:t>Washingtonpost.com is a one-stop news, information and entertainment resource that helps users make sense of Washington, the Web and the world. </w:t>
+      </w:r>
+    </w:p>
+    <w:p>
+      <w:pPr>
+        <w:pStyle w:val="ListParagraph"/>
+        <w:numPr>
+          <w:ilvl w:val="0"/>
+          <w:numId w:val="18"/>
+        </w:numPr>
+        <w:spacing w:before="120" w:line="360" w:lineRule="auto"/>
+        <w:jc w:val="both"/>
+        <w:rPr>
+          <w:rFonts w:ascii="Times New Roman" w:hAnsi="Times New Roman" w:cs="Times New Roman"/>
+          <w:b/>
+          <w:bCs/>
+          <w:sz w:val="24"/>
+          <w:szCs w:val="24"/>
+        </w:rPr>
+      </w:pPr>
+      <w:r>
+        <w:rPr>
+          <w:rFonts w:ascii="Times New Roman" w:hAnsi="Times New Roman" w:cs="Times New Roman"/>
+          <w:b/>
+          <w:bCs/>
+          <w:sz w:val="24"/>
+          <w:szCs w:val="24"/>
+        </w:rPr>
+        <w:t xml:space="preserve">The Guardian: </w:t>
+      </w:r>
+      <w:hyperlink r:id="rId49" w:history="1">
+        <w:r>
+          <w:rPr>
+            <w:rStyle w:val="Hyperlink"/>
+            <w:rFonts w:ascii="Times New Roman" w:hAnsi="Times New Roman" w:cs="Times New Roman"/>
+            <w:color w:val="auto"/>
+            <w:sz w:val="24"/>
+            <w:szCs w:val="24"/>
+            <w:u w:val="none"/>
+          </w:rPr>
+          <w:t>https://www.theguardian.com/international</w:t>
+        </w:r>
+      </w:hyperlink>
+    </w:p>
+    <w:p>
+      <w:pPr>
+        <w:spacing w:after="120" w:line="360" w:lineRule="auto"/>
+        <w:jc w:val="both"/>
+        <w:rPr>
+          <w:rFonts w:ascii="Times New Roman" w:hAnsi="Times New Roman" w:cs="Times New Roman"/>
+          <w:sz w:val="24"/>
+          <w:szCs w:val="24"/>
+          <w:shd w:val="clear" w:color="auto" w:fill="FFFFFF"/>
+        </w:rPr>
+      </w:pPr>
+      <w:r>
+        <w:rPr>
+          <w:rFonts w:ascii="Times New Roman" w:hAnsi="Times New Roman" w:cs="Times New Roman"/>
+          <w:sz w:val="24"/>
+          <w:szCs w:val="24"/>
+          <w:shd w:val="clear" w:color="auto" w:fill="FFFFFF"/>
+        </w:rPr>
+        <w:t>The Guardian is a British daily newspaper. As of May 2013, it was the most popular UK newspaper website with 8.2 million unique visitors per month</w:t>
+      </w:r>
+      <w:r>
+        <w:rPr>
+          <w:rFonts w:ascii="Times New Roman" w:hAnsi="Times New Roman" w:cs="Times New Roman"/>
+          <w:sz w:val="24"/>
+          <w:szCs w:val="24"/>
+          <w:shd w:val="clear" w:color="auto" w:fill="FFFFFF"/>
+        </w:rPr>
+        <w:t>.</w:t>
+      </w:r>
+    </w:p>
+    <w:p>
+      <w:pPr>
+        <w:pStyle w:val="Heading2"/>
+        <w:numPr>
+          <w:ilvl w:val="1"/>
+          <w:numId w:val="6"/>
+        </w:numPr>
+        <w:spacing w:before="0" w:line="360" w:lineRule="auto"/>
+        <w:jc w:val="both"/>
+      </w:pPr>
+      <w:bookmarkStart w:id="20" w:name="_Toc34034932"/>
+      <w:bookmarkStart w:id="21" w:name="_Toc34036770"/>
+      <w:r>
+        <w:t>Informational</w:t>
+      </w:r>
+      <w:r>
+        <w:t xml:space="preserve"> Websites</w:t>
+      </w:r>
+      <w:bookmarkEnd w:id="20"/>
+      <w:bookmarkEnd w:id="21"/>
+    </w:p>
+    <w:p>
+      <w:pPr>
+        <w:spacing w:line="360" w:lineRule="auto"/>
+        <w:jc w:val="both"/>
+        <w:rPr>
+          <w:rFonts w:ascii="Times New Roman" w:hAnsi="Times New Roman" w:cs="Times New Roman"/>
+          <w:sz w:val="24"/>
+          <w:szCs w:val="24"/>
+          <w:shd w:val="clear" w:color="auto" w:fill="FFFFFF"/>
+        </w:rPr>
+      </w:pPr>
+      <w:r>
+        <w:rPr>
+          <w:rFonts w:ascii="Times New Roman" w:hAnsi="Times New Roman" w:cs="Times New Roman"/>
+          <w:sz w:val="24"/>
+          <w:szCs w:val="24"/>
+          <w:shd w:val="clear" w:color="auto" w:fill="FFFFFF"/>
+        </w:rPr>
+        <w:t>Informational websites are those sites that are created in order to provide a customized and branded resource for potential and active customers, members, investors and so forth. Examples are:</w:t>
+      </w:r>
+    </w:p>
+    <w:p>
+      <w:pPr>
+        <w:pStyle w:val="ListParagraph"/>
+        <w:numPr>
+          <w:ilvl w:val="0"/>
+          <w:numId w:val="20"/>
+        </w:numPr>
+        <w:jc w:val="both"/>
+        <w:rPr>
+          <w:rFonts w:ascii="Times New Roman" w:hAnsi="Times New Roman" w:cs="Times New Roman"/>
+          <w:sz w:val="24"/>
+          <w:szCs w:val="24"/>
+        </w:rPr>
+      </w:pPr>
+      <w:r>
+        <w:rPr>
+          <w:rFonts w:ascii="Times New Roman" w:hAnsi="Times New Roman" w:cs="Times New Roman"/>
+          <w:b/>
+          <w:bCs/>
+          <w:sz w:val="24"/>
+          <w:szCs w:val="24"/>
+        </w:rPr>
+        <w:t>Trip Advisor:</w:t>
+      </w:r>
+      <w:r>
+        <w:rPr>
+          <w:rFonts w:ascii="Times New Roman" w:hAnsi="Times New Roman" w:cs="Times New Roman"/>
+          <w:sz w:val="24"/>
+          <w:szCs w:val="24"/>
+        </w:rPr>
+        <w:t xml:space="preserve"> </w:t>
+      </w:r>
+      <w:hyperlink r:id="rId50" w:history="1">
+        <w:r>
+          <w:rPr>
+            <w:rStyle w:val="Hyperlink"/>
+            <w:rFonts w:ascii="Times New Roman" w:hAnsi="Times New Roman" w:cs="Times New Roman"/>
+            <w:color w:val="auto"/>
+            <w:sz w:val="24"/>
+            <w:szCs w:val="24"/>
+            <w:u w:val="none"/>
+          </w:rPr>
+          <w:t>https://www.tripadvisor.com/</w:t>
+        </w:r>
+      </w:hyperlink>
+    </w:p>
+    <w:p>
+      <w:pPr>
+        <w:spacing w:line="360" w:lineRule="auto"/>
+        <w:jc w:val="both"/>
+        <w:rPr>
+          <w:rFonts w:ascii="Times New Roman" w:hAnsi="Times New Roman" w:cs="Times New Roman"/>
+          <w:sz w:val="24"/>
+          <w:szCs w:val="24"/>
+          <w:shd w:val="clear" w:color="auto" w:fill="FFFFFF"/>
+        </w:rPr>
+      </w:pPr>
+      <w:r>
+        <w:rPr>
+          <w:rFonts w:ascii="Times New Roman" w:hAnsi="Times New Roman" w:cs="Times New Roman"/>
+          <w:sz w:val="24"/>
+          <w:szCs w:val="24"/>
+          <w:shd w:val="clear" w:color="auto" w:fill="FFFFFF"/>
+        </w:rPr>
+        <w:t>This site is like a city guide search engine that helps you find the city’s best restaurants and “things to do” while you are away from home. </w:t>
+      </w:r>
+    </w:p>
+    <w:p>
+      <w:pPr>
+        <w:pStyle w:val="ListParagraph"/>
+        <w:numPr>
+          <w:ilvl w:val="0"/>
+          <w:numId w:val="18"/>
+        </w:numPr>
+        <w:spacing w:line="360" w:lineRule="auto"/>
+        <w:jc w:val="both"/>
+        <w:rPr>
+          <w:rFonts w:ascii="Times New Roman" w:hAnsi="Times New Roman" w:cs="Times New Roman"/>
+          <w:sz w:val="24"/>
+          <w:szCs w:val="24"/>
+        </w:rPr>
+      </w:pPr>
+      <w:r>
+        <w:rPr>
+          <w:rFonts w:ascii="Times New Roman" w:hAnsi="Times New Roman" w:cs="Times New Roman"/>
+          <w:b/>
+          <w:bCs/>
+          <w:sz w:val="24"/>
+          <w:szCs w:val="24"/>
+        </w:rPr>
+        <w:t xml:space="preserve">Internet Movie Database (IMDb): </w:t>
+      </w:r>
+      <w:hyperlink r:id="rId51" w:history="1">
+        <w:r>
+          <w:rPr>
+            <w:rStyle w:val="Hyperlink"/>
+            <w:rFonts w:ascii="Times New Roman" w:hAnsi="Times New Roman" w:cs="Times New Roman"/>
+            <w:color w:val="auto"/>
+            <w:sz w:val="24"/>
+            <w:szCs w:val="24"/>
+            <w:u w:val="none"/>
+          </w:rPr>
+          <w:t>https://www.imdb.com/</w:t>
+        </w:r>
+      </w:hyperlink>
+    </w:p>
+    <w:p>
+      <w:pPr>
+        <w:spacing w:line="360" w:lineRule="auto"/>
+        <w:jc w:val="both"/>
+        <w:rPr>
+          <w:rFonts w:ascii="Times New Roman" w:hAnsi="Times New Roman" w:cs="Times New Roman"/>
+          <w:sz w:val="24"/>
+          <w:szCs w:val="24"/>
+          <w:shd w:val="clear" w:color="auto" w:fill="FFFFFF"/>
+        </w:rPr>
+      </w:pPr>
+      <w:r>
+        <w:rPr>
+          <w:rFonts w:ascii="Times New Roman" w:hAnsi="Times New Roman" w:cs="Times New Roman"/>
+          <w:sz w:val="24"/>
+          <w:szCs w:val="24"/>
+          <w:shd w:val="clear" w:color="auto" w:fill="FFFFFF"/>
+        </w:rPr>
+        <w:t>IMDb has got information on movies, TV shows, movie release dates, trailers, casts and even plot summaries</w:t>
+      </w:r>
+      <w:r>
+        <w:rPr>
+          <w:rFonts w:ascii="Times New Roman" w:hAnsi="Times New Roman" w:cs="Times New Roman"/>
+          <w:sz w:val="24"/>
+          <w:szCs w:val="24"/>
+          <w:shd w:val="clear" w:color="auto" w:fill="FFFFFF"/>
+        </w:rPr>
+        <w:t>.</w:t>
+      </w:r>
+    </w:p>
+    <w:p>
+      <w:pPr>
+        <w:pStyle w:val="ListParagraph"/>
+        <w:numPr>
+          <w:ilvl w:val="0"/>
+          <w:numId w:val="18"/>
+        </w:numPr>
+        <w:spacing w:line="360" w:lineRule="auto"/>
+        <w:jc w:val="both"/>
+        <w:rPr>
+          <w:rFonts w:ascii="Times New Roman" w:hAnsi="Times New Roman" w:cs="Times New Roman"/>
+          <w:sz w:val="24"/>
+          <w:szCs w:val="24"/>
+        </w:rPr>
+      </w:pPr>
+      <w:r>
+        <w:rPr>
+          <w:rFonts w:ascii="Times New Roman" w:hAnsi="Times New Roman" w:cs="Times New Roman"/>
+          <w:b/>
+          <w:bCs/>
+          <w:sz w:val="24"/>
+          <w:szCs w:val="24"/>
+        </w:rPr>
+        <w:t>WebMD:</w:t>
+      </w:r>
+      <w:r>
+        <w:rPr>
+          <w:rFonts w:ascii="Times New Roman" w:hAnsi="Times New Roman" w:cs="Times New Roman"/>
+          <w:sz w:val="24"/>
+          <w:szCs w:val="24"/>
+        </w:rPr>
+        <w:t xml:space="preserve"> </w:t>
+      </w:r>
+      <w:hyperlink r:id="rId52" w:history="1">
+        <w:r>
+          <w:rPr>
+            <w:rStyle w:val="Hyperlink"/>
+            <w:rFonts w:ascii="Times New Roman" w:hAnsi="Times New Roman" w:cs="Times New Roman"/>
+            <w:color w:val="auto"/>
+            <w:sz w:val="24"/>
+            <w:szCs w:val="24"/>
+            <w:u w:val="none"/>
+          </w:rPr>
+          <w:t>https://www.webmd.com/</w:t>
+        </w:r>
+      </w:hyperlink>
+    </w:p>
+    <w:p>
+      <w:pPr>
+        <w:spacing w:line="360" w:lineRule="auto"/>
+        <w:jc w:val="both"/>
+        <w:rPr>
+          <w:rFonts w:ascii="Times New Roman" w:hAnsi="Times New Roman" w:cs="Times New Roman"/>
+          <w:color w:val="212529"/>
+          <w:sz w:val="24"/>
+          <w:szCs w:val="24"/>
+          <w:shd w:val="clear" w:color="auto" w:fill="FFFFFF"/>
+        </w:rPr>
+      </w:pPr>
+      <w:r>
+        <w:rPr>
+          <w:rFonts w:ascii="Times New Roman" w:hAnsi="Times New Roman" w:cs="Times New Roman"/>
+          <w:color w:val="212529"/>
+          <w:sz w:val="24"/>
+          <w:szCs w:val="24"/>
+          <w:shd w:val="clear" w:color="auto" w:fill="FFFFFF"/>
+        </w:rPr>
+        <w:t>WebMD has wealth of information on various health conditions, symptoms, medicines, procedures etc.</w:t>
+      </w:r>
+    </w:p>
+    <w:p>
+      <w:pPr>
+        <w:spacing w:line="360" w:lineRule="auto"/>
+        <w:jc w:val="both"/>
+        <w:rPr>
+          <w:rFonts w:ascii="Times New Roman" w:hAnsi="Times New Roman" w:cs="Times New Roman"/>
+          <w:color w:val="212529"/>
+          <w:sz w:val="24"/>
+          <w:szCs w:val="24"/>
+          <w:shd w:val="clear" w:color="auto" w:fill="FFFFFF"/>
+        </w:rPr>
+      </w:pPr>
+    </w:p>
+    <w:p>
+      <w:pPr>
+        <w:spacing w:line="360" w:lineRule="auto"/>
+        <w:jc w:val="both"/>
+        <w:rPr>
+          <w:rFonts w:ascii="Times New Roman" w:hAnsi="Times New Roman" w:cs="Times New Roman"/>
+          <w:color w:val="212529"/>
+          <w:sz w:val="24"/>
+          <w:szCs w:val="24"/>
+          <w:shd w:val="clear" w:color="auto" w:fill="FFFFFF"/>
+        </w:rPr>
+      </w:pPr>
+    </w:p>
+    <w:p>
+      <w:pPr>
+        <w:spacing w:line="360" w:lineRule="auto"/>
+        <w:jc w:val="both"/>
+        <w:rPr>
+          <w:rFonts w:ascii="Times New Roman" w:hAnsi="Times New Roman" w:cs="Times New Roman"/>
+          <w:color w:val="212529"/>
+          <w:sz w:val="24"/>
+          <w:szCs w:val="24"/>
+          <w:shd w:val="clear" w:color="auto" w:fill="FFFFFF"/>
+        </w:rPr>
+      </w:pPr>
+    </w:p>
+    <w:p>
+      <w:pPr>
+        <w:pStyle w:val="ListParagraph"/>
+        <w:numPr>
+          <w:ilvl w:val="0"/>
+          <w:numId w:val="18"/>
+        </w:numPr>
+        <w:spacing w:line="360" w:lineRule="auto"/>
+        <w:jc w:val="both"/>
+        <w:rPr>
+          <w:rFonts w:ascii="Times New Roman" w:hAnsi="Times New Roman" w:cs="Times New Roman"/>
+          <w:b/>
+          <w:bCs/>
+          <w:sz w:val="24"/>
+          <w:szCs w:val="24"/>
+        </w:rPr>
+      </w:pPr>
+      <w:proofErr w:type="spellStart"/>
+      <w:r>
+        <w:rPr>
+          <w:rFonts w:ascii="Times New Roman" w:hAnsi="Times New Roman" w:cs="Times New Roman"/>
+          <w:b/>
+          <w:bCs/>
+          <w:sz w:val="24"/>
+          <w:szCs w:val="24"/>
+        </w:rPr>
+        <w:lastRenderedPageBreak/>
+        <w:t>eHow</w:t>
+      </w:r>
+      <w:proofErr w:type="spellEnd"/>
+      <w:r>
+        <w:rPr>
+          <w:rFonts w:ascii="Times New Roman" w:hAnsi="Times New Roman" w:cs="Times New Roman"/>
+          <w:b/>
+          <w:bCs/>
+          <w:sz w:val="24"/>
+          <w:szCs w:val="24"/>
+        </w:rPr>
+        <w:t xml:space="preserve">: </w:t>
+      </w:r>
+      <w:hyperlink r:id="rId53" w:history="1">
+        <w:r>
+          <w:rPr>
+            <w:rStyle w:val="Hyperlink"/>
+            <w:rFonts w:ascii="Times New Roman" w:hAnsi="Times New Roman" w:cs="Times New Roman"/>
+            <w:color w:val="auto"/>
+            <w:sz w:val="24"/>
+            <w:szCs w:val="24"/>
+            <w:u w:val="none"/>
+          </w:rPr>
+          <w:t>https://www.ehow.com/</w:t>
+        </w:r>
+      </w:hyperlink>
+    </w:p>
+    <w:p>
+      <w:pPr>
+        <w:spacing w:line="360" w:lineRule="auto"/>
+        <w:jc w:val="both"/>
+        <w:rPr>
+          <w:rFonts w:ascii="Times New Roman" w:hAnsi="Times New Roman" w:cs="Times New Roman"/>
+          <w:sz w:val="24"/>
+          <w:szCs w:val="24"/>
+          <w:shd w:val="clear" w:color="auto" w:fill="FFFFFF"/>
+        </w:rPr>
+      </w:pPr>
+      <w:r>
+        <w:rPr>
+          <w:rFonts w:ascii="Times New Roman" w:hAnsi="Times New Roman" w:cs="Times New Roman"/>
+          <w:sz w:val="24"/>
+          <w:szCs w:val="24"/>
+          <w:shd w:val="clear" w:color="auto" w:fill="FFFFFF"/>
+        </w:rPr>
+        <w:t>With more than a million How-to articles and over 0.17 million videos, ehow.com provides step by step information on a variety of topics ranging from home improvement and gardening to investing, travel, shopping, healthcare, small businesses, etc.</w:t>
+      </w:r>
+    </w:p>
+    <w:p>
+      <w:pPr>
+        <w:pStyle w:val="ListParagraph"/>
+        <w:numPr>
+          <w:ilvl w:val="0"/>
+          <w:numId w:val="18"/>
+        </w:numPr>
+        <w:spacing w:line="360" w:lineRule="auto"/>
+        <w:jc w:val="both"/>
+        <w:rPr>
+          <w:rFonts w:ascii="Times New Roman" w:hAnsi="Times New Roman" w:cs="Times New Roman"/>
+          <w:b/>
+          <w:bCs/>
+          <w:sz w:val="24"/>
+          <w:szCs w:val="24"/>
+        </w:rPr>
+      </w:pPr>
+      <w:r>
+        <w:rPr>
+          <w:rFonts w:ascii="Times New Roman" w:hAnsi="Times New Roman" w:cs="Times New Roman"/>
+          <w:b/>
+          <w:bCs/>
+          <w:sz w:val="24"/>
+          <w:szCs w:val="24"/>
+        </w:rPr>
+        <w:t xml:space="preserve">Mashable: </w:t>
+      </w:r>
+      <w:hyperlink r:id="rId54" w:history="1">
+        <w:r>
+          <w:rPr>
+            <w:rStyle w:val="Hyperlink"/>
+            <w:rFonts w:ascii="Times New Roman" w:hAnsi="Times New Roman" w:cs="Times New Roman"/>
+            <w:color w:val="auto"/>
+            <w:sz w:val="24"/>
+            <w:szCs w:val="24"/>
+            <w:u w:val="none"/>
+          </w:rPr>
+          <w:t>https://mashable.com/</w:t>
+        </w:r>
+      </w:hyperlink>
+    </w:p>
+    <w:p>
+      <w:pPr>
+        <w:spacing w:after="120" w:line="360" w:lineRule="auto"/>
+        <w:jc w:val="both"/>
+        <w:rPr>
+          <w:rFonts w:ascii="Times New Roman" w:hAnsi="Times New Roman" w:cs="Times New Roman"/>
+          <w:b/>
+          <w:bCs/>
+          <w:sz w:val="24"/>
+          <w:szCs w:val="24"/>
+        </w:rPr>
+      </w:pPr>
+      <w:r>
+        <w:rPr>
+          <w:rFonts w:ascii="Times New Roman" w:hAnsi="Times New Roman" w:cs="Times New Roman"/>
+          <w:sz w:val="24"/>
+          <w:szCs w:val="24"/>
+          <w:shd w:val="clear" w:color="auto" w:fill="FFFFFF"/>
+        </w:rPr>
+        <w:t>Mashable is one of the world’s most informative websites for all the latest stuff ranging from the latest in technology to trending news stories.</w:t>
+      </w:r>
+    </w:p>
+    <w:p>
+      <w:pPr>
+        <w:pStyle w:val="Heading2"/>
+        <w:numPr>
+          <w:ilvl w:val="1"/>
+          <w:numId w:val="6"/>
+        </w:numPr>
+        <w:spacing w:before="120" w:line="360" w:lineRule="auto"/>
+        <w:jc w:val="both"/>
+      </w:pPr>
+      <w:bookmarkStart w:id="22" w:name="_Toc34034933"/>
+      <w:bookmarkStart w:id="23" w:name="_Toc34036771"/>
+      <w:r>
+        <w:t>Business/ Marketing</w:t>
+      </w:r>
+      <w:r>
+        <w:t xml:space="preserve"> Websites</w:t>
+      </w:r>
+      <w:bookmarkEnd w:id="22"/>
+      <w:bookmarkEnd w:id="23"/>
+    </w:p>
+    <w:p>
+      <w:pPr>
+        <w:spacing w:line="360" w:lineRule="auto"/>
+        <w:jc w:val="both"/>
+        <w:rPr>
+          <w:rFonts w:ascii="Times New Roman" w:hAnsi="Times New Roman" w:cs="Times New Roman"/>
+          <w:sz w:val="24"/>
+          <w:szCs w:val="24"/>
+          <w:shd w:val="clear" w:color="auto" w:fill="FFFFFF"/>
+        </w:rPr>
+      </w:pPr>
+      <w:r>
+        <w:rPr>
+          <w:rFonts w:ascii="Times New Roman" w:hAnsi="Times New Roman" w:cs="Times New Roman"/>
+          <w:sz w:val="24"/>
+          <w:szCs w:val="24"/>
+          <w:shd w:val="clear" w:color="auto" w:fill="FFFFFF"/>
+        </w:rPr>
+        <w:t>The purpose of a service-based business website is to convince website visitors that they should become customers of the service company. Examples are:</w:t>
+      </w:r>
+    </w:p>
+    <w:p>
+      <w:pPr>
+        <w:pStyle w:val="ListParagraph"/>
+        <w:numPr>
+          <w:ilvl w:val="0"/>
+          <w:numId w:val="18"/>
+        </w:numPr>
+        <w:spacing w:line="360" w:lineRule="auto"/>
+        <w:jc w:val="both"/>
+        <w:rPr>
+          <w:rFonts w:ascii="Times New Roman" w:hAnsi="Times New Roman" w:cs="Times New Roman"/>
+          <w:b/>
+          <w:bCs/>
+          <w:sz w:val="24"/>
+          <w:szCs w:val="24"/>
+        </w:rPr>
+      </w:pPr>
+      <w:proofErr w:type="spellStart"/>
+      <w:r>
+        <w:rPr>
+          <w:rFonts w:ascii="Times New Roman" w:hAnsi="Times New Roman" w:cs="Times New Roman"/>
+          <w:b/>
+          <w:bCs/>
+          <w:sz w:val="24"/>
+          <w:szCs w:val="24"/>
+        </w:rPr>
+        <w:t>Soun</w:t>
+      </w:r>
+      <w:r>
+        <w:rPr>
+          <w:rFonts w:ascii="Times New Roman" w:hAnsi="Times New Roman" w:cs="Times New Roman"/>
+          <w:b/>
+          <w:bCs/>
+          <w:sz w:val="24"/>
+          <w:szCs w:val="24"/>
+        </w:rPr>
+        <w:t>d</w:t>
+      </w:r>
+      <w:r>
+        <w:rPr>
+          <w:rFonts w:ascii="Times New Roman" w:hAnsi="Times New Roman" w:cs="Times New Roman"/>
+          <w:b/>
+          <w:bCs/>
+          <w:sz w:val="24"/>
+          <w:szCs w:val="24"/>
+        </w:rPr>
+        <w:t>stripe</w:t>
+      </w:r>
+      <w:proofErr w:type="spellEnd"/>
+      <w:r>
+        <w:rPr>
+          <w:rFonts w:ascii="Times New Roman" w:hAnsi="Times New Roman" w:cs="Times New Roman"/>
+          <w:b/>
+          <w:bCs/>
+          <w:sz w:val="24"/>
+          <w:szCs w:val="24"/>
+        </w:rPr>
+        <w:t xml:space="preserve">: </w:t>
+      </w:r>
+      <w:hyperlink r:id="rId55" w:history="1">
+        <w:r>
+          <w:rPr>
+            <w:rStyle w:val="Hyperlink"/>
+            <w:rFonts w:ascii="Times New Roman" w:hAnsi="Times New Roman" w:cs="Times New Roman"/>
+            <w:color w:val="auto"/>
+            <w:sz w:val="24"/>
+            <w:szCs w:val="24"/>
+            <w:u w:val="none"/>
+          </w:rPr>
+          <w:t>https://soundstripe.com/</w:t>
+        </w:r>
+      </w:hyperlink>
+    </w:p>
+    <w:p>
+      <w:pPr>
+        <w:spacing w:line="360" w:lineRule="auto"/>
+        <w:jc w:val="both"/>
+        <w:rPr>
+          <w:rFonts w:ascii="Times New Roman" w:hAnsi="Times New Roman" w:cs="Times New Roman"/>
+          <w:spacing w:val="2"/>
+          <w:sz w:val="24"/>
+          <w:szCs w:val="24"/>
+          <w:shd w:val="clear" w:color="auto" w:fill="FFFFFF"/>
+        </w:rPr>
+      </w:pPr>
+      <w:proofErr w:type="spellStart"/>
+      <w:r>
+        <w:rPr>
+          <w:rFonts w:ascii="Times New Roman" w:hAnsi="Times New Roman" w:cs="Times New Roman"/>
+          <w:sz w:val="24"/>
+          <w:szCs w:val="24"/>
+        </w:rPr>
+        <w:t>Soundstripe</w:t>
+      </w:r>
+      <w:proofErr w:type="spellEnd"/>
+      <w:r>
+        <w:rPr>
+          <w:rFonts w:ascii="Times New Roman" w:hAnsi="Times New Roman" w:cs="Times New Roman"/>
+          <w:sz w:val="24"/>
+          <w:szCs w:val="24"/>
+        </w:rPr>
+        <w:t xml:space="preserve"> o</w:t>
+      </w:r>
+      <w:r>
+        <w:rPr>
+          <w:rFonts w:ascii="Times New Roman" w:hAnsi="Times New Roman" w:cs="Times New Roman"/>
+          <w:spacing w:val="2"/>
+          <w:sz w:val="24"/>
+          <w:szCs w:val="24"/>
+          <w:shd w:val="clear" w:color="auto" w:fill="FFFFFF"/>
+        </w:rPr>
+        <w:t>ffers well-produced quality songs and sound effects at a fair price.</w:t>
+      </w:r>
+    </w:p>
+    <w:p>
+      <w:pPr>
+        <w:pStyle w:val="ListParagraph"/>
+        <w:numPr>
+          <w:ilvl w:val="0"/>
+          <w:numId w:val="18"/>
+        </w:numPr>
+        <w:spacing w:line="360" w:lineRule="auto"/>
+        <w:jc w:val="both"/>
+        <w:rPr>
+          <w:rFonts w:ascii="Times New Roman" w:hAnsi="Times New Roman" w:cs="Times New Roman"/>
+          <w:b/>
+          <w:bCs/>
+          <w:spacing w:val="2"/>
+          <w:sz w:val="24"/>
+          <w:szCs w:val="24"/>
+          <w:shd w:val="clear" w:color="auto" w:fill="FFFFFF"/>
+        </w:rPr>
+      </w:pPr>
+      <w:proofErr w:type="spellStart"/>
+      <w:r>
+        <w:rPr>
+          <w:rFonts w:ascii="Times New Roman" w:hAnsi="Times New Roman" w:cs="Times New Roman"/>
+          <w:b/>
+          <w:bCs/>
+          <w:spacing w:val="2"/>
+          <w:sz w:val="24"/>
+          <w:szCs w:val="24"/>
+          <w:shd w:val="clear" w:color="auto" w:fill="FFFFFF"/>
+        </w:rPr>
+        <w:t>Kraftful</w:t>
+      </w:r>
+      <w:proofErr w:type="spellEnd"/>
+      <w:r>
+        <w:rPr>
+          <w:rFonts w:ascii="Times New Roman" w:hAnsi="Times New Roman" w:cs="Times New Roman"/>
+          <w:b/>
+          <w:bCs/>
+          <w:spacing w:val="2"/>
+          <w:sz w:val="24"/>
+          <w:szCs w:val="24"/>
+          <w:shd w:val="clear" w:color="auto" w:fill="FFFFFF"/>
+        </w:rPr>
+        <w:t xml:space="preserve">: </w:t>
+      </w:r>
+      <w:hyperlink r:id="rId56" w:history="1">
+        <w:r>
+          <w:rPr>
+            <w:rStyle w:val="Hyperlink"/>
+            <w:rFonts w:ascii="Times New Roman" w:hAnsi="Times New Roman" w:cs="Times New Roman"/>
+            <w:color w:val="auto"/>
+            <w:sz w:val="24"/>
+            <w:szCs w:val="24"/>
+            <w:u w:val="none"/>
+          </w:rPr>
+          <w:t>https://www.kraftful.com/</w:t>
+        </w:r>
+      </w:hyperlink>
+    </w:p>
+    <w:p>
+      <w:pPr>
+        <w:spacing w:line="360" w:lineRule="auto"/>
+        <w:jc w:val="both"/>
+        <w:rPr>
+          <w:rFonts w:ascii="Times New Roman" w:hAnsi="Times New Roman" w:cs="Times New Roman"/>
+          <w:spacing w:val="2"/>
+          <w:sz w:val="24"/>
+          <w:szCs w:val="24"/>
+          <w:shd w:val="clear" w:color="auto" w:fill="FFFFFF"/>
+        </w:rPr>
+      </w:pPr>
+      <w:hyperlink r:id="rId57" w:tgtFrame="_blank" w:history="1">
+        <w:proofErr w:type="spellStart"/>
+        <w:r>
+          <w:rPr>
+            <w:rStyle w:val="Hyperlink"/>
+            <w:rFonts w:ascii="Times New Roman" w:hAnsi="Times New Roman" w:cs="Times New Roman"/>
+            <w:color w:val="auto"/>
+            <w:spacing w:val="2"/>
+            <w:sz w:val="24"/>
+            <w:szCs w:val="24"/>
+            <w:u w:val="none"/>
+            <w:shd w:val="clear" w:color="auto" w:fill="FFFFFF"/>
+          </w:rPr>
+          <w:t>Kraftful</w:t>
+        </w:r>
+        <w:proofErr w:type="spellEnd"/>
+      </w:hyperlink>
+      <w:r>
+        <w:rPr>
+          <w:rFonts w:ascii="Times New Roman" w:hAnsi="Times New Roman" w:cs="Times New Roman"/>
+          <w:spacing w:val="2"/>
+          <w:sz w:val="24"/>
+          <w:szCs w:val="24"/>
+          <w:shd w:val="clear" w:color="auto" w:fill="FFFFFF"/>
+        </w:rPr>
+        <w:t> creates apps for companies who develop smart devices like thermostats, lights, and other appliances. They build software so their clients can focus on hardware.</w:t>
+      </w:r>
+    </w:p>
+    <w:p>
+      <w:pPr>
+        <w:pStyle w:val="ListParagraph"/>
+        <w:numPr>
+          <w:ilvl w:val="0"/>
+          <w:numId w:val="18"/>
+        </w:numPr>
+        <w:spacing w:line="360" w:lineRule="auto"/>
+        <w:jc w:val="both"/>
+        <w:rPr>
+          <w:rFonts w:ascii="Times New Roman" w:hAnsi="Times New Roman" w:cs="Times New Roman"/>
+          <w:b/>
+          <w:bCs/>
+          <w:spacing w:val="2"/>
+          <w:sz w:val="24"/>
+          <w:szCs w:val="24"/>
+          <w:shd w:val="clear" w:color="auto" w:fill="FFFFFF"/>
+        </w:rPr>
+      </w:pPr>
+      <w:r>
+        <w:rPr>
+          <w:rFonts w:ascii="Times New Roman" w:hAnsi="Times New Roman" w:cs="Times New Roman"/>
+          <w:b/>
+          <w:bCs/>
+          <w:spacing w:val="2"/>
+          <w:sz w:val="24"/>
+          <w:szCs w:val="24"/>
+          <w:shd w:val="clear" w:color="auto" w:fill="FFFFFF"/>
+        </w:rPr>
+        <w:t xml:space="preserve">Poetic: </w:t>
+      </w:r>
+      <w:hyperlink r:id="rId58" w:history="1">
+        <w:r>
+          <w:rPr>
+            <w:rStyle w:val="Hyperlink"/>
+            <w:rFonts w:ascii="Times New Roman" w:hAnsi="Times New Roman" w:cs="Times New Roman"/>
+            <w:color w:val="auto"/>
+            <w:sz w:val="24"/>
+            <w:szCs w:val="24"/>
+            <w:u w:val="none"/>
+          </w:rPr>
+          <w:t>https://poetic.io/</w:t>
+        </w:r>
+      </w:hyperlink>
+    </w:p>
+    <w:p>
+      <w:pPr>
+        <w:spacing w:line="360" w:lineRule="auto"/>
+        <w:jc w:val="both"/>
+        <w:rPr>
+          <w:rFonts w:ascii="Times New Roman" w:hAnsi="Times New Roman" w:cs="Times New Roman"/>
+          <w:spacing w:val="2"/>
+          <w:sz w:val="24"/>
+          <w:szCs w:val="24"/>
+          <w:shd w:val="clear" w:color="auto" w:fill="FFFFFF"/>
+        </w:rPr>
+      </w:pPr>
+      <w:hyperlink r:id="rId59" w:tgtFrame="_blank" w:history="1">
+        <w:r>
+          <w:rPr>
+            <w:rStyle w:val="Hyperlink"/>
+            <w:rFonts w:ascii="Times New Roman" w:hAnsi="Times New Roman" w:cs="Times New Roman"/>
+            <w:color w:val="auto"/>
+            <w:spacing w:val="2"/>
+            <w:sz w:val="24"/>
+            <w:szCs w:val="24"/>
+            <w:u w:val="none"/>
+            <w:shd w:val="clear" w:color="auto" w:fill="FFFFFF"/>
+          </w:rPr>
+          <w:t>Poetic</w:t>
+        </w:r>
+      </w:hyperlink>
+      <w:r>
+        <w:rPr>
+          <w:rFonts w:ascii="Times New Roman" w:hAnsi="Times New Roman" w:cs="Times New Roman"/>
+          <w:spacing w:val="2"/>
+          <w:sz w:val="24"/>
+          <w:szCs w:val="24"/>
+          <w:shd w:val="clear" w:color="auto" w:fill="FFFFFF"/>
+        </w:rPr>
+        <w:t> helps businesses grow with custom software and other technologies. </w:t>
+      </w:r>
+    </w:p>
+    <w:p>
+      <w:pPr>
+        <w:pStyle w:val="ListParagraph"/>
+        <w:numPr>
+          <w:ilvl w:val="0"/>
+          <w:numId w:val="18"/>
+        </w:numPr>
+        <w:spacing w:line="360" w:lineRule="auto"/>
+        <w:jc w:val="both"/>
+        <w:rPr>
+          <w:rFonts w:ascii="Times New Roman" w:hAnsi="Times New Roman" w:cs="Times New Roman"/>
+          <w:b/>
+          <w:bCs/>
+          <w:spacing w:val="2"/>
+          <w:sz w:val="24"/>
+          <w:szCs w:val="24"/>
+          <w:shd w:val="clear" w:color="auto" w:fill="FFFFFF"/>
+        </w:rPr>
+      </w:pPr>
+      <w:proofErr w:type="spellStart"/>
+      <w:r>
+        <w:rPr>
+          <w:rFonts w:ascii="Times New Roman" w:hAnsi="Times New Roman" w:cs="Times New Roman"/>
+          <w:b/>
+          <w:bCs/>
+          <w:spacing w:val="2"/>
+          <w:sz w:val="24"/>
+          <w:szCs w:val="24"/>
+          <w:shd w:val="clear" w:color="auto" w:fill="FFFFFF"/>
+        </w:rPr>
+        <w:t>Nalen</w:t>
+      </w:r>
+      <w:proofErr w:type="spellEnd"/>
+      <w:r>
+        <w:rPr>
+          <w:rFonts w:ascii="Times New Roman" w:hAnsi="Times New Roman" w:cs="Times New Roman"/>
+          <w:b/>
+          <w:bCs/>
+          <w:spacing w:val="2"/>
+          <w:sz w:val="24"/>
+          <w:szCs w:val="24"/>
+          <w:shd w:val="clear" w:color="auto" w:fill="FFFFFF"/>
+        </w:rPr>
+        <w:t xml:space="preserve"> Ayurveda: </w:t>
+      </w:r>
+      <w:hyperlink r:id="rId60" w:history="1">
+        <w:r>
+          <w:rPr>
+            <w:rStyle w:val="Hyperlink"/>
+            <w:rFonts w:ascii="Times New Roman" w:hAnsi="Times New Roman" w:cs="Times New Roman"/>
+            <w:color w:val="auto"/>
+            <w:sz w:val="24"/>
+            <w:szCs w:val="24"/>
+            <w:u w:val="none"/>
+          </w:rPr>
+          <w:t>https://www.nalenayurveda.com/</w:t>
+        </w:r>
+      </w:hyperlink>
+    </w:p>
+    <w:p>
+      <w:pPr>
+        <w:spacing w:line="360" w:lineRule="auto"/>
+        <w:jc w:val="both"/>
+        <w:rPr>
+          <w:rFonts w:ascii="Times New Roman" w:hAnsi="Times New Roman" w:cs="Times New Roman"/>
+          <w:spacing w:val="2"/>
+          <w:sz w:val="24"/>
+          <w:szCs w:val="24"/>
+          <w:shd w:val="clear" w:color="auto" w:fill="FFFFFF"/>
+        </w:rPr>
+      </w:pPr>
+      <w:hyperlink r:id="rId61" w:tgtFrame="_blank" w:history="1">
+        <w:proofErr w:type="spellStart"/>
+        <w:r>
+          <w:rPr>
+            <w:rStyle w:val="Hyperlink"/>
+            <w:rFonts w:ascii="Times New Roman" w:hAnsi="Times New Roman" w:cs="Times New Roman"/>
+            <w:color w:val="auto"/>
+            <w:spacing w:val="2"/>
+            <w:sz w:val="24"/>
+            <w:szCs w:val="24"/>
+            <w:u w:val="none"/>
+            <w:shd w:val="clear" w:color="auto" w:fill="FFFFFF"/>
+          </w:rPr>
+          <w:t>Nalen</w:t>
+        </w:r>
+        <w:proofErr w:type="spellEnd"/>
+        <w:r>
+          <w:rPr>
+            <w:rStyle w:val="Hyperlink"/>
+            <w:rFonts w:ascii="Times New Roman" w:hAnsi="Times New Roman" w:cs="Times New Roman"/>
+            <w:color w:val="auto"/>
+            <w:spacing w:val="2"/>
+            <w:sz w:val="24"/>
+            <w:szCs w:val="24"/>
+            <w:u w:val="none"/>
+            <w:shd w:val="clear" w:color="auto" w:fill="FFFFFF"/>
+          </w:rPr>
+          <w:t xml:space="preserve"> Ayurveda</w:t>
+        </w:r>
+      </w:hyperlink>
+      <w:r>
+        <w:rPr>
+          <w:rFonts w:ascii="Times New Roman" w:hAnsi="Times New Roman" w:cs="Times New Roman"/>
+          <w:spacing w:val="2"/>
+          <w:sz w:val="24"/>
+          <w:szCs w:val="24"/>
+          <w:shd w:val="clear" w:color="auto" w:fill="FFFFFF"/>
+        </w:rPr>
+        <w:t> sells specialized skin care products. </w:t>
+      </w:r>
+    </w:p>
+    <w:p>
+      <w:pPr>
+        <w:pStyle w:val="ListParagraph"/>
+        <w:numPr>
+          <w:ilvl w:val="0"/>
+          <w:numId w:val="18"/>
+        </w:numPr>
+        <w:spacing w:line="360" w:lineRule="auto"/>
+        <w:jc w:val="both"/>
+        <w:rPr>
+          <w:rFonts w:ascii="Times New Roman" w:hAnsi="Times New Roman" w:cs="Times New Roman"/>
+          <w:b/>
+          <w:bCs/>
+          <w:sz w:val="24"/>
+          <w:szCs w:val="24"/>
+        </w:rPr>
+      </w:pPr>
+      <w:hyperlink r:id="rId62" w:tgtFrame="_blank" w:history="1">
+        <w:r>
+          <w:rPr>
+            <w:rStyle w:val="Hyperlink"/>
+            <w:rFonts w:ascii="Times New Roman" w:hAnsi="Times New Roman" w:cs="Times New Roman"/>
+            <w:b/>
+            <w:bCs/>
+            <w:color w:val="auto"/>
+            <w:spacing w:val="2"/>
+            <w:sz w:val="24"/>
+            <w:szCs w:val="24"/>
+            <w:u w:val="none"/>
+            <w:shd w:val="clear" w:color="auto" w:fill="FFFFFF"/>
+          </w:rPr>
+          <w:t>The People Vs Coffee</w:t>
+        </w:r>
+      </w:hyperlink>
+      <w:r>
+        <w:rPr>
+          <w:rFonts w:ascii="Times New Roman" w:hAnsi="Times New Roman" w:cs="Times New Roman"/>
+          <w:b/>
+          <w:bCs/>
+          <w:sz w:val="24"/>
+          <w:szCs w:val="24"/>
+        </w:rPr>
+        <w:t xml:space="preserve">: </w:t>
+      </w:r>
+      <w:hyperlink r:id="rId63" w:history="1">
+        <w:r>
+          <w:rPr>
+            <w:rStyle w:val="Hyperlink"/>
+            <w:rFonts w:ascii="Times New Roman" w:hAnsi="Times New Roman" w:cs="Times New Roman"/>
+            <w:color w:val="auto"/>
+            <w:sz w:val="24"/>
+            <w:szCs w:val="24"/>
+            <w:u w:val="none"/>
+          </w:rPr>
+          <w:t>https://www.thepeoplevscoffee.com/</w:t>
+        </w:r>
+      </w:hyperlink>
+    </w:p>
+    <w:p>
+      <w:pPr>
+        <w:spacing w:line="360" w:lineRule="auto"/>
+        <w:jc w:val="both"/>
+        <w:rPr>
+          <w:rFonts w:ascii="Times New Roman" w:hAnsi="Times New Roman" w:cs="Times New Roman"/>
+          <w:spacing w:val="2"/>
+          <w:sz w:val="24"/>
+          <w:szCs w:val="24"/>
+          <w:shd w:val="clear" w:color="auto" w:fill="FFFFFF"/>
+        </w:rPr>
+      </w:pPr>
+      <w:hyperlink r:id="rId64" w:tgtFrame="_blank" w:history="1">
+        <w:r>
+          <w:rPr>
+            <w:rStyle w:val="Hyperlink"/>
+            <w:rFonts w:ascii="Times New Roman" w:hAnsi="Times New Roman" w:cs="Times New Roman"/>
+            <w:color w:val="auto"/>
+            <w:spacing w:val="2"/>
+            <w:sz w:val="24"/>
+            <w:szCs w:val="24"/>
+            <w:u w:val="none"/>
+            <w:shd w:val="clear" w:color="auto" w:fill="FFFFFF"/>
+          </w:rPr>
+          <w:t>The People Vs Coffee</w:t>
+        </w:r>
+      </w:hyperlink>
+      <w:r>
+        <w:rPr>
+          <w:rFonts w:ascii="Times New Roman" w:hAnsi="Times New Roman" w:cs="Times New Roman"/>
+          <w:spacing w:val="2"/>
+          <w:sz w:val="24"/>
+          <w:szCs w:val="24"/>
+          <w:shd w:val="clear" w:color="auto" w:fill="FFFFFF"/>
+        </w:rPr>
+        <w:t xml:space="preserve"> is</w:t>
+      </w:r>
+      <w:r>
+        <w:rPr>
+          <w:rFonts w:ascii="Times New Roman" w:hAnsi="Times New Roman" w:cs="Times New Roman"/>
+          <w:spacing w:val="2"/>
+          <w:sz w:val="24"/>
+          <w:szCs w:val="24"/>
+          <w:shd w:val="clear" w:color="auto" w:fill="FFFFFF"/>
+        </w:rPr>
+        <w:t xml:space="preserve"> a pop-up Australian coffee shop, puts plenty of visual flair into their one-page design</w:t>
+      </w:r>
+      <w:r>
+        <w:rPr>
+          <w:rFonts w:ascii="Times New Roman" w:hAnsi="Times New Roman" w:cs="Times New Roman"/>
+          <w:spacing w:val="2"/>
+          <w:sz w:val="24"/>
+          <w:szCs w:val="24"/>
+          <w:shd w:val="clear" w:color="auto" w:fill="FFFFFF"/>
+        </w:rPr>
+        <w:t>.</w:t>
+      </w:r>
+    </w:p>
+    <w:p>
+      <w:pPr>
+        <w:pStyle w:val="Heading2"/>
+        <w:numPr>
+          <w:ilvl w:val="1"/>
+          <w:numId w:val="6"/>
+        </w:numPr>
+        <w:spacing w:line="360" w:lineRule="auto"/>
+        <w:jc w:val="both"/>
+      </w:pPr>
+      <w:bookmarkStart w:id="24" w:name="_Toc34034934"/>
+      <w:bookmarkStart w:id="25" w:name="_Toc34036772"/>
+      <w:r>
+        <w:t>Educational</w:t>
+      </w:r>
+      <w:r>
+        <w:t xml:space="preserve"> Websites</w:t>
+      </w:r>
+      <w:bookmarkEnd w:id="24"/>
+      <w:bookmarkEnd w:id="25"/>
+    </w:p>
+    <w:p>
+      <w:pPr>
+        <w:spacing w:line="360" w:lineRule="auto"/>
+        <w:jc w:val="both"/>
+        <w:rPr>
+          <w:rFonts w:ascii="Times New Roman" w:hAnsi="Times New Roman" w:cs="Times New Roman"/>
+          <w:sz w:val="24"/>
+          <w:szCs w:val="24"/>
+          <w:shd w:val="clear" w:color="auto" w:fill="FFFFFF"/>
+        </w:rPr>
+      </w:pPr>
+      <w:r>
+        <w:rPr>
+          <w:rFonts w:ascii="Times New Roman" w:hAnsi="Times New Roman" w:cs="Times New Roman"/>
+          <w:sz w:val="24"/>
+          <w:szCs w:val="24"/>
+          <w:shd w:val="clear" w:color="auto" w:fill="FFFFFF"/>
+        </w:rPr>
+        <w:t>Educational websites can include websites that have games, videos or topic related resources that act as tools to enhance learning and supplement classroom teaching. </w:t>
+      </w:r>
+      <w:r>
+        <w:rPr>
+          <w:rFonts w:ascii="Times New Roman" w:hAnsi="Times New Roman" w:cs="Times New Roman"/>
+          <w:sz w:val="24"/>
+          <w:szCs w:val="24"/>
+          <w:shd w:val="clear" w:color="auto" w:fill="FFFFFF"/>
+        </w:rPr>
+        <w:t>Examples are:</w:t>
+      </w:r>
+    </w:p>
+    <w:p>
+      <w:pPr>
+        <w:pStyle w:val="ListParagraph"/>
+        <w:numPr>
+          <w:ilvl w:val="0"/>
+          <w:numId w:val="18"/>
+        </w:numPr>
+        <w:spacing w:line="360" w:lineRule="auto"/>
+        <w:jc w:val="both"/>
+        <w:rPr>
+          <w:rFonts w:ascii="Times New Roman" w:hAnsi="Times New Roman" w:cs="Times New Roman"/>
+          <w:b/>
+          <w:bCs/>
+          <w:sz w:val="24"/>
+          <w:szCs w:val="24"/>
+          <w:shd w:val="clear" w:color="auto" w:fill="FFFFFF"/>
+        </w:rPr>
+      </w:pPr>
+      <w:r>
+        <w:rPr>
+          <w:rFonts w:ascii="Times New Roman" w:hAnsi="Times New Roman" w:cs="Times New Roman"/>
+          <w:b/>
+          <w:bCs/>
+          <w:sz w:val="24"/>
+          <w:szCs w:val="24"/>
+          <w:shd w:val="clear" w:color="auto" w:fill="FFFFFF"/>
+        </w:rPr>
+        <w:t xml:space="preserve">EdX: </w:t>
+      </w:r>
+      <w:hyperlink r:id="rId65" w:history="1">
+        <w:r>
+          <w:rPr>
+            <w:rStyle w:val="Hyperlink"/>
+            <w:rFonts w:ascii="Times New Roman" w:hAnsi="Times New Roman" w:cs="Times New Roman"/>
+            <w:color w:val="auto"/>
+            <w:sz w:val="24"/>
+            <w:szCs w:val="24"/>
+            <w:u w:val="none"/>
+          </w:rPr>
+          <w:t>https://www.edx.org/</w:t>
+        </w:r>
+      </w:hyperlink>
+    </w:p>
+    <w:p>
+      <w:pPr>
+        <w:spacing w:line="360" w:lineRule="auto"/>
+        <w:jc w:val="both"/>
+        <w:rPr>
+          <w:rFonts w:ascii="Times New Roman" w:hAnsi="Times New Roman" w:cs="Times New Roman"/>
+          <w:sz w:val="24"/>
+          <w:szCs w:val="24"/>
+        </w:rPr>
+      </w:pPr>
+      <w:r>
+        <w:rPr>
+          <w:rFonts w:ascii="Times New Roman" w:hAnsi="Times New Roman" w:cs="Times New Roman"/>
+          <w:sz w:val="24"/>
+          <w:szCs w:val="24"/>
+        </w:rPr>
+        <w:t>EdX is an online learning destination and MOOC provider, offering high-quality courses from the world's best universities and institutions to learners everywhere.</w:t>
+      </w:r>
+    </w:p>
+    <w:p>
+      <w:pPr>
+        <w:spacing w:line="360" w:lineRule="auto"/>
+        <w:jc w:val="both"/>
+        <w:rPr>
+          <w:rFonts w:ascii="Times New Roman" w:hAnsi="Times New Roman" w:cs="Times New Roman"/>
+          <w:sz w:val="24"/>
+          <w:szCs w:val="24"/>
+        </w:rPr>
+      </w:pPr>
+    </w:p>
+    <w:p>
+      <w:pPr>
+        <w:spacing w:line="360" w:lineRule="auto"/>
+        <w:jc w:val="both"/>
+        <w:rPr>
+          <w:rFonts w:ascii="Times New Roman" w:hAnsi="Times New Roman" w:cs="Times New Roman"/>
+          <w:sz w:val="24"/>
+          <w:szCs w:val="24"/>
+        </w:rPr>
+      </w:pPr>
+    </w:p>
+    <w:p>
+      <w:pPr>
+        <w:pStyle w:val="ListParagraph"/>
+        <w:numPr>
+          <w:ilvl w:val="0"/>
+          <w:numId w:val="18"/>
+        </w:numPr>
+        <w:spacing w:line="360" w:lineRule="auto"/>
+        <w:jc w:val="both"/>
+        <w:rPr>
+          <w:rFonts w:ascii="Times New Roman" w:hAnsi="Times New Roman" w:cs="Times New Roman"/>
+          <w:b/>
+          <w:bCs/>
+          <w:sz w:val="24"/>
+          <w:szCs w:val="24"/>
+        </w:rPr>
+      </w:pPr>
+      <w:r>
+        <w:rPr>
+          <w:rFonts w:ascii="Times New Roman" w:hAnsi="Times New Roman" w:cs="Times New Roman"/>
+          <w:b/>
+          <w:bCs/>
+          <w:sz w:val="24"/>
+          <w:szCs w:val="24"/>
+        </w:rPr>
+        <w:lastRenderedPageBreak/>
+        <w:t xml:space="preserve">Academic Earth: </w:t>
+      </w:r>
+      <w:hyperlink r:id="rId66" w:history="1">
+        <w:r>
+          <w:rPr>
+            <w:rStyle w:val="Hyperlink"/>
+            <w:rFonts w:ascii="Times New Roman" w:hAnsi="Times New Roman" w:cs="Times New Roman"/>
+            <w:color w:val="auto"/>
+            <w:sz w:val="24"/>
+            <w:szCs w:val="24"/>
+            <w:u w:val="none"/>
+          </w:rPr>
+          <w:t>https://academicearth.org/</w:t>
+        </w:r>
+      </w:hyperlink>
+    </w:p>
+    <w:p>
+      <w:pPr>
+        <w:spacing w:line="360" w:lineRule="auto"/>
+        <w:jc w:val="both"/>
+        <w:rPr>
+          <w:rFonts w:ascii="Times New Roman" w:hAnsi="Times New Roman" w:cs="Times New Roman"/>
+          <w:sz w:val="24"/>
+          <w:szCs w:val="24"/>
+        </w:rPr>
+      </w:pPr>
+      <w:r>
+        <w:rPr>
+          <w:rFonts w:ascii="Times New Roman" w:hAnsi="Times New Roman" w:cs="Times New Roman"/>
+          <w:sz w:val="24"/>
+          <w:szCs w:val="24"/>
+        </w:rPr>
+        <w:t>This website gives huge array of academic options to students from traditional to contemporary studies. It provides online degree courses from accounting and economics to engineering and also carries material on niche subjects like behavioral psychology.</w:t>
+      </w:r>
+    </w:p>
+    <w:p>
+      <w:pPr>
+        <w:pStyle w:val="ListParagraph"/>
+        <w:numPr>
+          <w:ilvl w:val="0"/>
+          <w:numId w:val="18"/>
+        </w:numPr>
+        <w:spacing w:line="360" w:lineRule="auto"/>
+        <w:jc w:val="both"/>
+        <w:rPr>
+          <w:rFonts w:ascii="Times New Roman" w:hAnsi="Times New Roman" w:cs="Times New Roman"/>
+          <w:b/>
+          <w:bCs/>
+          <w:sz w:val="24"/>
+          <w:szCs w:val="24"/>
+        </w:rPr>
+      </w:pPr>
+      <w:r>
+        <w:rPr>
+          <w:rFonts w:ascii="Times New Roman" w:hAnsi="Times New Roman" w:cs="Times New Roman"/>
+          <w:b/>
+          <w:bCs/>
+          <w:sz w:val="24"/>
+          <w:szCs w:val="24"/>
+        </w:rPr>
+        <w:t xml:space="preserve">Khan Academy: </w:t>
+      </w:r>
+      <w:hyperlink r:id="rId67" w:history="1">
+        <w:r>
+          <w:rPr>
+            <w:rStyle w:val="Hyperlink"/>
+            <w:rFonts w:ascii="Times New Roman" w:hAnsi="Times New Roman" w:cs="Times New Roman"/>
+            <w:color w:val="auto"/>
+            <w:sz w:val="24"/>
+            <w:szCs w:val="24"/>
+            <w:u w:val="none"/>
+          </w:rPr>
+          <w:t>https://www.khanacademy.org/</w:t>
+        </w:r>
+      </w:hyperlink>
+    </w:p>
+    <w:p>
+      <w:pPr>
+        <w:spacing w:line="360" w:lineRule="auto"/>
+        <w:jc w:val="both"/>
+        <w:rPr>
+          <w:rFonts w:ascii="Times New Roman" w:hAnsi="Times New Roman" w:cs="Times New Roman"/>
+          <w:sz w:val="24"/>
+          <w:szCs w:val="24"/>
+        </w:rPr>
+      </w:pPr>
+      <w:r>
+        <w:rPr>
+          <w:rFonts w:ascii="Times New Roman" w:hAnsi="Times New Roman" w:cs="Times New Roman"/>
+          <w:sz w:val="24"/>
+          <w:szCs w:val="24"/>
+        </w:rPr>
+        <w:t>Khan Academy is an online coaching website. Students who cannot afford a coaching can refer to this website. It gives a win-win situation to the students by giving them the liberty to learn on their pace, as it has a personalized dashboard to gauge the progress report.</w:t>
+      </w:r>
+    </w:p>
+    <w:p>
+      <w:pPr>
+        <w:pStyle w:val="ListParagraph"/>
+        <w:numPr>
+          <w:ilvl w:val="0"/>
+          <w:numId w:val="18"/>
+        </w:numPr>
+        <w:spacing w:line="360" w:lineRule="auto"/>
+        <w:jc w:val="both"/>
+        <w:rPr>
+          <w:rFonts w:ascii="Times New Roman" w:hAnsi="Times New Roman" w:cs="Times New Roman"/>
+          <w:b/>
+          <w:bCs/>
+          <w:sz w:val="24"/>
+          <w:szCs w:val="24"/>
+        </w:rPr>
+      </w:pPr>
+      <w:r>
+        <w:rPr>
+          <w:rFonts w:ascii="Times New Roman" w:hAnsi="Times New Roman" w:cs="Times New Roman"/>
+          <w:b/>
+          <w:bCs/>
+          <w:sz w:val="24"/>
+          <w:szCs w:val="24"/>
+        </w:rPr>
+        <w:t xml:space="preserve">Big Think: </w:t>
+      </w:r>
+      <w:hyperlink r:id="rId68" w:history="1">
+        <w:r>
+          <w:rPr>
+            <w:rStyle w:val="Hyperlink"/>
+            <w:rFonts w:ascii="Times New Roman" w:hAnsi="Times New Roman" w:cs="Times New Roman"/>
+            <w:color w:val="auto"/>
+            <w:sz w:val="24"/>
+            <w:szCs w:val="24"/>
+            <w:u w:val="none"/>
+          </w:rPr>
+          <w:t>https://bigthink.com/</w:t>
+        </w:r>
+      </w:hyperlink>
+    </w:p>
+    <w:p>
+      <w:pPr>
+        <w:spacing w:line="360" w:lineRule="auto"/>
+        <w:jc w:val="both"/>
+        <w:rPr>
+          <w:rFonts w:ascii="Times New Roman" w:hAnsi="Times New Roman" w:cs="Times New Roman"/>
+          <w:sz w:val="24"/>
+          <w:szCs w:val="24"/>
+        </w:rPr>
+      </w:pPr>
+      <w:r>
+        <w:rPr>
+          <w:rFonts w:ascii="Times New Roman" w:hAnsi="Times New Roman" w:cs="Times New Roman"/>
+          <w:sz w:val="24"/>
+          <w:szCs w:val="24"/>
+        </w:rPr>
+        <w:t>Big Think has over 2,000 fellows who have received great fame in their forte. These experts write articles and record tutorials for the students, later the content is further refined by the editorial team of the website, giving authentic material to the students.</w:t>
+      </w:r>
+    </w:p>
+    <w:p>
+      <w:pPr>
+        <w:pStyle w:val="ListParagraph"/>
+        <w:numPr>
+          <w:ilvl w:val="0"/>
+          <w:numId w:val="18"/>
+        </w:numPr>
+        <w:spacing w:line="360" w:lineRule="auto"/>
+        <w:jc w:val="both"/>
+        <w:rPr>
+          <w:rFonts w:ascii="Times New Roman" w:hAnsi="Times New Roman" w:cs="Times New Roman"/>
+          <w:b/>
+          <w:bCs/>
+          <w:sz w:val="24"/>
+          <w:szCs w:val="24"/>
+        </w:rPr>
+      </w:pPr>
+      <w:r>
+        <w:rPr>
+          <w:rFonts w:ascii="Times New Roman" w:hAnsi="Times New Roman" w:cs="Times New Roman"/>
+          <w:b/>
+          <w:bCs/>
+          <w:sz w:val="24"/>
+          <w:szCs w:val="24"/>
+        </w:rPr>
+        <w:t xml:space="preserve">Coursera: </w:t>
+      </w:r>
+      <w:hyperlink r:id="rId69" w:history="1">
+        <w:r>
+          <w:rPr>
+            <w:rStyle w:val="Hyperlink"/>
+            <w:rFonts w:ascii="Times New Roman" w:hAnsi="Times New Roman" w:cs="Times New Roman"/>
+            <w:color w:val="auto"/>
+            <w:sz w:val="24"/>
+            <w:szCs w:val="24"/>
+            <w:u w:val="none"/>
+          </w:rPr>
+          <w:t>https://www.coursera.org/</w:t>
+        </w:r>
+      </w:hyperlink>
+    </w:p>
+    <w:p>
+      <w:pPr>
+        <w:spacing w:after="120" w:line="360" w:lineRule="auto"/>
+        <w:jc w:val="both"/>
+        <w:rPr>
+          <w:rFonts w:ascii="Times New Roman" w:hAnsi="Times New Roman" w:cs="Times New Roman"/>
+          <w:sz w:val="24"/>
+          <w:szCs w:val="24"/>
+        </w:rPr>
+      </w:pPr>
+      <w:r>
+        <w:rPr>
+          <w:rFonts w:ascii="Times New Roman" w:hAnsi="Times New Roman" w:cs="Times New Roman"/>
+          <w:sz w:val="24"/>
+          <w:szCs w:val="24"/>
+        </w:rPr>
+        <w:t>Students can find big universities and a sharable electronic Course Certificate. Courses include recorded video lectures, auto-graded and peer-reviewed assignments, and community discussion forums.</w:t>
+      </w:r>
+    </w:p>
+    <w:p>
+      <w:pPr>
+        <w:pStyle w:val="Heading2"/>
+        <w:numPr>
+          <w:ilvl w:val="1"/>
+          <w:numId w:val="6"/>
+        </w:numPr>
+        <w:spacing w:line="360" w:lineRule="auto"/>
+        <w:jc w:val="both"/>
+      </w:pPr>
+      <w:bookmarkStart w:id="26" w:name="_Toc34034935"/>
+      <w:bookmarkStart w:id="27" w:name="_Toc34036773"/>
+      <w:r>
+        <w:t>Entertainment</w:t>
+      </w:r>
+      <w:r>
+        <w:t xml:space="preserve"> Websites</w:t>
+      </w:r>
+      <w:bookmarkEnd w:id="26"/>
+      <w:bookmarkEnd w:id="27"/>
+    </w:p>
+    <w:p>
+      <w:pPr>
+        <w:spacing w:line="360" w:lineRule="auto"/>
+        <w:jc w:val="both"/>
+        <w:rPr>
+          <w:rFonts w:ascii="Times New Roman" w:hAnsi="Times New Roman" w:cs="Times New Roman"/>
+          <w:color w:val="222222"/>
+          <w:sz w:val="24"/>
+          <w:szCs w:val="24"/>
+          <w:shd w:val="clear" w:color="auto" w:fill="FFFFFF"/>
+        </w:rPr>
+      </w:pPr>
+      <w:r>
+        <w:rPr>
+          <w:rFonts w:ascii="Times New Roman" w:hAnsi="Times New Roman" w:cs="Times New Roman"/>
+          <w:color w:val="222222"/>
+          <w:sz w:val="24"/>
+          <w:szCs w:val="24"/>
+          <w:shd w:val="clear" w:color="auto" w:fill="FFFFFF"/>
+        </w:rPr>
+        <w:t>These websites are designed to be easy to navigate and frequently updated in order to keep users coming back for more information. They can be made more engaging by using dynamic content, such as videos, podcasts, slideshows, etc.</w:t>
+      </w:r>
+      <w:r>
+        <w:rPr>
+          <w:rFonts w:ascii="Times New Roman" w:hAnsi="Times New Roman" w:cs="Times New Roman"/>
+          <w:color w:val="222222"/>
+          <w:sz w:val="24"/>
+          <w:szCs w:val="24"/>
+          <w:shd w:val="clear" w:color="auto" w:fill="FFFFFF"/>
+        </w:rPr>
+        <w:t xml:space="preserve"> Below are examples:</w:t>
+      </w:r>
+    </w:p>
+    <w:p>
+      <w:pPr>
+        <w:pStyle w:val="ListParagraph"/>
+        <w:numPr>
+          <w:ilvl w:val="0"/>
+          <w:numId w:val="18"/>
+        </w:numPr>
+        <w:spacing w:line="360" w:lineRule="auto"/>
+        <w:jc w:val="both"/>
+        <w:rPr>
+          <w:rFonts w:ascii="Times New Roman" w:hAnsi="Times New Roman" w:cs="Times New Roman"/>
+          <w:b/>
+          <w:bCs/>
+          <w:sz w:val="24"/>
+          <w:szCs w:val="24"/>
+        </w:rPr>
+      </w:pPr>
+      <w:r>
+        <w:rPr>
+          <w:rFonts w:ascii="Times New Roman" w:hAnsi="Times New Roman" w:cs="Times New Roman"/>
+          <w:b/>
+          <w:bCs/>
+          <w:sz w:val="24"/>
+          <w:szCs w:val="24"/>
+        </w:rPr>
+        <w:t xml:space="preserve">E! online: </w:t>
+      </w:r>
+      <w:hyperlink r:id="rId70" w:history="1">
+        <w:r>
+          <w:rPr>
+            <w:rStyle w:val="Hyperlink"/>
+            <w:rFonts w:ascii="Times New Roman" w:hAnsi="Times New Roman" w:cs="Times New Roman"/>
+            <w:color w:val="auto"/>
+            <w:sz w:val="24"/>
+            <w:szCs w:val="24"/>
+            <w:u w:val="none"/>
+          </w:rPr>
+          <w:t>https://www.eonline.com/</w:t>
+        </w:r>
+      </w:hyperlink>
+    </w:p>
+    <w:p>
+      <w:pPr>
+        <w:spacing w:line="360" w:lineRule="auto"/>
+        <w:jc w:val="both"/>
+        <w:rPr>
+          <w:rFonts w:ascii="Times New Roman" w:hAnsi="Times New Roman" w:cs="Times New Roman"/>
+          <w:sz w:val="24"/>
+          <w:szCs w:val="24"/>
+          <w:shd w:val="clear" w:color="auto" w:fill="FFFFFF"/>
+        </w:rPr>
+      </w:pPr>
+      <w:hyperlink r:id="rId71" w:tgtFrame="_blank" w:tooltip="Eonline delivers breaking entertainment news and in-depth coverage on television, movies, music, celebrities, fashion, beauty and lifestyle - everything pop culture." w:history="1">
+        <w:proofErr w:type="spellStart"/>
+        <w:r>
+          <w:rPr>
+            <w:rStyle w:val="Hyperlink"/>
+            <w:rFonts w:ascii="Times New Roman" w:hAnsi="Times New Roman" w:cs="Times New Roman"/>
+            <w:color w:val="auto"/>
+            <w:sz w:val="24"/>
+            <w:szCs w:val="24"/>
+            <w:u w:val="none"/>
+            <w:bdr w:val="none" w:sz="0" w:space="0" w:color="auto" w:frame="1"/>
+            <w:shd w:val="clear" w:color="auto" w:fill="FFFFFF"/>
+          </w:rPr>
+          <w:t>Eonline</w:t>
+        </w:r>
+        <w:proofErr w:type="spellEnd"/>
+      </w:hyperlink>
+      <w:r>
+        <w:rPr>
+          <w:rFonts w:ascii="Times New Roman" w:hAnsi="Times New Roman" w:cs="Times New Roman"/>
+          <w:sz w:val="24"/>
+          <w:szCs w:val="24"/>
+          <w:shd w:val="clear" w:color="auto" w:fill="FFFFFF"/>
+        </w:rPr>
+        <w:t> is the most popular entertainment news source, providing us with information about almost </w:t>
+      </w:r>
+      <w:r>
+        <w:rPr>
+          <w:rStyle w:val="Strong"/>
+          <w:rFonts w:cs="Times New Roman"/>
+          <w:szCs w:val="24"/>
+          <w:bdr w:val="none" w:sz="0" w:space="0" w:color="auto" w:frame="1"/>
+          <w:shd w:val="clear" w:color="auto" w:fill="FFFFFF"/>
+        </w:rPr>
+        <w:t>everything that deals with the entertainment world.</w:t>
+      </w:r>
+      <w:r>
+        <w:rPr>
+          <w:rFonts w:ascii="Times New Roman" w:hAnsi="Times New Roman" w:cs="Times New Roman"/>
+          <w:sz w:val="24"/>
+          <w:szCs w:val="24"/>
+          <w:shd w:val="clear" w:color="auto" w:fill="FFFFFF"/>
+        </w:rPr>
+        <w:t> </w:t>
+      </w:r>
+    </w:p>
+    <w:p>
+      <w:pPr>
+        <w:pStyle w:val="ListParagraph"/>
+        <w:numPr>
+          <w:ilvl w:val="0"/>
+          <w:numId w:val="18"/>
+        </w:numPr>
+        <w:spacing w:line="360" w:lineRule="auto"/>
+        <w:jc w:val="both"/>
+        <w:rPr>
+          <w:rFonts w:ascii="Times New Roman" w:hAnsi="Times New Roman" w:cs="Times New Roman"/>
+          <w:b/>
+          <w:bCs/>
+          <w:sz w:val="24"/>
+          <w:szCs w:val="24"/>
+        </w:rPr>
+      </w:pPr>
+      <w:r>
+        <w:rPr>
+          <w:rFonts w:ascii="Times New Roman" w:hAnsi="Times New Roman" w:cs="Times New Roman"/>
+          <w:b/>
+          <w:bCs/>
+          <w:sz w:val="24"/>
+          <w:szCs w:val="24"/>
+        </w:rPr>
+        <w:t xml:space="preserve">Netflix: </w:t>
+      </w:r>
+      <w:hyperlink r:id="rId72" w:history="1">
+        <w:r>
+          <w:rPr>
+            <w:rStyle w:val="Hyperlink"/>
+            <w:rFonts w:ascii="Times New Roman" w:hAnsi="Times New Roman" w:cs="Times New Roman"/>
+            <w:color w:val="auto"/>
+            <w:sz w:val="24"/>
+            <w:szCs w:val="24"/>
+            <w:u w:val="none"/>
+          </w:rPr>
+          <w:t>https://www.netflix.com/et/</w:t>
+        </w:r>
+      </w:hyperlink>
+    </w:p>
+    <w:p>
+      <w:pPr>
+        <w:spacing w:line="360" w:lineRule="auto"/>
+        <w:jc w:val="both"/>
+        <w:rPr>
+          <w:rFonts w:ascii="Times New Roman" w:hAnsi="Times New Roman" w:cs="Times New Roman"/>
+          <w:sz w:val="24"/>
+          <w:szCs w:val="24"/>
+          <w:shd w:val="clear" w:color="auto" w:fill="FFFFFF"/>
+        </w:rPr>
+      </w:pPr>
+      <w:hyperlink r:id="rId73" w:tgtFrame="_blank" w:tooltip="For one low monthly price, Netflix members can watch as much as they want, anytime, anywhere, on nearly any Internet-connected screen." w:history="1">
+        <w:r>
+          <w:rPr>
+            <w:rStyle w:val="Hyperlink"/>
+            <w:rFonts w:ascii="Times New Roman" w:hAnsi="Times New Roman" w:cs="Times New Roman"/>
+            <w:color w:val="auto"/>
+            <w:sz w:val="24"/>
+            <w:szCs w:val="24"/>
+            <w:u w:val="none"/>
+            <w:bdr w:val="none" w:sz="0" w:space="0" w:color="auto" w:frame="1"/>
+            <w:shd w:val="clear" w:color="auto" w:fill="FFFFFF"/>
+          </w:rPr>
+          <w:t>Netflix</w:t>
+        </w:r>
+      </w:hyperlink>
+      <w:r>
+        <w:rPr>
+          <w:rFonts w:ascii="Times New Roman" w:hAnsi="Times New Roman" w:cs="Times New Roman"/>
+          <w:sz w:val="24"/>
+          <w:szCs w:val="24"/>
+          <w:shd w:val="clear" w:color="auto" w:fill="FFFFFF"/>
+        </w:rPr>
+        <w:t> is the world’s leading Internet television network with more than 36 million members in 40 countries enjoying more than </w:t>
+      </w:r>
+      <w:r>
+        <w:rPr>
+          <w:rStyle w:val="Strong"/>
+          <w:rFonts w:cs="Times New Roman"/>
+          <w:szCs w:val="24"/>
+          <w:bdr w:val="none" w:sz="0" w:space="0" w:color="auto" w:frame="1"/>
+          <w:shd w:val="clear" w:color="auto" w:fill="FFFFFF"/>
+        </w:rPr>
+        <w:t>one billion hours of TV shows and movies per month, including original series.</w:t>
+      </w:r>
+      <w:r>
+        <w:rPr>
+          <w:rFonts w:ascii="Times New Roman" w:hAnsi="Times New Roman" w:cs="Times New Roman"/>
+          <w:sz w:val="24"/>
+          <w:szCs w:val="24"/>
+          <w:shd w:val="clear" w:color="auto" w:fill="FFFFFF"/>
+        </w:rPr>
+        <w:t> </w:t>
+      </w:r>
+    </w:p>
+    <w:p>
+      <w:pPr>
+        <w:spacing w:line="360" w:lineRule="auto"/>
+        <w:jc w:val="both"/>
+        <w:rPr>
+          <w:rFonts w:ascii="Times New Roman" w:hAnsi="Times New Roman" w:cs="Times New Roman"/>
+          <w:sz w:val="24"/>
+          <w:szCs w:val="24"/>
+          <w:shd w:val="clear" w:color="auto" w:fill="FFFFFF"/>
+        </w:rPr>
+      </w:pPr>
+    </w:p>
+    <w:p>
+      <w:pPr>
+        <w:spacing w:line="360" w:lineRule="auto"/>
+        <w:jc w:val="both"/>
+        <w:rPr>
+          <w:rFonts w:ascii="Times New Roman" w:hAnsi="Times New Roman" w:cs="Times New Roman"/>
+          <w:sz w:val="24"/>
+          <w:szCs w:val="24"/>
+          <w:shd w:val="clear" w:color="auto" w:fill="FFFFFF"/>
+        </w:rPr>
+      </w:pPr>
+    </w:p>
+    <w:p>
+      <w:pPr>
+        <w:spacing w:line="360" w:lineRule="auto"/>
+        <w:jc w:val="both"/>
+        <w:rPr>
+          <w:rFonts w:ascii="Times New Roman" w:hAnsi="Times New Roman" w:cs="Times New Roman"/>
+          <w:sz w:val="24"/>
+          <w:szCs w:val="24"/>
+          <w:shd w:val="clear" w:color="auto" w:fill="FFFFFF"/>
+        </w:rPr>
+      </w:pPr>
+    </w:p>
+    <w:p>
+      <w:pPr>
+        <w:pStyle w:val="ListParagraph"/>
+        <w:numPr>
+          <w:ilvl w:val="0"/>
+          <w:numId w:val="18"/>
+        </w:numPr>
+        <w:spacing w:line="360" w:lineRule="auto"/>
+        <w:jc w:val="both"/>
+        <w:rPr>
+          <w:rFonts w:ascii="Times New Roman" w:hAnsi="Times New Roman" w:cs="Times New Roman"/>
+          <w:b/>
+          <w:bCs/>
+          <w:sz w:val="24"/>
+          <w:szCs w:val="24"/>
+        </w:rPr>
+      </w:pPr>
+      <w:r>
+        <w:rPr>
+          <w:rFonts w:ascii="Times New Roman" w:hAnsi="Times New Roman" w:cs="Times New Roman"/>
+          <w:b/>
+          <w:bCs/>
+          <w:sz w:val="24"/>
+          <w:szCs w:val="24"/>
+        </w:rPr>
+        <w:lastRenderedPageBreak/>
+        <w:t xml:space="preserve">Spotify: </w:t>
+      </w:r>
+      <w:hyperlink r:id="rId74" w:history="1">
+        <w:r>
+          <w:rPr>
+            <w:rStyle w:val="Hyperlink"/>
+            <w:rFonts w:ascii="Times New Roman" w:hAnsi="Times New Roman" w:cs="Times New Roman"/>
+            <w:color w:val="auto"/>
+            <w:sz w:val="24"/>
+            <w:szCs w:val="24"/>
+            <w:u w:val="none"/>
+          </w:rPr>
+          <w:t>https://www.spotify.com/int/why-not-available/</w:t>
+        </w:r>
+      </w:hyperlink>
+    </w:p>
+    <w:p>
+      <w:pPr>
+        <w:spacing w:line="360" w:lineRule="auto"/>
+        <w:jc w:val="both"/>
+        <w:rPr>
+          <w:rFonts w:ascii="Times New Roman" w:hAnsi="Times New Roman" w:cs="Times New Roman"/>
+          <w:sz w:val="24"/>
+          <w:szCs w:val="24"/>
+          <w:shd w:val="clear" w:color="auto" w:fill="FFFFFF"/>
+        </w:rPr>
+      </w:pPr>
+      <w:r>
+        <w:rPr>
+          <w:rFonts w:ascii="Times New Roman" w:hAnsi="Times New Roman" w:cs="Times New Roman"/>
+          <w:sz w:val="24"/>
+          <w:szCs w:val="24"/>
+          <w:shd w:val="clear" w:color="auto" w:fill="FFFFFF"/>
+        </w:rPr>
+        <w:t>Music on this site can be browsed by artists, albums or created playlists as well as by direct searches. The thing that makes Spotify so appealing is its interface, which is friendly and fun to use.</w:t>
+      </w:r>
+    </w:p>
+    <w:p>
+      <w:pPr>
+        <w:pStyle w:val="ListParagraph"/>
+        <w:numPr>
+          <w:ilvl w:val="0"/>
+          <w:numId w:val="18"/>
+        </w:numPr>
+        <w:spacing w:line="360" w:lineRule="auto"/>
+        <w:jc w:val="both"/>
+        <w:rPr>
+          <w:rFonts w:ascii="Times New Roman" w:hAnsi="Times New Roman" w:cs="Times New Roman"/>
+          <w:b/>
+          <w:bCs/>
+          <w:sz w:val="24"/>
+          <w:szCs w:val="24"/>
+        </w:rPr>
+      </w:pPr>
+      <w:r>
+        <w:rPr>
+          <w:rFonts w:ascii="Times New Roman" w:hAnsi="Times New Roman" w:cs="Times New Roman"/>
+          <w:b/>
+          <w:bCs/>
+          <w:sz w:val="24"/>
+          <w:szCs w:val="24"/>
+        </w:rPr>
+        <w:t xml:space="preserve">Variety: </w:t>
+      </w:r>
+      <w:hyperlink r:id="rId75" w:history="1">
+        <w:r>
+          <w:rPr>
+            <w:rStyle w:val="Hyperlink"/>
+            <w:rFonts w:ascii="Times New Roman" w:hAnsi="Times New Roman" w:cs="Times New Roman"/>
+            <w:color w:val="auto"/>
+            <w:sz w:val="24"/>
+            <w:szCs w:val="24"/>
+            <w:u w:val="none"/>
+          </w:rPr>
+          <w:t>https://variety.com/</w:t>
+        </w:r>
+      </w:hyperlink>
+    </w:p>
+    <w:p>
+      <w:pPr>
+        <w:spacing w:line="360" w:lineRule="auto"/>
+        <w:jc w:val="both"/>
+        <w:rPr>
+          <w:rFonts w:ascii="Times New Roman" w:hAnsi="Times New Roman" w:cs="Times New Roman"/>
+          <w:sz w:val="24"/>
+          <w:szCs w:val="24"/>
+          <w:shd w:val="clear" w:color="auto" w:fill="FFFFFF"/>
+        </w:rPr>
+      </w:pPr>
+      <w:r>
+        <w:rPr>
+          <w:rFonts w:ascii="Times New Roman" w:hAnsi="Times New Roman" w:cs="Times New Roman"/>
+          <w:sz w:val="24"/>
+          <w:szCs w:val="24"/>
+          <w:shd w:val="clear" w:color="auto" w:fill="FFFFFF"/>
+        </w:rPr>
+        <w:t>Recognized and respected throughout the world of show business, Variety is </w:t>
+      </w:r>
+      <w:hyperlink r:id="rId76" w:tgtFrame="_blank" w:tooltip="Recognized and respected throughout the world of show business, Variety is the premier source of entertainment news." w:history="1">
+        <w:r>
+          <w:rPr>
+            <w:rStyle w:val="Hyperlink"/>
+            <w:rFonts w:ascii="Times New Roman" w:hAnsi="Times New Roman" w:cs="Times New Roman"/>
+            <w:color w:val="auto"/>
+            <w:sz w:val="24"/>
+            <w:szCs w:val="24"/>
+            <w:u w:val="none"/>
+            <w:bdr w:val="none" w:sz="0" w:space="0" w:color="auto" w:frame="1"/>
+            <w:shd w:val="clear" w:color="auto" w:fill="FFFFFF"/>
+          </w:rPr>
+          <w:t>the premier source of entertainment news</w:t>
+        </w:r>
+      </w:hyperlink>
+      <w:r>
+        <w:rPr>
+          <w:rFonts w:ascii="Times New Roman" w:hAnsi="Times New Roman" w:cs="Times New Roman"/>
+          <w:sz w:val="24"/>
+          <w:szCs w:val="24"/>
+          <w:shd w:val="clear" w:color="auto" w:fill="FFFFFF"/>
+        </w:rPr>
+        <w:t>.</w:t>
+      </w:r>
+    </w:p>
+    <w:p>
+      <w:pPr>
+        <w:pStyle w:val="ListParagraph"/>
+        <w:numPr>
+          <w:ilvl w:val="0"/>
+          <w:numId w:val="18"/>
+        </w:numPr>
+        <w:spacing w:line="360" w:lineRule="auto"/>
+        <w:jc w:val="both"/>
+        <w:rPr>
+          <w:rFonts w:ascii="Times New Roman" w:hAnsi="Times New Roman" w:cs="Times New Roman"/>
+          <w:b/>
+          <w:bCs/>
+          <w:sz w:val="24"/>
+          <w:szCs w:val="24"/>
+        </w:rPr>
+      </w:pPr>
+      <w:r>
+        <w:rPr>
+          <w:rFonts w:ascii="Times New Roman" w:hAnsi="Times New Roman" w:cs="Times New Roman"/>
+          <w:b/>
+          <w:bCs/>
+          <w:sz w:val="24"/>
+          <w:szCs w:val="24"/>
+        </w:rPr>
+        <w:t xml:space="preserve">Rotten Tomatoes: </w:t>
+      </w:r>
+      <w:hyperlink r:id="rId77" w:history="1">
+        <w:r>
+          <w:rPr>
+            <w:rStyle w:val="Hyperlink"/>
+            <w:rFonts w:ascii="Times New Roman" w:hAnsi="Times New Roman" w:cs="Times New Roman"/>
+            <w:color w:val="auto"/>
+            <w:sz w:val="24"/>
+            <w:szCs w:val="24"/>
+            <w:u w:val="none"/>
+          </w:rPr>
+          <w:t>https://www.rottentomatoes.com/</w:t>
+        </w:r>
+      </w:hyperlink>
+    </w:p>
+    <w:p>
+      <w:pPr>
+        <w:spacing w:after="120" w:line="360" w:lineRule="auto"/>
+        <w:jc w:val="both"/>
+        <w:rPr>
+          <w:rFonts w:ascii="Times New Roman" w:hAnsi="Times New Roman" w:cs="Times New Roman"/>
+          <w:sz w:val="24"/>
+          <w:szCs w:val="24"/>
+        </w:rPr>
+      </w:pPr>
+      <w:hyperlink r:id="rId78" w:tgtFrame="_blank" w:tooltip="Rotten Tomatoes - Movies, Movie Reviews, Critic Scores, Showtimes and Movie Trailers - The Ultimate Movie Database!" w:history="1">
+        <w:r>
+          <w:rPr>
+            <w:rStyle w:val="Hyperlink"/>
+            <w:rFonts w:ascii="Times New Roman" w:hAnsi="Times New Roman" w:cs="Times New Roman"/>
+            <w:color w:val="auto"/>
+            <w:sz w:val="24"/>
+            <w:szCs w:val="24"/>
+            <w:u w:val="none"/>
+            <w:bdr w:val="none" w:sz="0" w:space="0" w:color="auto" w:frame="1"/>
+            <w:shd w:val="clear" w:color="auto" w:fill="FFFFFF"/>
+          </w:rPr>
+          <w:t>Rotten Tomatoes</w:t>
+        </w:r>
+      </w:hyperlink>
+      <w:r>
+        <w:rPr>
+          <w:rFonts w:ascii="Times New Roman" w:hAnsi="Times New Roman" w:cs="Times New Roman"/>
+          <w:sz w:val="24"/>
+          <w:szCs w:val="24"/>
+          <w:shd w:val="clear" w:color="auto" w:fill="FFFFFF"/>
+        </w:rPr>
+        <w:t> is a website devoted to </w:t>
+      </w:r>
+      <w:r>
+        <w:rPr>
+          <w:rStyle w:val="Strong"/>
+          <w:rFonts w:cs="Times New Roman"/>
+          <w:szCs w:val="24"/>
+          <w:bdr w:val="none" w:sz="0" w:space="0" w:color="auto" w:frame="1"/>
+          <w:shd w:val="clear" w:color="auto" w:fill="FFFFFF"/>
+        </w:rPr>
+        <w:t>reviews, information, and news of films</w:t>
+      </w:r>
+      <w:r>
+        <w:rPr>
+          <w:rStyle w:val="Strong"/>
+          <w:rFonts w:cs="Times New Roman"/>
+          <w:b/>
+          <w:bCs w:val="0"/>
+          <w:szCs w:val="24"/>
+          <w:bdr w:val="none" w:sz="0" w:space="0" w:color="auto" w:frame="1"/>
+          <w:shd w:val="clear" w:color="auto" w:fill="FFFFFF"/>
+        </w:rPr>
+        <w:t>,</w:t>
+      </w:r>
+      <w:r>
+        <w:rPr>
+          <w:rFonts w:ascii="Times New Roman" w:hAnsi="Times New Roman" w:cs="Times New Roman"/>
+          <w:sz w:val="24"/>
+          <w:szCs w:val="24"/>
+          <w:shd w:val="clear" w:color="auto" w:fill="FFFFFF"/>
+        </w:rPr>
+        <w:t> widely known as a film review aggregator. </w:t>
+      </w:r>
+    </w:p>
+    <w:p>
+      <w:pPr>
+        <w:spacing w:before="120" w:after="120" w:line="360" w:lineRule="auto"/>
+        <w:jc w:val="both"/>
+        <w:rPr>
+          <w:rFonts w:ascii="Times New Roman" w:hAnsi="Times New Roman" w:cs="Times New Roman"/>
+          <w:spacing w:val="4"/>
+          <w:sz w:val="24"/>
+          <w:szCs w:val="24"/>
+          <w:shd w:val="clear" w:color="auto" w:fill="FFFFFF"/>
+        </w:rPr>
+      </w:pPr>
+    </w:p>
+    <w:p>
+      <w:pPr>
         <w:pStyle w:val="NormalWeb"/>
         <w:shd w:val="clear" w:color="auto" w:fill="FFFFFF"/>
         <w:spacing w:before="120" w:beforeAutospacing="0" w:after="120" w:afterAutospacing="0" w:line="360" w:lineRule="auto"/>
@@ -2598,9 +6505,547 @@
         </w:rPr>
       </w:pPr>
     </w:p>
+    <w:p>
+      <w:pPr>
+        <w:pStyle w:val="NormalWeb"/>
+        <w:shd w:val="clear" w:color="auto" w:fill="FFFFFF"/>
+        <w:spacing w:before="120" w:beforeAutospacing="0" w:after="120" w:afterAutospacing="0" w:line="360" w:lineRule="auto"/>
+        <w:jc w:val="both"/>
+        <w:rPr>
+          <w:color w:val="222222"/>
+        </w:rPr>
+      </w:pPr>
+    </w:p>
+    <w:p>
+      <w:pPr>
+        <w:pStyle w:val="NormalWeb"/>
+        <w:shd w:val="clear" w:color="auto" w:fill="FFFFFF"/>
+        <w:spacing w:before="120" w:beforeAutospacing="0" w:after="120" w:afterAutospacing="0" w:line="360" w:lineRule="auto"/>
+        <w:jc w:val="both"/>
+        <w:rPr>
+          <w:color w:val="222222"/>
+        </w:rPr>
+      </w:pPr>
+    </w:p>
+    <w:p>
+      <w:pPr>
+        <w:pStyle w:val="NormalWeb"/>
+        <w:shd w:val="clear" w:color="auto" w:fill="FFFFFF"/>
+        <w:spacing w:before="120" w:beforeAutospacing="0" w:after="120" w:afterAutospacing="0" w:line="360" w:lineRule="auto"/>
+        <w:jc w:val="both"/>
+        <w:rPr>
+          <w:color w:val="222222"/>
+        </w:rPr>
+      </w:pPr>
+    </w:p>
+    <w:p>
+      <w:pPr>
+        <w:pStyle w:val="NormalWeb"/>
+        <w:shd w:val="clear" w:color="auto" w:fill="FFFFFF"/>
+        <w:spacing w:before="120" w:beforeAutospacing="0" w:after="120" w:afterAutospacing="0" w:line="360" w:lineRule="auto"/>
+        <w:jc w:val="both"/>
+        <w:rPr>
+          <w:color w:val="222222"/>
+        </w:rPr>
+      </w:pPr>
+    </w:p>
+    <w:p>
+      <w:pPr>
+        <w:pStyle w:val="NormalWeb"/>
+        <w:shd w:val="clear" w:color="auto" w:fill="FFFFFF"/>
+        <w:spacing w:before="120" w:beforeAutospacing="0" w:after="120" w:afterAutospacing="0" w:line="360" w:lineRule="auto"/>
+        <w:jc w:val="both"/>
+        <w:rPr>
+          <w:color w:val="222222"/>
+        </w:rPr>
+      </w:pPr>
+    </w:p>
+    <w:p>
+      <w:pPr>
+        <w:pStyle w:val="NormalWeb"/>
+        <w:shd w:val="clear" w:color="auto" w:fill="FFFFFF"/>
+        <w:spacing w:before="120" w:beforeAutospacing="0" w:after="120" w:afterAutospacing="0" w:line="360" w:lineRule="auto"/>
+        <w:jc w:val="both"/>
+        <w:rPr>
+          <w:color w:val="222222"/>
+        </w:rPr>
+      </w:pPr>
+    </w:p>
+    <w:p>
+      <w:pPr>
+        <w:pStyle w:val="NormalWeb"/>
+        <w:shd w:val="clear" w:color="auto" w:fill="FFFFFF"/>
+        <w:spacing w:before="120" w:beforeAutospacing="0" w:after="120" w:afterAutospacing="0" w:line="360" w:lineRule="auto"/>
+        <w:jc w:val="both"/>
+        <w:rPr>
+          <w:color w:val="222222"/>
+        </w:rPr>
+      </w:pPr>
+    </w:p>
+    <w:p>
+      <w:pPr>
+        <w:pStyle w:val="NormalWeb"/>
+        <w:shd w:val="clear" w:color="auto" w:fill="FFFFFF"/>
+        <w:spacing w:before="120" w:beforeAutospacing="0" w:after="120" w:afterAutospacing="0" w:line="360" w:lineRule="auto"/>
+        <w:jc w:val="both"/>
+        <w:rPr>
+          <w:color w:val="222222"/>
+        </w:rPr>
+      </w:pPr>
+    </w:p>
+    <w:p>
+      <w:pPr>
+        <w:pStyle w:val="NormalWeb"/>
+        <w:shd w:val="clear" w:color="auto" w:fill="FFFFFF"/>
+        <w:spacing w:before="120" w:beforeAutospacing="0" w:after="120" w:afterAutospacing="0" w:line="360" w:lineRule="auto"/>
+        <w:jc w:val="both"/>
+        <w:rPr>
+          <w:color w:val="222222"/>
+        </w:rPr>
+      </w:pPr>
+    </w:p>
+    <w:p>
+      <w:pPr>
+        <w:pStyle w:val="NormalWeb"/>
+        <w:shd w:val="clear" w:color="auto" w:fill="FFFFFF"/>
+        <w:spacing w:before="120" w:beforeAutospacing="0" w:after="120" w:afterAutospacing="0" w:line="360" w:lineRule="auto"/>
+        <w:jc w:val="both"/>
+        <w:rPr>
+          <w:color w:val="222222"/>
+        </w:rPr>
+      </w:pPr>
+    </w:p>
+    <w:p>
+      <w:pPr>
+        <w:pStyle w:val="NormalWeb"/>
+        <w:shd w:val="clear" w:color="auto" w:fill="FFFFFF"/>
+        <w:spacing w:before="120" w:beforeAutospacing="0" w:after="120" w:afterAutospacing="0" w:line="360" w:lineRule="auto"/>
+        <w:jc w:val="both"/>
+        <w:rPr>
+          <w:color w:val="222222"/>
+        </w:rPr>
+      </w:pPr>
+    </w:p>
+    <w:p>
+      <w:pPr>
+        <w:pStyle w:val="NormalWeb"/>
+        <w:shd w:val="clear" w:color="auto" w:fill="FFFFFF"/>
+        <w:spacing w:before="120" w:beforeAutospacing="0" w:after="120" w:afterAutospacing="0" w:line="360" w:lineRule="auto"/>
+        <w:jc w:val="both"/>
+        <w:rPr>
+          <w:color w:val="222222"/>
+        </w:rPr>
+      </w:pPr>
+    </w:p>
+    <w:p>
+      <w:pPr>
+        <w:pStyle w:val="NormalWeb"/>
+        <w:shd w:val="clear" w:color="auto" w:fill="FFFFFF"/>
+        <w:spacing w:before="120" w:beforeAutospacing="0" w:after="120" w:afterAutospacing="0" w:line="360" w:lineRule="auto"/>
+        <w:jc w:val="both"/>
+        <w:rPr>
+          <w:color w:val="222222"/>
+        </w:rPr>
+      </w:pPr>
+    </w:p>
+    <w:p>
+      <w:pPr>
+        <w:pStyle w:val="NormalWeb"/>
+        <w:shd w:val="clear" w:color="auto" w:fill="FFFFFF"/>
+        <w:spacing w:before="120" w:beforeAutospacing="0" w:after="120" w:afterAutospacing="0" w:line="360" w:lineRule="auto"/>
+        <w:jc w:val="both"/>
+        <w:rPr>
+          <w:color w:val="222222"/>
+        </w:rPr>
+      </w:pPr>
+    </w:p>
+    <w:p>
+      <w:pPr>
+        <w:pStyle w:val="Heading1"/>
+        <w:numPr>
+          <w:ilvl w:val="0"/>
+          <w:numId w:val="6"/>
+        </w:numPr>
+        <w:spacing w:before="120" w:line="360" w:lineRule="auto"/>
+        <w:rPr>
+          <w:b/>
+          <w:bCs/>
+        </w:rPr>
+      </w:pPr>
+      <w:bookmarkStart w:id="28" w:name="_Toc34034952"/>
+      <w:bookmarkStart w:id="29" w:name="_Toc34036774"/>
+      <w:r>
+        <w:rPr>
+          <w:b/>
+          <w:bCs/>
+        </w:rPr>
+        <w:lastRenderedPageBreak/>
+        <w:t>References</w:t>
+      </w:r>
+      <w:bookmarkEnd w:id="28"/>
+      <w:bookmarkEnd w:id="29"/>
+    </w:p>
+    <w:p>
+      <w:pPr>
+        <w:pStyle w:val="ListParagraph"/>
+        <w:numPr>
+          <w:ilvl w:val="0"/>
+          <w:numId w:val="7"/>
+        </w:numPr>
+        <w:spacing w:line="360" w:lineRule="auto"/>
+        <w:ind w:left="360"/>
+        <w:jc w:val="both"/>
+        <w:rPr>
+          <w:rFonts w:ascii="Times New Roman" w:hAnsi="Times New Roman" w:cs="Times New Roman"/>
+          <w:sz w:val="24"/>
+          <w:szCs w:val="24"/>
+        </w:rPr>
+      </w:pPr>
+      <w:r>
+        <w:rPr>
+          <w:rFonts w:ascii="Times New Roman" w:hAnsi="Times New Roman" w:cs="Times New Roman"/>
+          <w:sz w:val="24"/>
+          <w:szCs w:val="24"/>
+        </w:rPr>
+        <w:t xml:space="preserve">YouTube, </w:t>
+      </w:r>
+      <w:hyperlink r:id="rId79" w:history="1">
+        <w:r>
+          <w:rPr>
+            <w:rStyle w:val="Hyperlink"/>
+            <w:rFonts w:ascii="Times New Roman" w:hAnsi="Times New Roman" w:cs="Times New Roman"/>
+            <w:color w:val="auto"/>
+            <w:sz w:val="24"/>
+            <w:szCs w:val="24"/>
+            <w:u w:val="none"/>
+          </w:rPr>
+          <w:t>https://www.youtube.com/watch?v=9hIQjrMHTv4</w:t>
+        </w:r>
+      </w:hyperlink>
+      <w:r>
+        <w:rPr>
+          <w:rFonts w:ascii="Times New Roman" w:hAnsi="Times New Roman" w:cs="Times New Roman"/>
+          <w:sz w:val="24"/>
+          <w:szCs w:val="24"/>
+        </w:rPr>
+        <w:t>, February 26, 2020</w:t>
+      </w:r>
+    </w:p>
+    <w:p>
+      <w:pPr>
+        <w:pStyle w:val="ListParagraph"/>
+        <w:numPr>
+          <w:ilvl w:val="0"/>
+          <w:numId w:val="7"/>
+        </w:numPr>
+        <w:spacing w:before="120" w:after="120" w:line="360" w:lineRule="auto"/>
+        <w:ind w:left="360"/>
+        <w:jc w:val="both"/>
+        <w:rPr>
+          <w:rFonts w:ascii="Times New Roman" w:hAnsi="Times New Roman" w:cs="Times New Roman"/>
+          <w:b/>
+          <w:bCs/>
+          <w:sz w:val="24"/>
+          <w:szCs w:val="24"/>
+        </w:rPr>
+      </w:pPr>
+      <w:r>
+        <w:rPr>
+          <w:rFonts w:ascii="Times New Roman" w:hAnsi="Times New Roman" w:cs="Times New Roman"/>
+          <w:sz w:val="24"/>
+          <w:szCs w:val="24"/>
+        </w:rPr>
+        <w:t xml:space="preserve">Liferay, </w:t>
+      </w:r>
+      <w:hyperlink r:id="rId80" w:history="1">
+        <w:r>
+          <w:rPr>
+            <w:rStyle w:val="Hyperlink"/>
+            <w:rFonts w:ascii="Times New Roman" w:hAnsi="Times New Roman" w:cs="Times New Roman"/>
+            <w:color w:val="auto"/>
+            <w:sz w:val="24"/>
+            <w:szCs w:val="24"/>
+            <w:u w:val="none"/>
+          </w:rPr>
+          <w:t>https://liferay.dev/blogs/-/blogs/15-awesome-web-portal-examples, February</w:t>
+        </w:r>
+      </w:hyperlink>
+      <w:r>
+        <w:rPr>
+          <w:rFonts w:ascii="Times New Roman" w:hAnsi="Times New Roman" w:cs="Times New Roman"/>
+          <w:sz w:val="24"/>
+          <w:szCs w:val="24"/>
+        </w:rPr>
+        <w:t xml:space="preserve"> </w:t>
+      </w:r>
+      <w:r>
+        <w:rPr>
+          <w:rStyle w:val="Hyperlink"/>
+          <w:rFonts w:ascii="Times New Roman" w:hAnsi="Times New Roman" w:cs="Times New Roman"/>
+          <w:color w:val="auto"/>
+          <w:sz w:val="24"/>
+          <w:szCs w:val="24"/>
+          <w:u w:val="none"/>
+        </w:rPr>
+        <w:t>27, 2020</w:t>
+      </w:r>
+    </w:p>
+    <w:p>
+      <w:pPr>
+        <w:pStyle w:val="ListParagraph"/>
+        <w:numPr>
+          <w:ilvl w:val="0"/>
+          <w:numId w:val="7"/>
+        </w:numPr>
+        <w:spacing w:before="120" w:after="120" w:line="360" w:lineRule="auto"/>
+        <w:ind w:left="360"/>
+        <w:jc w:val="both"/>
+        <w:rPr>
+          <w:rFonts w:ascii="Times New Roman" w:hAnsi="Times New Roman" w:cs="Times New Roman"/>
+          <w:b/>
+          <w:bCs/>
+          <w:sz w:val="24"/>
+          <w:szCs w:val="24"/>
+        </w:rPr>
+      </w:pPr>
+      <w:proofErr w:type="spellStart"/>
+      <w:r>
+        <w:rPr>
+          <w:rFonts w:ascii="Times New Roman" w:hAnsi="Times New Roman" w:cs="Times New Roman"/>
+          <w:sz w:val="24"/>
+          <w:szCs w:val="24"/>
+        </w:rPr>
+        <w:t>Ebizma</w:t>
+      </w:r>
+      <w:proofErr w:type="spellEnd"/>
+      <w:r>
+        <w:rPr>
+          <w:rFonts w:ascii="Times New Roman" w:hAnsi="Times New Roman" w:cs="Times New Roman"/>
+          <w:sz w:val="24"/>
+          <w:szCs w:val="24"/>
+        </w:rPr>
+        <w:t xml:space="preserve">, </w:t>
+      </w:r>
+      <w:hyperlink r:id="rId81" w:history="1">
+        <w:r>
+          <w:rPr>
+            <w:rStyle w:val="Hyperlink"/>
+            <w:rFonts w:ascii="Times New Roman" w:hAnsi="Times New Roman" w:cs="Times New Roman"/>
+            <w:color w:val="auto"/>
+            <w:sz w:val="24"/>
+            <w:szCs w:val="24"/>
+            <w:u w:val="none"/>
+          </w:rPr>
+          <w:t>http://www.ebizmba.com/articles/news-websites</w:t>
+        </w:r>
+      </w:hyperlink>
+      <w:r>
+        <w:rPr>
+          <w:rFonts w:ascii="Times New Roman" w:hAnsi="Times New Roman" w:cs="Times New Roman"/>
+          <w:sz w:val="24"/>
+          <w:szCs w:val="24"/>
+        </w:rPr>
+        <w:t>, February 27, 2020</w:t>
+      </w:r>
+    </w:p>
+    <w:p>
+      <w:pPr>
+        <w:pStyle w:val="ListParagraph"/>
+        <w:numPr>
+          <w:ilvl w:val="0"/>
+          <w:numId w:val="7"/>
+        </w:numPr>
+        <w:spacing w:before="120" w:after="120" w:line="360" w:lineRule="auto"/>
+        <w:ind w:left="360"/>
+        <w:jc w:val="both"/>
+        <w:rPr>
+          <w:rFonts w:ascii="Times New Roman" w:hAnsi="Times New Roman" w:cs="Times New Roman"/>
+          <w:b/>
+          <w:bCs/>
+          <w:sz w:val="24"/>
+          <w:szCs w:val="24"/>
+        </w:rPr>
+      </w:pPr>
+      <w:proofErr w:type="spellStart"/>
+      <w:r>
+        <w:rPr>
+          <w:rFonts w:ascii="Times New Roman" w:hAnsi="Times New Roman" w:cs="Times New Roman"/>
+          <w:sz w:val="24"/>
+          <w:szCs w:val="24"/>
+        </w:rPr>
+        <w:t>Topyaps</w:t>
+      </w:r>
+      <w:proofErr w:type="spellEnd"/>
+      <w:r>
+        <w:rPr>
+          <w:rFonts w:ascii="Times New Roman" w:hAnsi="Times New Roman" w:cs="Times New Roman"/>
+          <w:sz w:val="24"/>
+          <w:szCs w:val="24"/>
+        </w:rPr>
+        <w:t xml:space="preserve">, </w:t>
+      </w:r>
+      <w:hyperlink r:id="rId82" w:history="1">
+        <w:r>
+          <w:rPr>
+            <w:rStyle w:val="Hyperlink"/>
+            <w:rFonts w:ascii="Times New Roman" w:hAnsi="Times New Roman" w:cs="Times New Roman"/>
+            <w:color w:val="auto"/>
+            <w:sz w:val="24"/>
+            <w:szCs w:val="24"/>
+            <w:u w:val="none"/>
+          </w:rPr>
+          <w:t>https://topyaps.com/best-13-informative-websites/</w:t>
+        </w:r>
+      </w:hyperlink>
+      <w:r>
+        <w:rPr>
+          <w:rFonts w:ascii="Times New Roman" w:hAnsi="Times New Roman" w:cs="Times New Roman"/>
+          <w:sz w:val="24"/>
+          <w:szCs w:val="24"/>
+        </w:rPr>
+        <w:t>, February 27, 2020</w:t>
+      </w:r>
+    </w:p>
+    <w:p>
+      <w:pPr>
+        <w:pStyle w:val="ListParagraph"/>
+        <w:numPr>
+          <w:ilvl w:val="0"/>
+          <w:numId w:val="7"/>
+        </w:numPr>
+        <w:spacing w:before="120" w:after="120" w:line="360" w:lineRule="auto"/>
+        <w:ind w:left="360"/>
+        <w:jc w:val="both"/>
+        <w:rPr>
+          <w:rFonts w:ascii="Times New Roman" w:hAnsi="Times New Roman" w:cs="Times New Roman"/>
+          <w:b/>
+          <w:bCs/>
+          <w:sz w:val="24"/>
+          <w:szCs w:val="24"/>
+        </w:rPr>
+      </w:pPr>
+      <w:proofErr w:type="spellStart"/>
+      <w:r>
+        <w:rPr>
+          <w:rFonts w:ascii="Times New Roman" w:hAnsi="Times New Roman" w:cs="Times New Roman"/>
+          <w:sz w:val="24"/>
+          <w:szCs w:val="24"/>
+        </w:rPr>
+        <w:t>Webflow</w:t>
+      </w:r>
+      <w:proofErr w:type="spellEnd"/>
+      <w:r>
+        <w:rPr>
+          <w:rFonts w:ascii="Times New Roman" w:hAnsi="Times New Roman" w:cs="Times New Roman"/>
+          <w:sz w:val="24"/>
+          <w:szCs w:val="24"/>
+        </w:rPr>
+        <w:t xml:space="preserve">, </w:t>
+      </w:r>
+      <w:hyperlink r:id="rId83" w:history="1">
+        <w:r>
+          <w:rPr>
+            <w:rStyle w:val="Hyperlink"/>
+            <w:rFonts w:ascii="Times New Roman" w:hAnsi="Times New Roman" w:cs="Times New Roman"/>
+            <w:color w:val="auto"/>
+            <w:sz w:val="24"/>
+            <w:szCs w:val="24"/>
+            <w:u w:val="none"/>
+          </w:rPr>
+          <w:t>https://webflow.com/blog/business-website-examples</w:t>
+        </w:r>
+      </w:hyperlink>
+      <w:r>
+        <w:rPr>
+          <w:rFonts w:ascii="Times New Roman" w:hAnsi="Times New Roman" w:cs="Times New Roman"/>
+          <w:sz w:val="24"/>
+          <w:szCs w:val="24"/>
+        </w:rPr>
+        <w:t>, February 27, 2020</w:t>
+      </w:r>
+    </w:p>
+    <w:p>
+      <w:pPr>
+        <w:pStyle w:val="ListParagraph"/>
+        <w:numPr>
+          <w:ilvl w:val="0"/>
+          <w:numId w:val="7"/>
+        </w:numPr>
+        <w:spacing w:before="120" w:after="120" w:line="360" w:lineRule="auto"/>
+        <w:ind w:left="360"/>
+        <w:jc w:val="both"/>
+        <w:rPr>
+          <w:rFonts w:ascii="Times New Roman" w:hAnsi="Times New Roman" w:cs="Times New Roman"/>
+          <w:b/>
+          <w:bCs/>
+          <w:sz w:val="24"/>
+          <w:szCs w:val="24"/>
+        </w:rPr>
+      </w:pPr>
+      <w:proofErr w:type="spellStart"/>
+      <w:r>
+        <w:rPr>
+          <w:rFonts w:ascii="Times New Roman" w:hAnsi="Times New Roman" w:cs="Times New Roman"/>
+          <w:sz w:val="24"/>
+          <w:szCs w:val="24"/>
+        </w:rPr>
+        <w:t>Indiatoday</w:t>
+      </w:r>
+      <w:proofErr w:type="spellEnd"/>
+      <w:r>
+        <w:rPr>
+          <w:rFonts w:ascii="Times New Roman" w:hAnsi="Times New Roman" w:cs="Times New Roman"/>
+          <w:sz w:val="24"/>
+          <w:szCs w:val="24"/>
+        </w:rPr>
+        <w:t xml:space="preserve">, </w:t>
+      </w:r>
+      <w:hyperlink r:id="rId84" w:history="1">
+        <w:r>
+          <w:rPr>
+            <w:rStyle w:val="Hyperlink"/>
+            <w:rFonts w:ascii="Times New Roman" w:hAnsi="Times New Roman" w:cs="Times New Roman"/>
+            <w:color w:val="auto"/>
+            <w:sz w:val="24"/>
+            <w:szCs w:val="24"/>
+            <w:u w:val="none"/>
+          </w:rPr>
+          <w:t>https://www.indiatoday.in/education-today/featurephilia/story/free-education-953499-2017-01-06</w:t>
+        </w:r>
+      </w:hyperlink>
+      <w:r>
+        <w:rPr>
+          <w:rStyle w:val="Hyperlink"/>
+          <w:rFonts w:ascii="Times New Roman" w:hAnsi="Times New Roman" w:cs="Times New Roman"/>
+          <w:color w:val="auto"/>
+          <w:sz w:val="24"/>
+          <w:szCs w:val="24"/>
+          <w:u w:val="none"/>
+        </w:rPr>
+        <w:t xml:space="preserve">, </w:t>
+      </w:r>
+      <w:r>
+        <w:rPr>
+          <w:rFonts w:ascii="Times New Roman" w:hAnsi="Times New Roman" w:cs="Times New Roman"/>
+          <w:sz w:val="24"/>
+          <w:szCs w:val="24"/>
+        </w:rPr>
+        <w:t>February 27, 2020</w:t>
+      </w:r>
+    </w:p>
+    <w:p>
+      <w:pPr>
+        <w:pStyle w:val="NormalWeb"/>
+        <w:shd w:val="clear" w:color="auto" w:fill="FFFFFF"/>
+        <w:spacing w:before="120" w:beforeAutospacing="0" w:after="120" w:afterAutospacing="0" w:line="360" w:lineRule="auto"/>
+        <w:jc w:val="both"/>
+        <w:rPr>
+          <w:color w:val="222222"/>
+        </w:rPr>
+      </w:pPr>
+    </w:p>
     <w:sectPr>
-      <w:headerReference w:type="default" r:id="rId31"/>
-      <w:footerReference w:type="default" r:id="rId32"/>
+      <w:headerReference w:type="default" r:id="rId85"/>
       <w:pgSz w:w="12240" w:h="15840"/>
       <w:pgMar w:top="1440" w:right="1440" w:bottom="1440" w:left="1440" w:header="720" w:footer="720" w:gutter="0"/>
       <w:pgNumType w:start="1"/>
@@ -2641,59 +7086,6 @@
   <w:sdt>
     <w:sdtPr>
       <w:id w:val="735519028"/>
-      <w:docPartObj>
-        <w:docPartGallery w:val="Page Numbers (Bottom of Page)"/>
-        <w:docPartUnique/>
-      </w:docPartObj>
-    </w:sdtPr>
-    <w:sdtEndPr>
-      <w:rPr>
-        <w:noProof/>
-      </w:rPr>
-    </w:sdtEndPr>
-    <w:sdtContent>
-      <w:p>
-        <w:pPr>
-          <w:pStyle w:val="Footer"/>
-          <w:jc w:val="right"/>
-        </w:pPr>
-        <w:r>
-          <w:fldChar w:fldCharType="begin"/>
-        </w:r>
-        <w:r>
-          <w:instrText xml:space="preserve"> PAGE   \* MERGEFORMAT </w:instrText>
-        </w:r>
-        <w:r>
-          <w:fldChar w:fldCharType="separate"/>
-        </w:r>
-        <w:r>
-          <w:rPr>
-            <w:noProof/>
-          </w:rPr>
-          <w:t>2</w:t>
-        </w:r>
-        <w:r>
-          <w:rPr>
-            <w:noProof/>
-          </w:rPr>
-          <w:fldChar w:fldCharType="end"/>
-        </w:r>
-      </w:p>
-    </w:sdtContent>
-  </w:sdt>
-  <w:p>
-    <w:pPr>
-      <w:pStyle w:val="Footer"/>
-    </w:pPr>
-  </w:p>
-</w:ftr>
-</file>
-
-<file path=word/footer2.xml><?xml version="1.0" encoding="utf-8"?>
-<w:ftr xmlns:wpc="http://schemas.microsoft.com/office/word/2010/wordprocessingCanvas" xmlns:cx="http://schemas.microsoft.com/office/drawing/2014/chartex" xmlns:cx1="http://schemas.microsoft.com/office/drawing/2015/9/8/chartex" xmlns:cx2="http://schemas.microsoft.com/office/drawing/2015/10/21/chartex" xmlns:cx3="http://schemas.microsoft.com/office/drawing/2016/5/9/chartex" xmlns:cx4="http://schemas.microsoft.com/office/drawing/2016/5/10/chartex" xmlns:cx5="http://schemas.microsoft.com/office/drawing/2016/5/11/chartex" xmlns:cx6="http://schemas.microsoft.com/office/drawing/2016/5/12/chartex" xmlns:cx7="http://schemas.microsoft.com/office/drawing/2016/5/13/chartex" xmlns:cx8="http://schemas.microsoft.com/office/drawing/2016/5/14/chartex" xmlns:mc="http://schemas.openxmlformats.org/markup-compatibility/2006" xmlns:aink="http://schemas.microsoft.com/office/drawing/2016/ink" xmlns:am3d="http://schemas.microsoft.com/office/drawing/2017/model3d" xmlns:o="urn:schemas-microsoft-com:office:office" xmlns:r="http://schemas.openxmlformats.org/officeDocument/2006/relationships" xmlns:m="http://schemas.openxmlformats.org/officeDocument/2006/math" xmlns:v="urn:schemas-microsoft-com:vml" xmlns:wp14="http://schemas.microsoft.com/office/word/2010/wordprocessingDrawing" xmlns:wp="http://schemas.openxmlformats.org/drawingml/2006/wordprocessingDrawing" xmlns:w10="urn:schemas-microsoft-com:office:word" xmlns:w="http://schemas.openxmlformats.org/wordprocessingml/2006/main" xmlns:w14="http://schemas.microsoft.com/office/word/2010/wordml" xmlns:w15="http://schemas.microsoft.com/office/word/2012/wordml" xmlns:w16cid="http://schemas.microsoft.com/office/word/2016/wordml/cid" xmlns:w16se="http://schemas.microsoft.com/office/word/2015/wordml/symex" xmlns:wpg="http://schemas.microsoft.com/office/word/2010/wordprocessingGroup" xmlns:wpi="http://schemas.microsoft.com/office/word/2010/wordprocessingInk" xmlns:wne="http://schemas.microsoft.com/office/word/2006/wordml" xmlns:wps="http://schemas.microsoft.com/office/word/2010/wordprocessingShape" mc:Ignorable="w14 w15 w16se w16cid wp14">
-  <w:sdt>
-    <w:sdtPr>
-      <w:id w:val="1759945054"/>
       <w:docPartObj>
         <w:docPartGallery w:val="Page Numbers (Bottom of Page)"/>
         <w:docPartUnique/>
@@ -6440,7 +10832,7 @@
 </file>
 
 <file path=customXml/itemProps1.xml><?xml version="1.0" encoding="utf-8"?>
-<ds:datastoreItem xmlns:ds="http://schemas.openxmlformats.org/officeDocument/2006/customXml" ds:itemID="{EFAAD019-55B7-492D-B4CB-0C7EB86B8B40}">
+<ds:datastoreItem xmlns:ds="http://schemas.openxmlformats.org/officeDocument/2006/customXml" ds:itemID="{3A9DD0AE-D291-4611-84E5-B365604E3338}">
   <ds:schemaRefs>
     <ds:schemaRef ds:uri="http://schemas.openxmlformats.org/officeDocument/2006/bibliography"/>
   </ds:schemaRefs>

</xml_diff>

<commit_message>
Final commit - finished with the fourth question
</commit_message>
<xml_diff>
--- a/WebAssignment1.docx
+++ b/WebAssignment1.docx
@@ -413,7 +413,7 @@
             </w:rPr>
             <w:fldChar w:fldCharType="separate"/>
           </w:r>
-          <w:hyperlink w:anchor="_Toc34056036" w:history="1">
+          <w:hyperlink w:anchor="_Toc34070887" w:history="1">
             <w:r>
               <w:rPr>
                 <w:rStyle w:val="Hyperlink"/>
@@ -472,7 +472,7 @@
                 <w:sz w:val="24"/>
                 <w:szCs w:val="24"/>
               </w:rPr>
-              <w:instrText xml:space="preserve"> PAGEREF _Toc34056036 \h </w:instrText>
+              <w:instrText xml:space="preserve"> PAGEREF _Toc34070887 \h </w:instrText>
             </w:r>
             <w:r>
               <w:rPr>
@@ -532,7 +532,7 @@
               <w:lang w:val="en-US"/>
             </w:rPr>
           </w:pPr>
-          <w:hyperlink w:anchor="_Toc34056037" w:history="1">
+          <w:hyperlink w:anchor="_Toc34070888" w:history="1">
             <w:r>
               <w:rPr>
                 <w:rStyle w:val="Hyperlink"/>
@@ -591,7 +591,7 @@
                 <w:sz w:val="24"/>
                 <w:szCs w:val="24"/>
               </w:rPr>
-              <w:instrText xml:space="preserve"> PAGEREF _Toc34056037 \h </w:instrText>
+              <w:instrText xml:space="preserve"> PAGEREF _Toc34070888 \h </w:instrText>
             </w:r>
             <w:r>
               <w:rPr>
@@ -651,7 +651,7 @@
               <w:lang w:val="en-US"/>
             </w:rPr>
           </w:pPr>
-          <w:hyperlink w:anchor="_Toc34056038" w:history="1">
+          <w:hyperlink w:anchor="_Toc34070889" w:history="1">
             <w:r>
               <w:rPr>
                 <w:rStyle w:val="Hyperlink"/>
@@ -710,7 +710,7 @@
                 <w:sz w:val="24"/>
                 <w:szCs w:val="24"/>
               </w:rPr>
-              <w:instrText xml:space="preserve"> PAGEREF _Toc34056038 \h </w:instrText>
+              <w:instrText xml:space="preserve"> PAGEREF _Toc34070889 \h </w:instrText>
             </w:r>
             <w:r>
               <w:rPr>
@@ -770,7 +770,7 @@
               <w:lang w:val="en-US"/>
             </w:rPr>
           </w:pPr>
-          <w:hyperlink w:anchor="_Toc34056039" w:history="1">
+          <w:hyperlink w:anchor="_Toc34070890" w:history="1">
             <w:r>
               <w:rPr>
                 <w:rStyle w:val="Hyperlink"/>
@@ -829,7 +829,7 @@
                 <w:sz w:val="24"/>
                 <w:szCs w:val="24"/>
               </w:rPr>
-              <w:instrText xml:space="preserve"> PAGEREF _Toc34056039 \h </w:instrText>
+              <w:instrText xml:space="preserve"> PAGEREF _Toc34070890 \h </w:instrText>
             </w:r>
             <w:r>
               <w:rPr>
@@ -889,7 +889,7 @@
               <w:lang w:val="en-US"/>
             </w:rPr>
           </w:pPr>
-          <w:hyperlink w:anchor="_Toc34056040" w:history="1">
+          <w:hyperlink w:anchor="_Toc34070891" w:history="1">
             <w:r>
               <w:rPr>
                 <w:rStyle w:val="Hyperlink"/>
@@ -948,7 +948,7 @@
                 <w:sz w:val="24"/>
                 <w:szCs w:val="24"/>
               </w:rPr>
-              <w:instrText xml:space="preserve"> PAGEREF _Toc34056040 \h </w:instrText>
+              <w:instrText xml:space="preserve"> PAGEREF _Toc34070891 \h </w:instrText>
             </w:r>
             <w:r>
               <w:rPr>
@@ -1008,7 +1008,7 @@
               <w:lang w:val="en-US"/>
             </w:rPr>
           </w:pPr>
-          <w:hyperlink w:anchor="_Toc34056041" w:history="1">
+          <w:hyperlink w:anchor="_Toc34070892" w:history="1">
             <w:r>
               <w:rPr>
                 <w:rStyle w:val="Hyperlink"/>
@@ -1067,7 +1067,7 @@
                 <w:sz w:val="24"/>
                 <w:szCs w:val="24"/>
               </w:rPr>
-              <w:instrText xml:space="preserve"> PAGEREF _Toc34056041 \h </w:instrText>
+              <w:instrText xml:space="preserve"> PAGEREF _Toc34070892 \h </w:instrText>
             </w:r>
             <w:r>
               <w:rPr>
@@ -1127,7 +1127,7 @@
               <w:lang w:val="en-US"/>
             </w:rPr>
           </w:pPr>
-          <w:hyperlink w:anchor="_Toc34056042" w:history="1">
+          <w:hyperlink w:anchor="_Toc34070893" w:history="1">
             <w:r>
               <w:rPr>
                 <w:rStyle w:val="Hyperlink"/>
@@ -1187,7 +1187,7 @@
                 <w:sz w:val="24"/>
                 <w:szCs w:val="24"/>
               </w:rPr>
-              <w:instrText xml:space="preserve"> PAGEREF _Toc34056042 \h </w:instrText>
+              <w:instrText xml:space="preserve"> PAGEREF _Toc34070893 \h </w:instrText>
             </w:r>
             <w:r>
               <w:rPr>
@@ -1247,7 +1247,7 @@
               <w:lang w:val="en-US"/>
             </w:rPr>
           </w:pPr>
-          <w:hyperlink w:anchor="_Toc34056043" w:history="1">
+          <w:hyperlink w:anchor="_Toc34070894" w:history="1">
             <w:r>
               <w:rPr>
                 <w:rStyle w:val="Hyperlink"/>
@@ -1306,7 +1306,7 @@
                 <w:sz w:val="24"/>
                 <w:szCs w:val="24"/>
               </w:rPr>
-              <w:instrText xml:space="preserve"> PAGEREF _Toc34056043 \h </w:instrText>
+              <w:instrText xml:space="preserve"> PAGEREF _Toc34070894 \h </w:instrText>
             </w:r>
             <w:r>
               <w:rPr>
@@ -1366,7 +1366,7 @@
               <w:lang w:val="en-US"/>
             </w:rPr>
           </w:pPr>
-          <w:hyperlink w:anchor="_Toc34056044" w:history="1">
+          <w:hyperlink w:anchor="_Toc34070895" w:history="1">
             <w:r>
               <w:rPr>
                 <w:rStyle w:val="Hyperlink"/>
@@ -1425,7 +1425,7 @@
                 <w:sz w:val="24"/>
                 <w:szCs w:val="24"/>
               </w:rPr>
-              <w:instrText xml:space="preserve"> PAGEREF _Toc34056044 \h </w:instrText>
+              <w:instrText xml:space="preserve"> PAGEREF _Toc34070895 \h </w:instrText>
             </w:r>
             <w:r>
               <w:rPr>
@@ -1485,7 +1485,7 @@
               <w:lang w:val="en-US"/>
             </w:rPr>
           </w:pPr>
-          <w:hyperlink w:anchor="_Toc34056045" w:history="1">
+          <w:hyperlink w:anchor="_Toc34070896" w:history="1">
             <w:r>
               <w:rPr>
                 <w:rStyle w:val="Hyperlink"/>
@@ -1544,7 +1544,7 @@
                 <w:sz w:val="24"/>
                 <w:szCs w:val="24"/>
               </w:rPr>
-              <w:instrText xml:space="preserve"> PAGEREF _Toc34056045 \h </w:instrText>
+              <w:instrText xml:space="preserve"> PAGEREF _Toc34070896 \h </w:instrText>
             </w:r>
             <w:r>
               <w:rPr>
@@ -1604,7 +1604,7 @@
               <w:lang w:val="en-US"/>
             </w:rPr>
           </w:pPr>
-          <w:hyperlink w:anchor="_Toc34056046" w:history="1">
+          <w:hyperlink w:anchor="_Toc34070897" w:history="1">
             <w:r>
               <w:rPr>
                 <w:rStyle w:val="Hyperlink"/>
@@ -1663,7 +1663,7 @@
                 <w:sz w:val="24"/>
                 <w:szCs w:val="24"/>
               </w:rPr>
-              <w:instrText xml:space="preserve"> PAGEREF _Toc34056046 \h </w:instrText>
+              <w:instrText xml:space="preserve"> PAGEREF _Toc34070897 \h </w:instrText>
             </w:r>
             <w:r>
               <w:rPr>
@@ -1723,7 +1723,7 @@
               <w:lang w:val="en-US"/>
             </w:rPr>
           </w:pPr>
-          <w:hyperlink w:anchor="_Toc34056047" w:history="1">
+          <w:hyperlink w:anchor="_Toc34070898" w:history="1">
             <w:r>
               <w:rPr>
                 <w:rStyle w:val="Hyperlink"/>
@@ -1782,7 +1782,7 @@
                 <w:sz w:val="24"/>
                 <w:szCs w:val="24"/>
               </w:rPr>
-              <w:instrText xml:space="preserve"> PAGEREF _Toc34056047 \h </w:instrText>
+              <w:instrText xml:space="preserve"> PAGEREF _Toc34070898 \h </w:instrText>
             </w:r>
             <w:r>
               <w:rPr>
@@ -1842,7 +1842,7 @@
               <w:lang w:val="en-US"/>
             </w:rPr>
           </w:pPr>
-          <w:hyperlink w:anchor="_Toc34056048" w:history="1">
+          <w:hyperlink w:anchor="_Toc34070899" w:history="1">
             <w:r>
               <w:rPr>
                 <w:rStyle w:val="Hyperlink"/>
@@ -1901,7 +1901,7 @@
                 <w:sz w:val="24"/>
                 <w:szCs w:val="24"/>
               </w:rPr>
-              <w:instrText xml:space="preserve"> PAGEREF _Toc34056048 \h </w:instrText>
+              <w:instrText xml:space="preserve"> PAGEREF _Toc34070899 \h </w:instrText>
             </w:r>
             <w:r>
               <w:rPr>
@@ -1961,7 +1961,7 @@
               <w:lang w:val="en-US"/>
             </w:rPr>
           </w:pPr>
-          <w:hyperlink w:anchor="_Toc34056049" w:history="1">
+          <w:hyperlink w:anchor="_Toc34070900" w:history="1">
             <w:r>
               <w:rPr>
                 <w:rStyle w:val="Hyperlink"/>
@@ -2020,7 +2020,7 @@
                 <w:sz w:val="24"/>
                 <w:szCs w:val="24"/>
               </w:rPr>
-              <w:instrText xml:space="preserve"> PAGEREF _Toc34056049 \h </w:instrText>
+              <w:instrText xml:space="preserve"> PAGEREF _Toc34070900 \h </w:instrText>
             </w:r>
             <w:r>
               <w:rPr>
@@ -2080,7 +2080,7 @@
               <w:lang w:val="en-US"/>
             </w:rPr>
           </w:pPr>
-          <w:hyperlink w:anchor="_Toc34056050" w:history="1">
+          <w:hyperlink w:anchor="_Toc34070901" w:history="1">
             <w:r>
               <w:rPr>
                 <w:rStyle w:val="Hyperlink"/>
@@ -2139,7 +2139,7 @@
                 <w:sz w:val="24"/>
                 <w:szCs w:val="24"/>
               </w:rPr>
-              <w:instrText xml:space="preserve"> PAGEREF _Toc34056050 \h </w:instrText>
+              <w:instrText xml:space="preserve"> PAGEREF _Toc34070901 \h </w:instrText>
             </w:r>
             <w:r>
               <w:rPr>
@@ -2199,7 +2199,7 @@
               <w:lang w:val="en-US"/>
             </w:rPr>
           </w:pPr>
-          <w:hyperlink w:anchor="_Toc34056051" w:history="1">
+          <w:hyperlink w:anchor="_Toc34070902" w:history="1">
             <w:r>
               <w:rPr>
                 <w:rStyle w:val="Hyperlink"/>
@@ -2258,7 +2258,7 @@
                 <w:sz w:val="24"/>
                 <w:szCs w:val="24"/>
               </w:rPr>
-              <w:instrText xml:space="preserve"> PAGEREF _Toc34056051 \h </w:instrText>
+              <w:instrText xml:space="preserve"> PAGEREF _Toc34070902 \h </w:instrText>
             </w:r>
             <w:r>
               <w:rPr>
@@ -2318,7 +2318,7 @@
               <w:lang w:val="en-US"/>
             </w:rPr>
           </w:pPr>
-          <w:hyperlink w:anchor="_Toc34056052" w:history="1">
+          <w:hyperlink w:anchor="_Toc34070903" w:history="1">
             <w:r>
               <w:rPr>
                 <w:rStyle w:val="Hyperlink"/>
@@ -2377,7 +2377,7 @@
                 <w:sz w:val="24"/>
                 <w:szCs w:val="24"/>
               </w:rPr>
-              <w:instrText xml:space="preserve"> PAGEREF _Toc34056052 \h </w:instrText>
+              <w:instrText xml:space="preserve"> PAGEREF _Toc34070903 \h </w:instrText>
             </w:r>
             <w:r>
               <w:rPr>
@@ -2437,7 +2437,7 @@
               <w:lang w:val="en-US"/>
             </w:rPr>
           </w:pPr>
-          <w:hyperlink w:anchor="_Toc34056053" w:history="1">
+          <w:hyperlink w:anchor="_Toc34070904" w:history="1">
             <w:r>
               <w:rPr>
                 <w:rStyle w:val="Hyperlink"/>
@@ -2496,7 +2496,7 @@
                 <w:sz w:val="24"/>
                 <w:szCs w:val="24"/>
               </w:rPr>
-              <w:instrText xml:space="preserve"> PAGEREF _Toc34056053 \h </w:instrText>
+              <w:instrText xml:space="preserve"> PAGEREF _Toc34070904 \h </w:instrText>
             </w:r>
             <w:r>
               <w:rPr>
@@ -2556,7 +2556,7 @@
               <w:lang w:val="en-US"/>
             </w:rPr>
           </w:pPr>
-          <w:hyperlink w:anchor="_Toc34056054" w:history="1">
+          <w:hyperlink w:anchor="_Toc34070905" w:history="1">
             <w:r>
               <w:rPr>
                 <w:rStyle w:val="Hyperlink"/>
@@ -2615,7 +2615,7 @@
                 <w:sz w:val="24"/>
                 <w:szCs w:val="24"/>
               </w:rPr>
-              <w:instrText xml:space="preserve"> PAGEREF _Toc34056054 \h </w:instrText>
+              <w:instrText xml:space="preserve"> PAGEREF _Toc34070905 \h </w:instrText>
             </w:r>
             <w:r>
               <w:rPr>
@@ -2675,7 +2675,7 @@
               <w:lang w:val="en-US"/>
             </w:rPr>
           </w:pPr>
-          <w:hyperlink w:anchor="_Toc34056055" w:history="1">
+          <w:hyperlink w:anchor="_Toc34070906" w:history="1">
             <w:r>
               <w:rPr>
                 <w:rStyle w:val="Hyperlink"/>
@@ -2734,7 +2734,7 @@
                 <w:sz w:val="24"/>
                 <w:szCs w:val="24"/>
               </w:rPr>
-              <w:instrText xml:space="preserve"> PAGEREF _Toc34056055 \h </w:instrText>
+              <w:instrText xml:space="preserve"> PAGEREF _Toc34070906 \h </w:instrText>
             </w:r>
             <w:r>
               <w:rPr>
@@ -2794,7 +2794,7 @@
               <w:lang w:val="en-US"/>
             </w:rPr>
           </w:pPr>
-          <w:hyperlink w:anchor="_Toc34056056" w:history="1">
+          <w:hyperlink w:anchor="_Toc34070907" w:history="1">
             <w:r>
               <w:rPr>
                 <w:rStyle w:val="Hyperlink"/>
@@ -2853,7 +2853,7 @@
                 <w:sz w:val="24"/>
                 <w:szCs w:val="24"/>
               </w:rPr>
-              <w:instrText xml:space="preserve"> PAGEREF _Toc34056056 \h </w:instrText>
+              <w:instrText xml:space="preserve"> PAGEREF _Toc34070907 \h </w:instrText>
             </w:r>
             <w:r>
               <w:rPr>
@@ -2913,7 +2913,7 @@
               <w:lang w:val="en-US"/>
             </w:rPr>
           </w:pPr>
-          <w:hyperlink w:anchor="_Toc34056057" w:history="1">
+          <w:hyperlink w:anchor="_Toc34070908" w:history="1">
             <w:r>
               <w:rPr>
                 <w:rStyle w:val="Hyperlink"/>
@@ -2972,7 +2972,7 @@
                 <w:sz w:val="24"/>
                 <w:szCs w:val="24"/>
               </w:rPr>
-              <w:instrText xml:space="preserve"> PAGEREF _Toc34056057 \h </w:instrText>
+              <w:instrText xml:space="preserve"> PAGEREF _Toc34070908 \h </w:instrText>
             </w:r>
             <w:r>
               <w:rPr>
@@ -3032,7 +3032,7 @@
               <w:lang w:val="en-US"/>
             </w:rPr>
           </w:pPr>
-          <w:hyperlink w:anchor="_Toc34056058" w:history="1">
+          <w:hyperlink w:anchor="_Toc34070909" w:history="1">
             <w:r>
               <w:rPr>
                 <w:rStyle w:val="Hyperlink"/>
@@ -3092,7 +3092,7 @@
                 <w:sz w:val="24"/>
                 <w:szCs w:val="24"/>
               </w:rPr>
-              <w:instrText xml:space="preserve"> PAGEREF _Toc34056058 \h </w:instrText>
+              <w:instrText xml:space="preserve"> PAGEREF _Toc34070909 \h </w:instrText>
             </w:r>
             <w:r>
               <w:rPr>
@@ -3152,7 +3152,7 @@
               <w:lang w:val="en-US"/>
             </w:rPr>
           </w:pPr>
-          <w:hyperlink w:anchor="_Toc34056059" w:history="1">
+          <w:hyperlink w:anchor="_Toc34070910" w:history="1">
             <w:r>
               <w:rPr>
                 <w:rStyle w:val="Hyperlink"/>
@@ -3212,7 +3212,7 @@
                 <w:sz w:val="24"/>
                 <w:szCs w:val="24"/>
               </w:rPr>
-              <w:instrText xml:space="preserve"> PAGEREF _Toc34056059 \h </w:instrText>
+              <w:instrText xml:space="preserve"> PAGEREF _Toc34070910 \h </w:instrText>
             </w:r>
             <w:r>
               <w:rPr>
@@ -3272,7 +3272,7 @@
               <w:lang w:val="en-US"/>
             </w:rPr>
           </w:pPr>
-          <w:hyperlink w:anchor="_Toc34056060" w:history="1">
+          <w:hyperlink w:anchor="_Toc34070911" w:history="1">
             <w:r>
               <w:rPr>
                 <w:rStyle w:val="Hyperlink"/>
@@ -3332,7 +3332,7 @@
                 <w:sz w:val="24"/>
                 <w:szCs w:val="24"/>
               </w:rPr>
-              <w:instrText xml:space="preserve"> PAGEREF _Toc34056060 \h </w:instrText>
+              <w:instrText xml:space="preserve"> PAGEREF _Toc34070911 \h </w:instrText>
             </w:r>
             <w:r>
               <w:rPr>
@@ -3392,7 +3392,7 @@
               <w:lang w:val="en-US"/>
             </w:rPr>
           </w:pPr>
-          <w:hyperlink w:anchor="_Toc34056061" w:history="1">
+          <w:hyperlink w:anchor="_Toc34070912" w:history="1">
             <w:r>
               <w:rPr>
                 <w:rStyle w:val="Hyperlink"/>
@@ -3452,7 +3452,7 @@
                 <w:sz w:val="24"/>
                 <w:szCs w:val="24"/>
               </w:rPr>
-              <w:instrText xml:space="preserve"> PAGEREF _Toc34056061 \h </w:instrText>
+              <w:instrText xml:space="preserve"> PAGEREF _Toc34070912 \h </w:instrText>
             </w:r>
             <w:r>
               <w:rPr>
@@ -3512,7 +3512,7 @@
               <w:lang w:val="en-US"/>
             </w:rPr>
           </w:pPr>
-          <w:hyperlink w:anchor="_Toc34056062" w:history="1">
+          <w:hyperlink w:anchor="_Toc34070913" w:history="1">
             <w:r>
               <w:rPr>
                 <w:rStyle w:val="Hyperlink"/>
@@ -3572,7 +3572,7 @@
                 <w:sz w:val="24"/>
                 <w:szCs w:val="24"/>
               </w:rPr>
-              <w:instrText xml:space="preserve"> PAGEREF _Toc34056062 \h </w:instrText>
+              <w:instrText xml:space="preserve"> PAGEREF _Toc34070913 \h </w:instrText>
             </w:r>
             <w:r>
               <w:rPr>
@@ -3602,6 +3602,363 @@
                 <w:szCs w:val="24"/>
               </w:rPr>
               <w:t>15</w:t>
+            </w:r>
+            <w:r>
+              <w:rPr>
+                <w:rFonts w:ascii="Times New Roman" w:hAnsi="Times New Roman" w:cs="Times New Roman"/>
+                <w:noProof/>
+                <w:webHidden/>
+                <w:sz w:val="24"/>
+                <w:szCs w:val="24"/>
+              </w:rPr>
+              <w:fldChar w:fldCharType="end"/>
+            </w:r>
+          </w:hyperlink>
+        </w:p>
+        <w:p>
+          <w:pPr>
+            <w:pStyle w:val="TOC2"/>
+            <w:tabs>
+              <w:tab w:val="left" w:pos="880"/>
+              <w:tab w:val="right" w:leader="dot" w:pos="9350"/>
+            </w:tabs>
+            <w:spacing w:line="360" w:lineRule="auto"/>
+            <w:jc w:val="both"/>
+            <w:rPr>
+              <w:rFonts w:ascii="Times New Roman" w:eastAsiaTheme="minorEastAsia" w:hAnsi="Times New Roman" w:cs="Times New Roman"/>
+              <w:noProof/>
+              <w:sz w:val="24"/>
+              <w:szCs w:val="24"/>
+              <w:lang w:val="en-US"/>
+            </w:rPr>
+          </w:pPr>
+          <w:hyperlink w:anchor="_Toc34070914" w:history="1">
+            <w:r>
+              <w:rPr>
+                <w:rStyle w:val="Hyperlink"/>
+                <w:rFonts w:ascii="Times New Roman" w:hAnsi="Times New Roman" w:cs="Times New Roman"/>
+                <w:noProof/>
+                <w:sz w:val="24"/>
+                <w:szCs w:val="24"/>
+              </w:rPr>
+              <w:t>4.2</w:t>
+            </w:r>
+            <w:r>
+              <w:rPr>
+                <w:rFonts w:ascii="Times New Roman" w:eastAsiaTheme="minorEastAsia" w:hAnsi="Times New Roman" w:cs="Times New Roman"/>
+                <w:noProof/>
+                <w:sz w:val="24"/>
+                <w:szCs w:val="24"/>
+                <w:lang w:val="en-US"/>
+              </w:rPr>
+              <w:tab/>
+            </w:r>
+            <w:r>
+              <w:rPr>
+                <w:rStyle w:val="Hyperlink"/>
+                <w:rFonts w:ascii="Times New Roman" w:hAnsi="Times New Roman" w:cs="Times New Roman"/>
+                <w:noProof/>
+                <w:sz w:val="24"/>
+                <w:szCs w:val="24"/>
+              </w:rPr>
+              <w:t>Evaluating Websites based on the Guidelines</w:t>
+            </w:r>
+            <w:r>
+              <w:rPr>
+                <w:rFonts w:ascii="Times New Roman" w:hAnsi="Times New Roman" w:cs="Times New Roman"/>
+                <w:noProof/>
+                <w:webHidden/>
+                <w:sz w:val="24"/>
+                <w:szCs w:val="24"/>
+              </w:rPr>
+              <w:tab/>
+            </w:r>
+            <w:r>
+              <w:rPr>
+                <w:rFonts w:ascii="Times New Roman" w:hAnsi="Times New Roman" w:cs="Times New Roman"/>
+                <w:noProof/>
+                <w:webHidden/>
+                <w:sz w:val="24"/>
+                <w:szCs w:val="24"/>
+              </w:rPr>
+              <w:fldChar w:fldCharType="begin"/>
+            </w:r>
+            <w:r>
+              <w:rPr>
+                <w:rFonts w:ascii="Times New Roman" w:hAnsi="Times New Roman" w:cs="Times New Roman"/>
+                <w:noProof/>
+                <w:webHidden/>
+                <w:sz w:val="24"/>
+                <w:szCs w:val="24"/>
+              </w:rPr>
+              <w:instrText xml:space="preserve"> PAGEREF _Toc34070914 \h </w:instrText>
+            </w:r>
+            <w:r>
+              <w:rPr>
+                <w:rFonts w:ascii="Times New Roman" w:hAnsi="Times New Roman" w:cs="Times New Roman"/>
+                <w:noProof/>
+                <w:webHidden/>
+                <w:sz w:val="24"/>
+                <w:szCs w:val="24"/>
+              </w:rPr>
+            </w:r>
+            <w:r>
+              <w:rPr>
+                <w:rFonts w:ascii="Times New Roman" w:hAnsi="Times New Roman" w:cs="Times New Roman"/>
+                <w:noProof/>
+                <w:webHidden/>
+                <w:sz w:val="24"/>
+                <w:szCs w:val="24"/>
+              </w:rPr>
+              <w:fldChar w:fldCharType="separate"/>
+            </w:r>
+            <w:r>
+              <w:rPr>
+                <w:rFonts w:ascii="Times New Roman" w:hAnsi="Times New Roman" w:cs="Times New Roman"/>
+                <w:noProof/>
+                <w:webHidden/>
+                <w:sz w:val="24"/>
+                <w:szCs w:val="24"/>
+              </w:rPr>
+              <w:t>16</w:t>
+            </w:r>
+            <w:r>
+              <w:rPr>
+                <w:rFonts w:ascii="Times New Roman" w:hAnsi="Times New Roman" w:cs="Times New Roman"/>
+                <w:noProof/>
+                <w:webHidden/>
+                <w:sz w:val="24"/>
+                <w:szCs w:val="24"/>
+              </w:rPr>
+              <w:fldChar w:fldCharType="end"/>
+            </w:r>
+          </w:hyperlink>
+        </w:p>
+        <w:p>
+          <w:pPr>
+            <w:pStyle w:val="TOC3"/>
+            <w:tabs>
+              <w:tab w:val="left" w:pos="1320"/>
+              <w:tab w:val="right" w:leader="dot" w:pos="9350"/>
+            </w:tabs>
+            <w:spacing w:line="360" w:lineRule="auto"/>
+            <w:jc w:val="both"/>
+            <w:rPr>
+              <w:rFonts w:ascii="Times New Roman" w:eastAsiaTheme="minorEastAsia" w:hAnsi="Times New Roman" w:cs="Times New Roman"/>
+              <w:noProof/>
+              <w:sz w:val="24"/>
+              <w:szCs w:val="24"/>
+              <w:lang w:val="en-US"/>
+            </w:rPr>
+          </w:pPr>
+          <w:hyperlink w:anchor="_Toc34070915" w:history="1">
+            <w:r>
+              <w:rPr>
+                <w:rStyle w:val="Hyperlink"/>
+                <w:rFonts w:ascii="Times New Roman" w:hAnsi="Times New Roman" w:cs="Times New Roman"/>
+                <w:noProof/>
+                <w:sz w:val="24"/>
+                <w:szCs w:val="24"/>
+              </w:rPr>
+              <w:t>4.2.1</w:t>
+            </w:r>
+            <w:r>
+              <w:rPr>
+                <w:rFonts w:ascii="Times New Roman" w:eastAsiaTheme="minorEastAsia" w:hAnsi="Times New Roman" w:cs="Times New Roman"/>
+                <w:noProof/>
+                <w:sz w:val="24"/>
+                <w:szCs w:val="24"/>
+                <w:lang w:val="en-US"/>
+              </w:rPr>
+              <w:tab/>
+            </w:r>
+            <w:r>
+              <w:rPr>
+                <w:rStyle w:val="Hyperlink"/>
+                <w:rFonts w:ascii="Times New Roman" w:hAnsi="Times New Roman" w:cs="Times New Roman"/>
+                <w:noProof/>
+                <w:sz w:val="24"/>
+                <w:szCs w:val="24"/>
+              </w:rPr>
+              <w:t>MedicineNet</w:t>
+            </w:r>
+            <w:r>
+              <w:rPr>
+                <w:rFonts w:ascii="Times New Roman" w:hAnsi="Times New Roman" w:cs="Times New Roman"/>
+                <w:noProof/>
+                <w:webHidden/>
+                <w:sz w:val="24"/>
+                <w:szCs w:val="24"/>
+              </w:rPr>
+              <w:tab/>
+            </w:r>
+            <w:r>
+              <w:rPr>
+                <w:rFonts w:ascii="Times New Roman" w:hAnsi="Times New Roman" w:cs="Times New Roman"/>
+                <w:noProof/>
+                <w:webHidden/>
+                <w:sz w:val="24"/>
+                <w:szCs w:val="24"/>
+              </w:rPr>
+              <w:fldChar w:fldCharType="begin"/>
+            </w:r>
+            <w:r>
+              <w:rPr>
+                <w:rFonts w:ascii="Times New Roman" w:hAnsi="Times New Roman" w:cs="Times New Roman"/>
+                <w:noProof/>
+                <w:webHidden/>
+                <w:sz w:val="24"/>
+                <w:szCs w:val="24"/>
+              </w:rPr>
+              <w:instrText xml:space="preserve"> PAGEREF _Toc34070915 \h </w:instrText>
+            </w:r>
+            <w:r>
+              <w:rPr>
+                <w:rFonts w:ascii="Times New Roman" w:hAnsi="Times New Roman" w:cs="Times New Roman"/>
+                <w:noProof/>
+                <w:webHidden/>
+                <w:sz w:val="24"/>
+                <w:szCs w:val="24"/>
+              </w:rPr>
+            </w:r>
+            <w:r>
+              <w:rPr>
+                <w:rFonts w:ascii="Times New Roman" w:hAnsi="Times New Roman" w:cs="Times New Roman"/>
+                <w:noProof/>
+                <w:webHidden/>
+                <w:sz w:val="24"/>
+                <w:szCs w:val="24"/>
+              </w:rPr>
+              <w:fldChar w:fldCharType="separate"/>
+            </w:r>
+            <w:r>
+              <w:rPr>
+                <w:rFonts w:ascii="Times New Roman" w:hAnsi="Times New Roman" w:cs="Times New Roman"/>
+                <w:noProof/>
+                <w:webHidden/>
+                <w:sz w:val="24"/>
+                <w:szCs w:val="24"/>
+              </w:rPr>
+              <w:t>16</w:t>
+            </w:r>
+            <w:r>
+              <w:rPr>
+                <w:rFonts w:ascii="Times New Roman" w:hAnsi="Times New Roman" w:cs="Times New Roman"/>
+                <w:noProof/>
+                <w:webHidden/>
+                <w:sz w:val="24"/>
+                <w:szCs w:val="24"/>
+              </w:rPr>
+              <w:fldChar w:fldCharType="end"/>
+            </w:r>
+          </w:hyperlink>
+        </w:p>
+        <w:p>
+          <w:pPr>
+            <w:pStyle w:val="TOC3"/>
+            <w:tabs>
+              <w:tab w:val="left" w:pos="1320"/>
+              <w:tab w:val="right" w:leader="dot" w:pos="9350"/>
+            </w:tabs>
+            <w:spacing w:line="360" w:lineRule="auto"/>
+            <w:jc w:val="both"/>
+            <w:rPr>
+              <w:rFonts w:ascii="Times New Roman" w:eastAsiaTheme="minorEastAsia" w:hAnsi="Times New Roman" w:cs="Times New Roman"/>
+              <w:noProof/>
+              <w:sz w:val="24"/>
+              <w:szCs w:val="24"/>
+              <w:lang w:val="en-US"/>
+            </w:rPr>
+          </w:pPr>
+          <w:hyperlink w:anchor="_Toc34070916" w:history="1">
+            <w:r>
+              <w:rPr>
+                <w:rStyle w:val="Hyperlink"/>
+                <w:rFonts w:ascii="Times New Roman" w:hAnsi="Times New Roman" w:cs="Times New Roman"/>
+                <w:noProof/>
+                <w:sz w:val="24"/>
+                <w:szCs w:val="24"/>
+              </w:rPr>
+              <w:t>4.2.2</w:t>
+            </w:r>
+            <w:r>
+              <w:rPr>
+                <w:rFonts w:ascii="Times New Roman" w:eastAsiaTheme="minorEastAsia" w:hAnsi="Times New Roman" w:cs="Times New Roman"/>
+                <w:noProof/>
+                <w:sz w:val="24"/>
+                <w:szCs w:val="24"/>
+                <w:lang w:val="en-US"/>
+              </w:rPr>
+              <w:tab/>
+            </w:r>
+            <w:r>
+              <w:rPr>
+                <w:rStyle w:val="Hyperlink"/>
+                <w:rFonts w:ascii="Times New Roman" w:hAnsi="Times New Roman" w:cs="Times New Roman"/>
+                <w:noProof/>
+                <w:sz w:val="24"/>
+                <w:szCs w:val="24"/>
+              </w:rPr>
+              <w:t>Cancercenter</w:t>
+            </w:r>
+            <w:r>
+              <w:rPr>
+                <w:rFonts w:ascii="Times New Roman" w:hAnsi="Times New Roman" w:cs="Times New Roman"/>
+                <w:noProof/>
+                <w:webHidden/>
+                <w:sz w:val="24"/>
+                <w:szCs w:val="24"/>
+              </w:rPr>
+              <w:tab/>
+            </w:r>
+            <w:r>
+              <w:rPr>
+                <w:rFonts w:ascii="Times New Roman" w:hAnsi="Times New Roman" w:cs="Times New Roman"/>
+                <w:noProof/>
+                <w:webHidden/>
+                <w:sz w:val="24"/>
+                <w:szCs w:val="24"/>
+              </w:rPr>
+              <w:fldChar w:fldCharType="begin"/>
+            </w:r>
+            <w:r>
+              <w:rPr>
+                <w:rFonts w:ascii="Times New Roman" w:hAnsi="Times New Roman" w:cs="Times New Roman"/>
+                <w:noProof/>
+                <w:webHidden/>
+                <w:sz w:val="24"/>
+                <w:szCs w:val="24"/>
+              </w:rPr>
+              <w:instrText xml:space="preserve"> PAGEREF _Toc34070916 \h </w:instrText>
+            </w:r>
+            <w:r>
+              <w:rPr>
+                <w:rFonts w:ascii="Times New Roman" w:hAnsi="Times New Roman" w:cs="Times New Roman"/>
+                <w:noProof/>
+                <w:webHidden/>
+                <w:sz w:val="24"/>
+                <w:szCs w:val="24"/>
+              </w:rPr>
+            </w:r>
+            <w:r>
+              <w:rPr>
+                <w:rFonts w:ascii="Times New Roman" w:hAnsi="Times New Roman" w:cs="Times New Roman"/>
+                <w:noProof/>
+                <w:webHidden/>
+                <w:sz w:val="24"/>
+                <w:szCs w:val="24"/>
+              </w:rPr>
+              <w:fldChar w:fldCharType="separate"/>
+            </w:r>
+            <w:r>
+              <w:rPr>
+                <w:rFonts w:ascii="Times New Roman" w:hAnsi="Times New Roman" w:cs="Times New Roman"/>
+                <w:noProof/>
+                <w:webHidden/>
+                <w:sz w:val="24"/>
+                <w:szCs w:val="24"/>
+              </w:rPr>
+              <w:t>17</w:t>
             </w:r>
             <w:r>
               <w:rPr>
@@ -3625,14 +3982,12 @@
             <w:spacing w:line="360" w:lineRule="auto"/>
             <w:jc w:val="both"/>
             <w:rPr>
-              <w:rFonts w:ascii="Times New Roman" w:eastAsiaTheme="minorEastAsia" w:hAnsi="Times New Roman" w:cs="Times New Roman"/>
+              <w:rFonts w:asciiTheme="minorHAnsi" w:eastAsiaTheme="minorEastAsia" w:hAnsiTheme="minorHAnsi" w:cstheme="minorBidi"/>
               <w:noProof/>
-              <w:sz w:val="24"/>
-              <w:szCs w:val="24"/>
               <w:lang w:val="en-US"/>
             </w:rPr>
           </w:pPr>
-          <w:hyperlink w:anchor="_Toc34056063" w:history="1">
+          <w:hyperlink w:anchor="_Toc34070917" w:history="1">
             <w:r>
               <w:rPr>
                 <w:rStyle w:val="Hyperlink"/>
@@ -3691,7 +4046,7 @@
                 <w:sz w:val="24"/>
                 <w:szCs w:val="24"/>
               </w:rPr>
-              <w:instrText xml:space="preserve"> PAGEREF _Toc34056063 \h </w:instrText>
+              <w:instrText xml:space="preserve"> PAGEREF _Toc34070917 \h </w:instrText>
             </w:r>
             <w:r>
               <w:rPr>
@@ -3720,7 +4075,7 @@
                 <w:sz w:val="24"/>
                 <w:szCs w:val="24"/>
               </w:rPr>
-              <w:t>16</w:t>
+              <w:t>18</w:t>
             </w:r>
             <w:r>
               <w:rPr>
@@ -3861,7 +4216,7 @@
           <w:bCs/>
         </w:rPr>
       </w:pPr>
-      <w:bookmarkStart w:id="0" w:name="_Toc34056036"/>
+      <w:bookmarkStart w:id="0" w:name="_Toc34070887"/>
       <w:r>
         <w:rPr>
           <w:rFonts w:eastAsia="Times New Roman"/>
@@ -4104,7 +4459,7 @@
         </w:rPr>
       </w:pPr>
       <w:bookmarkStart w:id="1" w:name="_Toc33995171"/>
-      <w:bookmarkStart w:id="2" w:name="_Toc34056037"/>
+      <w:bookmarkStart w:id="2" w:name="_Toc34070888"/>
       <w:r>
         <w:rPr>
           <w:rFonts w:cs="Times New Roman"/>
@@ -4126,7 +4481,7 @@
         <w:spacing w:before="0" w:line="360" w:lineRule="auto"/>
       </w:pPr>
       <w:bookmarkStart w:id="3" w:name="_Toc33995172"/>
-      <w:bookmarkStart w:id="4" w:name="_Toc34056038"/>
+      <w:bookmarkStart w:id="4" w:name="_Toc34070889"/>
       <w:r>
         <w:t>Facebook</w:t>
       </w:r>
@@ -4286,7 +4641,7 @@
         </w:rPr>
       </w:pPr>
       <w:bookmarkStart w:id="5" w:name="_Toc33995173"/>
-      <w:bookmarkStart w:id="6" w:name="_Toc34056039"/>
+      <w:bookmarkStart w:id="6" w:name="_Toc34070890"/>
       <w:r>
         <w:rPr>
           <w:rFonts w:cs="Times New Roman"/>
@@ -4634,7 +4989,7 @@
         <w:spacing w:line="360" w:lineRule="auto"/>
       </w:pPr>
       <w:bookmarkStart w:id="7" w:name="_Toc33995174"/>
-      <w:bookmarkStart w:id="8" w:name="_Toc34056040"/>
+      <w:bookmarkStart w:id="8" w:name="_Toc34070891"/>
       <w:r>
         <w:t>Wikipedia</w:t>
       </w:r>
@@ -4789,7 +5144,7 @@
         </w:rPr>
       </w:pPr>
       <w:bookmarkStart w:id="9" w:name="_Toc33995175"/>
-      <w:bookmarkStart w:id="10" w:name="_Toc34056041"/>
+      <w:bookmarkStart w:id="10" w:name="_Toc34070892"/>
       <w:r>
         <w:rPr>
           <w:szCs w:val="28"/>
@@ -4896,7 +5251,7 @@
         </w:rPr>
       </w:pPr>
       <w:bookmarkStart w:id="11" w:name="_Toc33995176"/>
-      <w:bookmarkStart w:id="12" w:name="_Toc34056042"/>
+      <w:bookmarkStart w:id="12" w:name="_Toc34070893"/>
       <w:r>
         <w:rPr>
           <w:rFonts w:cs="Times New Roman"/>
@@ -5091,7 +5446,7 @@
         </w:rPr>
       </w:pPr>
       <w:bookmarkStart w:id="13" w:name="_Toc34034929"/>
-      <w:bookmarkStart w:id="14" w:name="_Toc34056043"/>
+      <w:bookmarkStart w:id="14" w:name="_Toc34070894"/>
       <w:r>
         <w:rPr>
           <w:b/>
@@ -5114,7 +5469,7 @@
         <w:jc w:val="both"/>
       </w:pPr>
       <w:bookmarkStart w:id="15" w:name="_Toc34034930"/>
-      <w:bookmarkStart w:id="16" w:name="_Toc34056044"/>
+      <w:bookmarkStart w:id="16" w:name="_Toc34070895"/>
       <w:r>
         <w:t xml:space="preserve">Portal </w:t>
       </w:r>
@@ -5505,7 +5860,7 @@
         <w:jc w:val="both"/>
       </w:pPr>
       <w:bookmarkStart w:id="17" w:name="_Toc34034931"/>
-      <w:bookmarkStart w:id="18" w:name="_Toc34056045"/>
+      <w:bookmarkStart w:id="18" w:name="_Toc34070896"/>
       <w:r>
         <w:t>News</w:t>
       </w:r>
@@ -6142,7 +6497,7 @@
         <w:jc w:val="both"/>
       </w:pPr>
       <w:bookmarkStart w:id="19" w:name="_Toc34034932"/>
-      <w:bookmarkStart w:id="20" w:name="_Toc34056046"/>
+      <w:bookmarkStart w:id="20" w:name="_Toc34070897"/>
       <w:r>
         <w:t>Informational</w:t>
       </w:r>
@@ -6567,7 +6922,7 @@
         <w:jc w:val="both"/>
       </w:pPr>
       <w:bookmarkStart w:id="21" w:name="_Toc34034933"/>
-      <w:bookmarkStart w:id="22" w:name="_Toc34056047"/>
+      <w:bookmarkStart w:id="22" w:name="_Toc34070898"/>
       <w:r>
         <w:t>Business/ Marketing</w:t>
       </w:r>
@@ -7133,7 +7488,7 @@
         <w:jc w:val="both"/>
       </w:pPr>
       <w:bookmarkStart w:id="23" w:name="_Toc34034934"/>
-      <w:bookmarkStart w:id="24" w:name="_Toc34056048"/>
+      <w:bookmarkStart w:id="24" w:name="_Toc34070899"/>
       <w:r>
         <w:t>Educational</w:t>
       </w:r>
@@ -7509,7 +7864,7 @@
         <w:jc w:val="both"/>
       </w:pPr>
       <w:bookmarkStart w:id="25" w:name="_Toc34034935"/>
-      <w:bookmarkStart w:id="26" w:name="_Toc34056049"/>
+      <w:bookmarkStart w:id="26" w:name="_Toc34070900"/>
       <w:r>
         <w:t>Entertainment</w:t>
       </w:r>
@@ -8050,7 +8405,7 @@
         <w:jc w:val="both"/>
       </w:pPr>
       <w:bookmarkStart w:id="27" w:name="_Toc34034936"/>
-      <w:bookmarkStart w:id="28" w:name="_Toc34056050"/>
+      <w:bookmarkStart w:id="28" w:name="_Toc34070901"/>
       <w:r>
         <w:t>Advocacy</w:t>
       </w:r>
@@ -8422,7 +8777,7 @@
         <w:jc w:val="both"/>
       </w:pPr>
       <w:bookmarkStart w:id="29" w:name="_Toc34034937"/>
-      <w:bookmarkStart w:id="30" w:name="_Toc34056051"/>
+      <w:bookmarkStart w:id="30" w:name="_Toc34070902"/>
       <w:r>
         <w:lastRenderedPageBreak/>
         <w:t>Blog</w:t>
@@ -8828,7 +9183,7 @@
         </w:rPr>
       </w:pPr>
       <w:bookmarkStart w:id="31" w:name="_Toc34034938"/>
-      <w:bookmarkStart w:id="32" w:name="_Toc34056052"/>
+      <w:bookmarkStart w:id="32" w:name="_Toc34070903"/>
       <w:r>
         <w:rPr>
           <w:rFonts w:cs="Times New Roman"/>
@@ -9492,7 +9847,7 @@
         <w:jc w:val="both"/>
       </w:pPr>
       <w:bookmarkStart w:id="33" w:name="_Toc34034939"/>
-      <w:bookmarkStart w:id="34" w:name="_Toc34056053"/>
+      <w:bookmarkStart w:id="34" w:name="_Toc34070904"/>
       <w:r>
         <w:t>Social Network</w:t>
       </w:r>
@@ -9886,7 +10241,7 @@
         <w:jc w:val="both"/>
       </w:pPr>
       <w:bookmarkStart w:id="35" w:name="_Toc34034940"/>
-      <w:bookmarkStart w:id="36" w:name="_Toc34056054"/>
+      <w:bookmarkStart w:id="36" w:name="_Toc34070905"/>
       <w:r>
         <w:lastRenderedPageBreak/>
         <w:t>Content Aggregator</w:t>
@@ -10386,7 +10741,7 @@
         <w:jc w:val="both"/>
       </w:pPr>
       <w:bookmarkStart w:id="37" w:name="_Toc34034941"/>
-      <w:bookmarkStart w:id="38" w:name="_Toc34056055"/>
+      <w:bookmarkStart w:id="38" w:name="_Toc34070906"/>
       <w:r>
         <w:t>Personal</w:t>
       </w:r>
@@ -10840,7 +11195,7 @@
         </w:rPr>
       </w:pPr>
       <w:bookmarkStart w:id="39" w:name="_Toc34034942"/>
-      <w:bookmarkStart w:id="40" w:name="_Toc34056056"/>
+      <w:bookmarkStart w:id="40" w:name="_Toc34070907"/>
       <w:r>
         <w:rPr>
           <w:b/>
@@ -10869,7 +11224,7 @@
         <w:jc w:val="both"/>
       </w:pPr>
       <w:bookmarkStart w:id="41" w:name="_Toc34034943"/>
-      <w:bookmarkStart w:id="42" w:name="_Toc34056057"/>
+      <w:bookmarkStart w:id="42" w:name="_Toc34070908"/>
       <w:r>
         <w:t>Guidelines for Evaluating Websites</w:t>
       </w:r>
@@ -10943,7 +11298,7 @@
         </w:rPr>
       </w:pPr>
       <w:bookmarkStart w:id="43" w:name="_Toc34034944"/>
-      <w:bookmarkStart w:id="44" w:name="_Toc34056058"/>
+      <w:bookmarkStart w:id="44" w:name="_Toc34070909"/>
       <w:r>
         <w:rPr>
           <w:shd w:val="clear" w:color="auto" w:fill="FFFFFF"/>
@@ -11150,7 +11505,7 @@
         </w:rPr>
       </w:pPr>
       <w:bookmarkStart w:id="45" w:name="_Toc34034945"/>
-      <w:bookmarkStart w:id="46" w:name="_Toc34056059"/>
+      <w:bookmarkStart w:id="46" w:name="_Toc34070910"/>
       <w:r>
         <w:rPr>
           <w:shd w:val="clear" w:color="auto" w:fill="FFFFFF"/>
@@ -11362,7 +11717,7 @@
         </w:rPr>
       </w:pPr>
       <w:bookmarkStart w:id="47" w:name="_Toc34034946"/>
-      <w:bookmarkStart w:id="48" w:name="_Toc34056060"/>
+      <w:bookmarkStart w:id="48" w:name="_Toc34070911"/>
       <w:r>
         <w:rPr>
           <w:shd w:val="clear" w:color="auto" w:fill="FFFFFF"/>
@@ -11617,7 +11972,7 @@
         </w:rPr>
       </w:pPr>
       <w:bookmarkStart w:id="49" w:name="_Toc34034947"/>
-      <w:bookmarkStart w:id="50" w:name="_Toc34056061"/>
+      <w:bookmarkStart w:id="50" w:name="_Toc34070912"/>
       <w:r>
         <w:rPr>
           <w:shd w:val="clear" w:color="auto" w:fill="FFFFFF"/>
@@ -11781,7 +12136,7 @@
         </w:rPr>
       </w:pPr>
       <w:bookmarkStart w:id="51" w:name="_Toc34034948"/>
-      <w:bookmarkStart w:id="52" w:name="_Toc34056062"/>
+      <w:bookmarkStart w:id="52" w:name="_Toc34070913"/>
       <w:r>
         <w:rPr>
           <w:shd w:val="clear" w:color="auto" w:fill="FFFFFF"/>
@@ -11946,6 +12301,887 @@
         </w:rPr>
         <w:t>Are there political, ideological, cultural, religious, institutional, or personal biases?</w:t>
       </w:r>
+    </w:p>
+    <w:p>
+      <w:pPr>
+        <w:shd w:val="clear" w:color="auto" w:fill="FFFFFF"/>
+        <w:spacing w:line="360" w:lineRule="auto"/>
+        <w:ind w:left="360"/>
+        <w:jc w:val="both"/>
+        <w:rPr>
+          <w:rFonts w:ascii="Times New Roman" w:eastAsia="Times New Roman" w:hAnsi="Times New Roman" w:cs="Times New Roman"/>
+          <w:bCs/>
+          <w:color w:val="000000"/>
+          <w:sz w:val="24"/>
+          <w:szCs w:val="24"/>
+        </w:rPr>
+      </w:pPr>
+    </w:p>
+    <w:p>
+      <w:pPr>
+        <w:shd w:val="clear" w:color="auto" w:fill="FFFFFF"/>
+        <w:spacing w:line="360" w:lineRule="auto"/>
+        <w:ind w:left="360"/>
+        <w:jc w:val="both"/>
+        <w:rPr>
+          <w:rFonts w:ascii="Times New Roman" w:eastAsia="Times New Roman" w:hAnsi="Times New Roman" w:cs="Times New Roman"/>
+          <w:bCs/>
+          <w:color w:val="000000"/>
+          <w:sz w:val="24"/>
+          <w:szCs w:val="24"/>
+        </w:rPr>
+      </w:pPr>
+    </w:p>
+    <w:p>
+      <w:pPr>
+        <w:shd w:val="clear" w:color="auto" w:fill="FFFFFF"/>
+        <w:spacing w:line="360" w:lineRule="auto"/>
+        <w:ind w:left="360"/>
+        <w:jc w:val="both"/>
+        <w:rPr>
+          <w:rFonts w:ascii="Times New Roman" w:eastAsia="Times New Roman" w:hAnsi="Times New Roman" w:cs="Times New Roman"/>
+          <w:bCs/>
+          <w:color w:val="000000"/>
+          <w:sz w:val="24"/>
+          <w:szCs w:val="24"/>
+        </w:rPr>
+      </w:pPr>
+    </w:p>
+    <w:p>
+      <w:pPr>
+        <w:shd w:val="clear" w:color="auto" w:fill="FFFFFF"/>
+        <w:spacing w:line="360" w:lineRule="auto"/>
+        <w:jc w:val="both"/>
+        <w:rPr>
+          <w:rFonts w:ascii="Times New Roman" w:eastAsia="Times New Roman" w:hAnsi="Times New Roman" w:cs="Times New Roman"/>
+          <w:bCs/>
+          <w:color w:val="000000"/>
+          <w:sz w:val="24"/>
+          <w:szCs w:val="24"/>
+        </w:rPr>
+      </w:pPr>
+    </w:p>
+    <w:p>
+      <w:pPr>
+        <w:pStyle w:val="Heading2"/>
+        <w:numPr>
+          <w:ilvl w:val="1"/>
+          <w:numId w:val="6"/>
+        </w:numPr>
+        <w:spacing w:line="360" w:lineRule="auto"/>
+        <w:rPr>
+          <w:rFonts w:cs="Times New Roman"/>
+          <w:b w:val="0"/>
+          <w:bCs/>
+        </w:rPr>
+      </w:pPr>
+      <w:bookmarkStart w:id="53" w:name="_Toc34034949"/>
+      <w:bookmarkStart w:id="54" w:name="_Toc34070914"/>
+      <w:r>
+        <w:rPr>
+          <w:rStyle w:val="Heading2Char"/>
+          <w:b/>
+          <w:bCs/>
+        </w:rPr>
+        <w:lastRenderedPageBreak/>
+        <w:t>Evaluating Websites based on</w:t>
+      </w:r>
+      <w:r>
+        <w:rPr>
+          <w:rFonts w:cs="Times New Roman"/>
+          <w:b w:val="0"/>
+          <w:bCs/>
+        </w:rPr>
+        <w:t xml:space="preserve"> </w:t>
+      </w:r>
+      <w:r>
+        <w:rPr>
+          <w:rFonts w:cs="Times New Roman"/>
+        </w:rPr>
+        <w:t>the Guidelines</w:t>
+      </w:r>
+      <w:bookmarkEnd w:id="53"/>
+      <w:bookmarkEnd w:id="54"/>
+    </w:p>
+    <w:p>
+      <w:pPr>
+        <w:spacing w:line="360" w:lineRule="auto"/>
+        <w:jc w:val="both"/>
+        <w:rPr>
+          <w:rFonts w:ascii="Times New Roman" w:hAnsi="Times New Roman" w:cs="Times New Roman"/>
+          <w:sz w:val="24"/>
+        </w:rPr>
+      </w:pPr>
+      <w:r>
+        <w:rPr>
+          <w:rFonts w:ascii="Times New Roman" w:hAnsi="Times New Roman" w:cs="Times New Roman"/>
+          <w:sz w:val="24"/>
+        </w:rPr>
+        <w:t>The following websites are evaluated based on the guidelines stated above. When evaluating these websites, it was imagined that information on ‘Cancer’ was being searched and the following results appeared in the search.</w:t>
+      </w:r>
+    </w:p>
+    <w:p>
+      <w:pPr>
+        <w:pStyle w:val="Heading3"/>
+        <w:numPr>
+          <w:ilvl w:val="2"/>
+          <w:numId w:val="6"/>
+        </w:numPr>
+      </w:pPr>
+      <w:bookmarkStart w:id="55" w:name="_Toc34034950"/>
+      <w:bookmarkStart w:id="56" w:name="_Toc34070915"/>
+      <w:proofErr w:type="spellStart"/>
+      <w:r>
+        <w:t>MedicineNet</w:t>
+      </w:r>
+      <w:bookmarkEnd w:id="55"/>
+      <w:bookmarkEnd w:id="56"/>
+      <w:proofErr w:type="spellEnd"/>
+    </w:p>
+    <w:p>
+      <w:pPr>
+        <w:spacing w:before="120" w:after="120"/>
+        <w:rPr>
+          <w:rFonts w:ascii="Times New Roman" w:hAnsi="Times New Roman" w:cs="Times New Roman"/>
+          <w:b/>
+          <w:sz w:val="24"/>
+        </w:rPr>
+      </w:pPr>
+      <w:r>
+        <w:rPr>
+          <w:rFonts w:ascii="Times New Roman" w:hAnsi="Times New Roman" w:cs="Times New Roman"/>
+          <w:b/>
+          <w:sz w:val="24"/>
+        </w:rPr>
+        <w:t>URL:</w:t>
+      </w:r>
+      <w:r>
+        <w:rPr>
+          <w:rFonts w:ascii="Times New Roman" w:hAnsi="Times New Roman" w:cs="Times New Roman"/>
+          <w:b/>
+          <w:sz w:val="28"/>
+          <w:szCs w:val="24"/>
+        </w:rPr>
+        <w:t xml:space="preserve"> </w:t>
+      </w:r>
+      <w:hyperlink r:id="rId118" w:history="1">
+        <w:r>
+          <w:rPr>
+            <w:rStyle w:val="Hyperlink"/>
+            <w:rFonts w:ascii="Times New Roman" w:hAnsi="Times New Roman" w:cs="Times New Roman"/>
+            <w:color w:val="auto"/>
+            <w:sz w:val="24"/>
+            <w:szCs w:val="24"/>
+            <w:u w:val="none"/>
+          </w:rPr>
+          <w:t>https://www.medicinenet.com/cancer/article.htm</w:t>
+        </w:r>
+      </w:hyperlink>
+    </w:p>
+    <w:p>
+      <w:pPr>
+        <w:pStyle w:val="ListParagraph"/>
+        <w:numPr>
+          <w:ilvl w:val="0"/>
+          <w:numId w:val="14"/>
+        </w:numPr>
+        <w:spacing w:before="120" w:after="120" w:line="360" w:lineRule="auto"/>
+        <w:jc w:val="both"/>
+        <w:rPr>
+          <w:rFonts w:ascii="Times New Roman" w:hAnsi="Times New Roman" w:cs="Times New Roman"/>
+          <w:b/>
+          <w:sz w:val="24"/>
+          <w:szCs w:val="24"/>
+        </w:rPr>
+      </w:pPr>
+      <w:r>
+        <w:rPr>
+          <w:rFonts w:ascii="Times New Roman" w:hAnsi="Times New Roman" w:cs="Times New Roman"/>
+          <w:b/>
+          <w:sz w:val="24"/>
+          <w:szCs w:val="24"/>
+        </w:rPr>
+        <w:t>Accuracy:</w:t>
+      </w:r>
+      <w:r>
+        <w:rPr>
+          <w:i/>
+          <w:iCs/>
+          <w:color w:val="333333"/>
+          <w:sz w:val="21"/>
+          <w:szCs w:val="21"/>
+        </w:rPr>
+        <w:t xml:space="preserve"> </w:t>
+      </w:r>
+      <w:r>
+        <w:rPr>
+          <w:rFonts w:ascii="Times New Roman" w:hAnsi="Times New Roman" w:cs="Times New Roman"/>
+          <w:iCs/>
+          <w:sz w:val="24"/>
+          <w:szCs w:val="24"/>
+        </w:rPr>
+        <w:t xml:space="preserve">the </w:t>
+      </w:r>
+      <w:r>
+        <w:rPr>
+          <w:rFonts w:ascii="Times New Roman" w:hAnsi="Times New Roman" w:cs="Times New Roman"/>
+          <w:iCs/>
+          <w:sz w:val="24"/>
+          <w:szCs w:val="24"/>
+        </w:rPr>
+        <w:t>statistics</w:t>
+      </w:r>
+      <w:r>
+        <w:rPr>
+          <w:rFonts w:ascii="Times New Roman" w:hAnsi="Times New Roman" w:cs="Times New Roman"/>
+          <w:iCs/>
+          <w:sz w:val="24"/>
+          <w:szCs w:val="24"/>
+        </w:rPr>
+        <w:t xml:space="preserve"> on this</w:t>
+      </w:r>
+      <w:r>
+        <w:rPr>
+          <w:rFonts w:ascii="Times New Roman" w:hAnsi="Times New Roman" w:cs="Times New Roman"/>
+          <w:iCs/>
+          <w:sz w:val="24"/>
+          <w:szCs w:val="24"/>
+        </w:rPr>
+        <w:t xml:space="preserve"> site are supported by evidence and different reliable references are also stated. It’s also specified that the information has been medically reviewed along with the date of review. Spelling, grammatical or typographical errors have not been found. In addition, the language or tone used doesn’t seem biased.</w:t>
+      </w:r>
+    </w:p>
+    <w:p>
+      <w:pPr>
+        <w:pStyle w:val="ListParagraph"/>
+        <w:numPr>
+          <w:ilvl w:val="0"/>
+          <w:numId w:val="14"/>
+        </w:numPr>
+        <w:spacing w:after="200" w:line="360" w:lineRule="auto"/>
+        <w:jc w:val="both"/>
+        <w:rPr>
+          <w:rFonts w:ascii="Times New Roman" w:hAnsi="Times New Roman" w:cs="Times New Roman"/>
+          <w:b/>
+          <w:sz w:val="24"/>
+          <w:szCs w:val="24"/>
+        </w:rPr>
+      </w:pPr>
+      <w:r>
+        <w:rPr>
+          <w:rFonts w:ascii="Times New Roman" w:hAnsi="Times New Roman" w:cs="Times New Roman"/>
+          <w:b/>
+          <w:sz w:val="24"/>
+          <w:szCs w:val="24"/>
+        </w:rPr>
+        <w:t xml:space="preserve">Authority: </w:t>
+      </w:r>
+      <w:r>
+        <w:rPr>
+          <w:rFonts w:ascii="Times New Roman" w:hAnsi="Times New Roman" w:cs="Times New Roman"/>
+          <w:sz w:val="24"/>
+          <w:szCs w:val="24"/>
+        </w:rPr>
+        <w:t xml:space="preserve">the site’s author is Charles Patrick Davis, along with his credentials: Doctor of Medicine (MD), Doctor of Philosophy (PhD) and whose name links to a site with additional credentials. The site’s medical editor is also stated as </w:t>
+      </w:r>
+      <w:r>
+        <w:rPr>
+          <w:rFonts w:ascii="Times New Roman" w:hAnsi="Times New Roman" w:cs="Times New Roman"/>
+          <w:sz w:val="24"/>
+          <w:szCs w:val="26"/>
+        </w:rPr>
+        <w:t xml:space="preserve">Jerry R. </w:t>
+      </w:r>
+      <w:proofErr w:type="spellStart"/>
+      <w:r>
+        <w:rPr>
+          <w:rFonts w:ascii="Times New Roman" w:hAnsi="Times New Roman" w:cs="Times New Roman"/>
+          <w:sz w:val="24"/>
+          <w:szCs w:val="26"/>
+        </w:rPr>
+        <w:t>Balentine</w:t>
+      </w:r>
+      <w:proofErr w:type="spellEnd"/>
+      <w:r>
+        <w:rPr>
+          <w:rFonts w:ascii="Times New Roman" w:hAnsi="Times New Roman" w:cs="Times New Roman"/>
+          <w:sz w:val="24"/>
+          <w:szCs w:val="26"/>
+        </w:rPr>
+        <w:t xml:space="preserve">, whose name links to a site with his credentials as a Doctor of Osteopathic Medicine (DO). Both the author and editor are qualified to write on this topic because both have suitable credentials. There is also a form if one wants to contact the site. </w:t>
+      </w:r>
+    </w:p>
+    <w:p>
+      <w:pPr>
+        <w:pStyle w:val="ListParagraph"/>
+        <w:numPr>
+          <w:ilvl w:val="0"/>
+          <w:numId w:val="14"/>
+        </w:numPr>
+        <w:spacing w:after="200" w:line="360" w:lineRule="auto"/>
+        <w:jc w:val="both"/>
+        <w:rPr>
+          <w:rFonts w:ascii="Times New Roman" w:hAnsi="Times New Roman" w:cs="Times New Roman"/>
+          <w:b/>
+          <w:sz w:val="24"/>
+          <w:szCs w:val="24"/>
+        </w:rPr>
+      </w:pPr>
+      <w:r>
+        <w:rPr>
+          <w:rFonts w:ascii="Times New Roman" w:hAnsi="Times New Roman" w:cs="Times New Roman"/>
+          <w:b/>
+          <w:sz w:val="24"/>
+          <w:szCs w:val="24"/>
+        </w:rPr>
+        <w:t>Relevance:</w:t>
+      </w:r>
+      <w:r>
+        <w:rPr>
+          <w:rFonts w:ascii="Times New Roman" w:hAnsi="Times New Roman" w:cs="Times New Roman"/>
+          <w:b/>
+          <w:sz w:val="24"/>
+          <w:szCs w:val="24"/>
+        </w:rPr>
+        <w:t xml:space="preserve"> </w:t>
+      </w:r>
+      <w:r>
+        <w:rPr>
+          <w:rFonts w:ascii="Times New Roman" w:hAnsi="Times New Roman" w:cs="Times New Roman"/>
+          <w:sz w:val="24"/>
+          <w:szCs w:val="24"/>
+        </w:rPr>
+        <w:t>This website contains information relevant to the topic. The intended audience is not specified but it can be inferred from the objective that the intended audience is anyone who wants basic information on this topic.</w:t>
+      </w:r>
+    </w:p>
+    <w:p>
+      <w:pPr>
+        <w:pStyle w:val="ListParagraph"/>
+        <w:numPr>
+          <w:ilvl w:val="0"/>
+          <w:numId w:val="14"/>
+        </w:numPr>
+        <w:spacing w:after="200" w:line="360" w:lineRule="auto"/>
+        <w:jc w:val="both"/>
+        <w:rPr>
+          <w:rFonts w:ascii="Times New Roman" w:hAnsi="Times New Roman" w:cs="Times New Roman"/>
+          <w:b/>
+          <w:sz w:val="24"/>
+          <w:szCs w:val="24"/>
+        </w:rPr>
+      </w:pPr>
+      <w:r>
+        <w:rPr>
+          <w:rFonts w:ascii="Times New Roman" w:hAnsi="Times New Roman" w:cs="Times New Roman"/>
+          <w:b/>
+          <w:sz w:val="24"/>
+          <w:szCs w:val="24"/>
+        </w:rPr>
+        <w:t>Currency:</w:t>
+      </w:r>
+      <w:r>
+        <w:rPr>
+          <w:i/>
+          <w:iCs/>
+          <w:color w:val="333333"/>
+          <w:sz w:val="21"/>
+          <w:szCs w:val="21"/>
+        </w:rPr>
+        <w:t xml:space="preserve"> </w:t>
+      </w:r>
+      <w:r>
+        <w:rPr>
+          <w:rFonts w:ascii="Times New Roman" w:hAnsi="Times New Roman" w:cs="Times New Roman"/>
+          <w:iCs/>
+          <w:sz w:val="24"/>
+          <w:szCs w:val="24"/>
+        </w:rPr>
+        <w:t>The date of publication for this information isn’t stated, but the review date has been specified as September 18, 2019 indicating that the information is current for this topic.  In addition, a</w:t>
+      </w:r>
+      <w:r>
+        <w:rPr>
+          <w:rFonts w:ascii="Times New Roman" w:hAnsi="Times New Roman" w:cs="Times New Roman"/>
+          <w:iCs/>
+          <w:sz w:val="24"/>
+          <w:szCs w:val="24"/>
+        </w:rPr>
+        <w:t>ll links on this site are functional.</w:t>
+      </w:r>
+    </w:p>
+    <w:p>
+      <w:pPr>
+        <w:pStyle w:val="ListParagraph"/>
+        <w:numPr>
+          <w:ilvl w:val="0"/>
+          <w:numId w:val="14"/>
+        </w:numPr>
+        <w:spacing w:after="200" w:line="360" w:lineRule="auto"/>
+        <w:jc w:val="both"/>
+        <w:rPr>
+          <w:rFonts w:ascii="Times New Roman" w:hAnsi="Times New Roman" w:cs="Times New Roman"/>
+          <w:b/>
+          <w:sz w:val="24"/>
+          <w:szCs w:val="24"/>
+        </w:rPr>
+      </w:pPr>
+      <w:r>
+        <w:rPr>
+          <w:rFonts w:ascii="Times New Roman" w:hAnsi="Times New Roman" w:cs="Times New Roman"/>
+          <w:b/>
+          <w:sz w:val="24"/>
+          <w:szCs w:val="24"/>
+        </w:rPr>
+        <w:t>Purpose:</w:t>
+      </w:r>
+      <w:r>
+        <w:rPr>
+          <w:rFonts w:ascii="Times New Roman" w:hAnsi="Times New Roman" w:cs="Times New Roman"/>
+          <w:b/>
+          <w:sz w:val="24"/>
+          <w:szCs w:val="24"/>
+        </w:rPr>
+        <w:t xml:space="preserve"> </w:t>
+      </w:r>
+      <w:r>
+        <w:rPr>
+          <w:rFonts w:ascii="Times New Roman" w:hAnsi="Times New Roman" w:cs="Times New Roman"/>
+          <w:sz w:val="24"/>
+          <w:szCs w:val="24"/>
+        </w:rPr>
+        <w:t xml:space="preserve">The objective of this article is clearly stated </w:t>
+      </w:r>
+      <w:r>
+        <w:rPr>
+          <w:rFonts w:ascii="Times New Roman" w:hAnsi="Times New Roman" w:cs="Times New Roman"/>
+          <w:sz w:val="24"/>
+          <w:szCs w:val="24"/>
+        </w:rPr>
+        <w:t>as introducing the reader to general aspects of cancer</w:t>
+      </w:r>
+      <w:r>
+        <w:rPr>
+          <w:rFonts w:ascii="Times New Roman" w:hAnsi="Times New Roman" w:cs="Times New Roman"/>
+          <w:sz w:val="24"/>
+          <w:szCs w:val="24"/>
+        </w:rPr>
+        <w:t>. The information on this site includes both facts and opinions. The point of view used in this website seems impartial. Moreover, there are no political, religious, institutional or personal biases.</w:t>
+      </w:r>
+    </w:p>
+    <w:p>
+      <w:pPr>
+        <w:spacing w:line="360" w:lineRule="auto"/>
+        <w:jc w:val="both"/>
+        <w:rPr>
+          <w:rFonts w:ascii="Times New Roman" w:hAnsi="Times New Roman" w:cs="Times New Roman"/>
+          <w:sz w:val="24"/>
+          <w:szCs w:val="24"/>
+        </w:rPr>
+      </w:pPr>
+      <w:r>
+        <w:rPr>
+          <w:rFonts w:ascii="Times New Roman" w:hAnsi="Times New Roman" w:cs="Times New Roman"/>
+          <w:sz w:val="24"/>
+          <w:szCs w:val="24"/>
+        </w:rPr>
+        <w:t>Overall, this site seems like a good resource to find information on cancer based on answering the questions provided by each guideline.</w:t>
+      </w:r>
+    </w:p>
+    <w:p>
+      <w:pPr>
+        <w:spacing w:line="360" w:lineRule="auto"/>
+        <w:jc w:val="both"/>
+        <w:rPr>
+          <w:rFonts w:ascii="Times New Roman" w:hAnsi="Times New Roman" w:cs="Times New Roman"/>
+          <w:sz w:val="24"/>
+          <w:szCs w:val="24"/>
+        </w:rPr>
+      </w:pPr>
+    </w:p>
+    <w:p>
+      <w:pPr>
+        <w:pStyle w:val="Heading3"/>
+        <w:numPr>
+          <w:ilvl w:val="2"/>
+          <w:numId w:val="6"/>
+        </w:numPr>
+        <w:spacing w:line="360" w:lineRule="auto"/>
+        <w:rPr>
+          <w:rFonts w:cs="Times New Roman"/>
+        </w:rPr>
+      </w:pPr>
+      <w:bookmarkStart w:id="57" w:name="_Toc34034951"/>
+      <w:bookmarkStart w:id="58" w:name="_Toc34070916"/>
+      <w:proofErr w:type="spellStart"/>
+      <w:r>
+        <w:rPr>
+          <w:rFonts w:cs="Times New Roman"/>
+        </w:rPr>
+        <w:lastRenderedPageBreak/>
+        <w:t>Cancercenter</w:t>
+      </w:r>
+      <w:bookmarkEnd w:id="57"/>
+      <w:bookmarkEnd w:id="58"/>
+      <w:proofErr w:type="spellEnd"/>
+    </w:p>
+    <w:p>
+      <w:pPr>
+        <w:spacing w:line="360" w:lineRule="auto"/>
+        <w:rPr>
+          <w:rFonts w:ascii="Times New Roman" w:hAnsi="Times New Roman" w:cs="Times New Roman"/>
+          <w:b/>
+          <w:bCs/>
+          <w:sz w:val="24"/>
+          <w:szCs w:val="24"/>
+        </w:rPr>
+      </w:pPr>
+      <w:r>
+        <w:rPr>
+          <w:rFonts w:ascii="Times New Roman" w:hAnsi="Times New Roman" w:cs="Times New Roman"/>
+          <w:b/>
+          <w:bCs/>
+          <w:sz w:val="24"/>
+          <w:szCs w:val="24"/>
+        </w:rPr>
+        <w:t>URL:</w:t>
+      </w:r>
+      <w:r>
+        <w:rPr>
+          <w:rFonts w:ascii="Times New Roman" w:hAnsi="Times New Roman" w:cs="Times New Roman"/>
+          <w:b/>
+          <w:bCs/>
+          <w:sz w:val="24"/>
+          <w:szCs w:val="24"/>
+        </w:rPr>
+        <w:t xml:space="preserve"> </w:t>
+      </w:r>
+      <w:hyperlink r:id="rId119" w:history="1">
+        <w:r>
+          <w:rPr>
+            <w:rStyle w:val="Hyperlink"/>
+            <w:rFonts w:ascii="Times New Roman" w:hAnsi="Times New Roman" w:cs="Times New Roman"/>
+            <w:color w:val="000000" w:themeColor="text1"/>
+            <w:sz w:val="24"/>
+            <w:szCs w:val="24"/>
+            <w:u w:val="none"/>
+          </w:rPr>
+          <w:t>https://www.cancercenter.com/what-is-cancer</w:t>
+        </w:r>
+      </w:hyperlink>
+    </w:p>
+    <w:p>
+      <w:pPr>
+        <w:pStyle w:val="ListParagraph"/>
+        <w:numPr>
+          <w:ilvl w:val="0"/>
+          <w:numId w:val="23"/>
+        </w:numPr>
+        <w:spacing w:line="360" w:lineRule="auto"/>
+        <w:jc w:val="both"/>
+        <w:rPr>
+          <w:rFonts w:ascii="Times New Roman" w:hAnsi="Times New Roman" w:cs="Times New Roman"/>
+          <w:b/>
+          <w:bCs/>
+          <w:sz w:val="24"/>
+          <w:szCs w:val="24"/>
+        </w:rPr>
+      </w:pPr>
+      <w:r>
+        <w:rPr>
+          <w:rFonts w:ascii="Times New Roman" w:hAnsi="Times New Roman" w:cs="Times New Roman"/>
+          <w:b/>
+          <w:bCs/>
+          <w:sz w:val="24"/>
+          <w:szCs w:val="24"/>
+        </w:rPr>
+        <w:t xml:space="preserve">Accuracy: </w:t>
+      </w:r>
+      <w:r>
+        <w:rPr>
+          <w:rFonts w:ascii="Times New Roman" w:hAnsi="Times New Roman" w:cs="Times New Roman"/>
+          <w:sz w:val="24"/>
+          <w:szCs w:val="24"/>
+        </w:rPr>
+        <w:t>the only source that’s specified is the ‘Cancer Treatment Centers of America’. Also, the information isn’t supported with evidence or reviewed by anyone. But the information on the site is verified by looking at information from other sources. There is no spelling, grammatical or typographical errors and the language doesn’t seem biased.</w:t>
+      </w:r>
+    </w:p>
+    <w:p>
+      <w:pPr>
+        <w:pStyle w:val="ListParagraph"/>
+        <w:numPr>
+          <w:ilvl w:val="0"/>
+          <w:numId w:val="23"/>
+        </w:numPr>
+        <w:spacing w:line="360" w:lineRule="auto"/>
+        <w:jc w:val="both"/>
+        <w:rPr>
+          <w:rFonts w:ascii="Times New Roman" w:hAnsi="Times New Roman" w:cs="Times New Roman"/>
+          <w:b/>
+          <w:bCs/>
+          <w:sz w:val="24"/>
+          <w:szCs w:val="24"/>
+        </w:rPr>
+      </w:pPr>
+      <w:r>
+        <w:rPr>
+          <w:rFonts w:ascii="Times New Roman" w:hAnsi="Times New Roman" w:cs="Times New Roman"/>
+          <w:b/>
+          <w:bCs/>
+          <w:sz w:val="24"/>
+          <w:szCs w:val="24"/>
+        </w:rPr>
+        <w:t xml:space="preserve">Authority: </w:t>
+      </w:r>
+      <w:r>
+        <w:rPr>
+          <w:rFonts w:ascii="Times New Roman" w:hAnsi="Times New Roman" w:cs="Times New Roman"/>
+          <w:sz w:val="24"/>
+          <w:szCs w:val="24"/>
+        </w:rPr>
+        <w:t xml:space="preserve">the information on this site doesn’t have an author specified but the source is </w:t>
+      </w:r>
+      <w:bookmarkStart w:id="59" w:name="_Hlk34033241"/>
+      <w:r>
+        <w:rPr>
+          <w:rFonts w:ascii="Times New Roman" w:hAnsi="Times New Roman" w:cs="Times New Roman"/>
+          <w:sz w:val="24"/>
+          <w:szCs w:val="24"/>
+        </w:rPr>
+        <w:t xml:space="preserve">‘Cancer Treatment Centers of America’ </w:t>
+      </w:r>
+      <w:bookmarkEnd w:id="59"/>
+      <w:r>
+        <w:rPr>
+          <w:rFonts w:ascii="Times New Roman" w:hAnsi="Times New Roman" w:cs="Times New Roman"/>
+          <w:sz w:val="24"/>
+          <w:szCs w:val="24"/>
+        </w:rPr>
+        <w:t>which links to another page that describes the what the cancer treatment center is, its location, contact information and reviews from people. By reading about the ‘Cancer Treatment Centers of America’, it can be concluded that the source is qualified to write on this topic.</w:t>
+      </w:r>
+    </w:p>
+    <w:p>
+      <w:pPr>
+        <w:pStyle w:val="ListParagraph"/>
+        <w:numPr>
+          <w:ilvl w:val="0"/>
+          <w:numId w:val="23"/>
+        </w:numPr>
+        <w:spacing w:line="360" w:lineRule="auto"/>
+        <w:jc w:val="both"/>
+        <w:rPr>
+          <w:rFonts w:ascii="Times New Roman" w:hAnsi="Times New Roman" w:cs="Times New Roman"/>
+          <w:b/>
+          <w:bCs/>
+          <w:sz w:val="24"/>
+          <w:szCs w:val="24"/>
+        </w:rPr>
+      </w:pPr>
+      <w:r>
+        <w:rPr>
+          <w:rFonts w:ascii="Times New Roman" w:hAnsi="Times New Roman" w:cs="Times New Roman"/>
+          <w:b/>
+          <w:bCs/>
+          <w:sz w:val="24"/>
+          <w:szCs w:val="24"/>
+        </w:rPr>
+        <w:t xml:space="preserve">Relevance: </w:t>
+      </w:r>
+      <w:r>
+        <w:rPr>
+          <w:rFonts w:ascii="Times New Roman" w:hAnsi="Times New Roman" w:cs="Times New Roman"/>
+          <w:sz w:val="24"/>
+          <w:szCs w:val="24"/>
+        </w:rPr>
+        <w:t xml:space="preserve">the information is very relevant to the topic but might be too basic for some individuals. The intended audience is people that have little or no knowledge of cancer. </w:t>
+      </w:r>
+    </w:p>
+    <w:p>
+      <w:pPr>
+        <w:pStyle w:val="ListParagraph"/>
+        <w:numPr>
+          <w:ilvl w:val="0"/>
+          <w:numId w:val="23"/>
+        </w:numPr>
+        <w:spacing w:line="360" w:lineRule="auto"/>
+        <w:jc w:val="both"/>
+        <w:rPr>
+          <w:rFonts w:ascii="Times New Roman" w:hAnsi="Times New Roman" w:cs="Times New Roman"/>
+          <w:b/>
+          <w:bCs/>
+          <w:sz w:val="24"/>
+          <w:szCs w:val="24"/>
+        </w:rPr>
+      </w:pPr>
+      <w:r>
+        <w:rPr>
+          <w:rFonts w:ascii="Times New Roman" w:hAnsi="Times New Roman" w:cs="Times New Roman"/>
+          <w:b/>
+          <w:bCs/>
+          <w:sz w:val="24"/>
+          <w:szCs w:val="24"/>
+        </w:rPr>
+        <w:t xml:space="preserve">Currency: </w:t>
+      </w:r>
+      <w:r>
+        <w:rPr>
+          <w:rFonts w:ascii="Times New Roman" w:hAnsi="Times New Roman" w:cs="Times New Roman"/>
+          <w:sz w:val="24"/>
+          <w:szCs w:val="24"/>
+        </w:rPr>
+        <w:t>The date of publication for this information is not specified</w:t>
+      </w:r>
+      <w:r>
+        <w:rPr>
+          <w:rFonts w:ascii="Times New Roman" w:hAnsi="Times New Roman" w:cs="Times New Roman"/>
+          <w:sz w:val="24"/>
+          <w:szCs w:val="24"/>
+        </w:rPr>
+        <w:t>. Also, all</w:t>
+      </w:r>
+      <w:r>
+        <w:rPr>
+          <w:rFonts w:ascii="Times New Roman" w:hAnsi="Times New Roman" w:cs="Times New Roman"/>
+          <w:sz w:val="24"/>
+          <w:szCs w:val="24"/>
+        </w:rPr>
+        <w:t xml:space="preserve"> links in this site are functional.</w:t>
+      </w:r>
+      <w:r>
+        <w:rPr>
+          <w:rFonts w:ascii="Times New Roman" w:hAnsi="Times New Roman" w:cs="Times New Roman"/>
+          <w:sz w:val="24"/>
+          <w:szCs w:val="24"/>
+        </w:rPr>
+        <w:t xml:space="preserve"> W</w:t>
+      </w:r>
+      <w:r>
+        <w:rPr>
+          <w:rFonts w:ascii="Times New Roman" w:hAnsi="Times New Roman" w:cs="Times New Roman"/>
+          <w:sz w:val="24"/>
+          <w:szCs w:val="24"/>
+        </w:rPr>
+        <w:t>e can’t conclude if the information is current or out of date for this topic.</w:t>
+      </w:r>
+    </w:p>
+    <w:p>
+      <w:pPr>
+        <w:pStyle w:val="ListParagraph"/>
+        <w:numPr>
+          <w:ilvl w:val="0"/>
+          <w:numId w:val="23"/>
+        </w:numPr>
+        <w:spacing w:after="120" w:line="360" w:lineRule="auto"/>
+        <w:jc w:val="both"/>
+        <w:rPr>
+          <w:rFonts w:ascii="Times New Roman" w:hAnsi="Times New Roman" w:cs="Times New Roman"/>
+          <w:b/>
+          <w:bCs/>
+          <w:sz w:val="24"/>
+          <w:szCs w:val="24"/>
+        </w:rPr>
+      </w:pPr>
+      <w:r>
+        <w:rPr>
+          <w:rFonts w:ascii="Times New Roman" w:hAnsi="Times New Roman" w:cs="Times New Roman"/>
+          <w:b/>
+          <w:bCs/>
+          <w:sz w:val="24"/>
+          <w:szCs w:val="24"/>
+        </w:rPr>
+        <w:t xml:space="preserve">Purpose: </w:t>
+      </w:r>
+      <w:r>
+        <w:rPr>
+          <w:rFonts w:ascii="Times New Roman" w:hAnsi="Times New Roman" w:cs="Times New Roman"/>
+          <w:sz w:val="24"/>
+          <w:szCs w:val="24"/>
+        </w:rPr>
+        <w:t>the purpose of th</w:t>
+      </w:r>
+      <w:r>
+        <w:rPr>
+          <w:rFonts w:ascii="Times New Roman" w:hAnsi="Times New Roman" w:cs="Times New Roman"/>
+          <w:sz w:val="24"/>
+          <w:szCs w:val="24"/>
+        </w:rPr>
+        <w:t>e information is to inform/teach. Most of the information are either facts, opinion and unbiased.</w:t>
+      </w:r>
+    </w:p>
+    <w:p>
+      <w:pPr>
+        <w:spacing w:line="360" w:lineRule="auto"/>
+        <w:jc w:val="both"/>
+        <w:rPr>
+          <w:rFonts w:ascii="Times New Roman" w:hAnsi="Times New Roman" w:cs="Times New Roman"/>
+          <w:sz w:val="24"/>
+          <w:szCs w:val="24"/>
+        </w:rPr>
+      </w:pPr>
+      <w:r>
+        <w:rPr>
+          <w:rFonts w:ascii="Times New Roman" w:hAnsi="Times New Roman" w:cs="Times New Roman"/>
+          <w:sz w:val="24"/>
+          <w:szCs w:val="24"/>
+        </w:rPr>
+        <w:t>All in all, this site is recommended if people want a quick view about what cancer is because it describes cancer in a short and precise way. However, if people want a more thorough understanding of cancer, the site above wouldn’t be a good option.</w:t>
+      </w:r>
+    </w:p>
+    <w:p>
+      <w:pPr>
+        <w:spacing w:line="360" w:lineRule="auto"/>
+        <w:jc w:val="both"/>
+        <w:rPr>
+          <w:rFonts w:ascii="Times New Roman" w:hAnsi="Times New Roman" w:cs="Times New Roman"/>
+          <w:b/>
+          <w:bCs/>
+          <w:sz w:val="24"/>
+          <w:szCs w:val="24"/>
+        </w:rPr>
+      </w:pPr>
+    </w:p>
+    <w:p>
+      <w:pPr>
+        <w:spacing w:line="360" w:lineRule="auto"/>
+        <w:jc w:val="both"/>
+        <w:rPr>
+          <w:rFonts w:ascii="Times New Roman" w:hAnsi="Times New Roman" w:cs="Times New Roman"/>
+          <w:b/>
+          <w:bCs/>
+          <w:sz w:val="24"/>
+          <w:szCs w:val="24"/>
+        </w:rPr>
+      </w:pPr>
+    </w:p>
+    <w:p>
+      <w:pPr>
+        <w:spacing w:line="360" w:lineRule="auto"/>
+        <w:jc w:val="both"/>
+        <w:rPr>
+          <w:rFonts w:ascii="Times New Roman" w:hAnsi="Times New Roman" w:cs="Times New Roman"/>
+          <w:sz w:val="24"/>
+          <w:szCs w:val="24"/>
+        </w:rPr>
+      </w:pPr>
+    </w:p>
+    <w:p>
+      <w:pPr>
+        <w:spacing w:line="360" w:lineRule="auto"/>
+        <w:jc w:val="both"/>
+        <w:rPr>
+          <w:rFonts w:ascii="Times New Roman" w:hAnsi="Times New Roman" w:cs="Times New Roman"/>
+          <w:sz w:val="24"/>
+          <w:szCs w:val="24"/>
+        </w:rPr>
+      </w:pPr>
+    </w:p>
+    <w:p>
+      <w:pPr>
+        <w:spacing w:line="360" w:lineRule="auto"/>
+        <w:jc w:val="both"/>
+        <w:rPr>
+          <w:rFonts w:ascii="Times New Roman" w:hAnsi="Times New Roman" w:cs="Times New Roman"/>
+          <w:sz w:val="24"/>
+          <w:szCs w:val="24"/>
+        </w:rPr>
+      </w:pPr>
     </w:p>
     <w:p>
       <w:pPr>
@@ -12016,27 +13252,20 @@
           <w:bCs/>
         </w:rPr>
       </w:pPr>
-      <w:bookmarkStart w:id="53" w:name="_Toc34034952"/>
-      <w:bookmarkStart w:id="54" w:name="_Toc34056063"/>
+      <w:bookmarkStart w:id="60" w:name="_Toc34034952"/>
+      <w:bookmarkStart w:id="61" w:name="_Toc34070917"/>
       <w:r>
         <w:rPr>
           <w:b/>
           <w:bCs/>
         </w:rPr>
         <w:lastRenderedPageBreak/>
-        <w:t>Refere</w:t>
-      </w:r>
-      <w:bookmarkStart w:id="55" w:name="_GoBack"/>
-      <w:r>
-        <w:rPr>
-          <w:b/>
-          <w:bCs/>
-        </w:rPr>
-        <w:t>nces</w:t>
-      </w:r>
-      <w:bookmarkEnd w:id="53"/>
-      <w:bookmarkEnd w:id="54"/>
-      <w:bookmarkEnd w:id="55"/>
+        <w:t>References</w:t>
+      </w:r>
+      <w:bookmarkStart w:id="62" w:name="_GoBack"/>
+      <w:bookmarkEnd w:id="60"/>
+      <w:bookmarkEnd w:id="61"/>
+      <w:bookmarkEnd w:id="62"/>
     </w:p>
     <w:p>
       <w:pPr>
@@ -12062,7 +13291,7 @@
         </w:rPr>
         <w:t xml:space="preserve">YouTube, </w:t>
       </w:r>
-      <w:hyperlink r:id="rId118" w:history="1">
+      <w:hyperlink r:id="rId120" w:history="1">
         <w:r>
           <w:rPr>
             <w:rStyle w:val="Hyperlink"/>
@@ -12110,7 +13339,7 @@
         </w:rPr>
         <w:t xml:space="preserve">Liferay, </w:t>
       </w:r>
-      <w:hyperlink r:id="rId119" w:history="1">
+      <w:hyperlink r:id="rId121" w:history="1">
         <w:r>
           <w:rPr>
             <w:rStyle w:val="Hyperlink"/>
@@ -12179,7 +13408,7 @@
         </w:rPr>
         <w:t xml:space="preserve">, </w:t>
       </w:r>
-      <w:hyperlink r:id="rId120" w:history="1">
+      <w:hyperlink r:id="rId122" w:history="1">
         <w:r>
           <w:rPr>
             <w:rStyle w:val="Hyperlink"/>
@@ -12237,7 +13466,7 @@
         </w:rPr>
         <w:t xml:space="preserve">, </w:t>
       </w:r>
-      <w:hyperlink r:id="rId121" w:history="1">
+      <w:hyperlink r:id="rId123" w:history="1">
         <w:r>
           <w:rPr>
             <w:rStyle w:val="Hyperlink"/>
@@ -12295,7 +13524,7 @@
         </w:rPr>
         <w:t xml:space="preserve">, </w:t>
       </w:r>
-      <w:hyperlink r:id="rId122" w:history="1">
+      <w:hyperlink r:id="rId124" w:history="1">
         <w:r>
           <w:rPr>
             <w:rStyle w:val="Hyperlink"/>
@@ -12360,7 +13589,7 @@
         </w:rPr>
         <w:t xml:space="preserve"> </w:t>
       </w:r>
-      <w:hyperlink r:id="rId123" w:history="1">
+      <w:hyperlink r:id="rId125" w:history="1">
         <w:r>
           <w:rPr>
             <w:rStyle w:val="Hyperlink"/>
@@ -12429,7 +13658,7 @@
         </w:rPr>
         <w:t xml:space="preserve">, </w:t>
       </w:r>
-      <w:hyperlink r:id="rId124" w:history="1">
+      <w:hyperlink r:id="rId126" w:history="1">
         <w:r>
           <w:rPr>
             <w:rStyle w:val="Hyperlink"/>
@@ -12498,7 +13727,7 @@
         </w:rPr>
         <w:t xml:space="preserve">, </w:t>
       </w:r>
-      <w:hyperlink r:id="rId125" w:history="1">
+      <w:hyperlink r:id="rId127" w:history="1">
         <w:r>
           <w:rPr>
             <w:rStyle w:val="Hyperlink"/>
@@ -12546,7 +13775,7 @@
         </w:rPr>
         <w:t xml:space="preserve">Wikipedia, </w:t>
       </w:r>
-      <w:hyperlink r:id="rId126" w:history="1">
+      <w:hyperlink r:id="rId128" w:history="1">
         <w:r>
           <w:rPr>
             <w:rStyle w:val="Hyperlink"/>
@@ -12604,7 +13833,7 @@
         </w:rPr>
         <w:t xml:space="preserve">, </w:t>
       </w:r>
-      <w:hyperlink r:id="rId127" w:history="1">
+      <w:hyperlink r:id="rId129" w:history="1">
         <w:r>
           <w:rPr>
             <w:rStyle w:val="Hyperlink"/>
@@ -12652,7 +13881,7 @@
         </w:rPr>
         <w:t xml:space="preserve">TechTarget, </w:t>
       </w:r>
-      <w:hyperlink r:id="rId128" w:history="1">
+      <w:hyperlink r:id="rId130" w:history="1">
         <w:r>
           <w:rPr>
             <w:rStyle w:val="Hyperlink"/>
@@ -12716,7 +13945,7 @@
       </w:pPr>
     </w:p>
     <w:sectPr>
-      <w:headerReference w:type="default" r:id="rId129"/>
+      <w:headerReference w:type="default" r:id="rId131"/>
       <w:pgSz w:w="12240" w:h="15840"/>
       <w:pgMar w:top="1440" w:right="1440" w:bottom="1440" w:left="1440" w:header="720" w:footer="720" w:gutter="0"/>
       <w:pgNumType w:start="1"/>
@@ -15107,6 +16336,119 @@
     </w:lvl>
   </w:abstractNum>
   <w:abstractNum w:abstractNumId="19" w15:restartNumberingAfterBreak="0">
+    <w:nsid w:val="7A6B3DC5"/>
+    <w:multiLevelType w:val="hybridMultilevel"/>
+    <w:tmpl w:val="E460B45E"/>
+    <w:lvl w:ilvl="0" w:tplc="04090001">
+      <w:start w:val="1"/>
+      <w:numFmt w:val="bullet"/>
+      <w:lvlText w:val=""/>
+      <w:lvlJc w:val="left"/>
+      <w:pPr>
+        <w:ind w:left="360" w:hanging="360"/>
+      </w:pPr>
+      <w:rPr>
+        <w:rFonts w:ascii="Symbol" w:hAnsi="Symbol" w:hint="default"/>
+      </w:rPr>
+    </w:lvl>
+    <w:lvl w:ilvl="1" w:tplc="04090003" w:tentative="1">
+      <w:start w:val="1"/>
+      <w:numFmt w:val="bullet"/>
+      <w:lvlText w:val="o"/>
+      <w:lvlJc w:val="left"/>
+      <w:pPr>
+        <w:ind w:left="1080" w:hanging="360"/>
+      </w:pPr>
+      <w:rPr>
+        <w:rFonts w:ascii="Courier New" w:hAnsi="Courier New" w:cs="Courier New" w:hint="default"/>
+      </w:rPr>
+    </w:lvl>
+    <w:lvl w:ilvl="2" w:tplc="04090005" w:tentative="1">
+      <w:start w:val="1"/>
+      <w:numFmt w:val="bullet"/>
+      <w:lvlText w:val=""/>
+      <w:lvlJc w:val="left"/>
+      <w:pPr>
+        <w:ind w:left="1800" w:hanging="360"/>
+      </w:pPr>
+      <w:rPr>
+        <w:rFonts w:ascii="Wingdings" w:hAnsi="Wingdings" w:hint="default"/>
+      </w:rPr>
+    </w:lvl>
+    <w:lvl w:ilvl="3" w:tplc="04090001" w:tentative="1">
+      <w:start w:val="1"/>
+      <w:numFmt w:val="bullet"/>
+      <w:lvlText w:val=""/>
+      <w:lvlJc w:val="left"/>
+      <w:pPr>
+        <w:ind w:left="2520" w:hanging="360"/>
+      </w:pPr>
+      <w:rPr>
+        <w:rFonts w:ascii="Symbol" w:hAnsi="Symbol" w:hint="default"/>
+      </w:rPr>
+    </w:lvl>
+    <w:lvl w:ilvl="4" w:tplc="04090003" w:tentative="1">
+      <w:start w:val="1"/>
+      <w:numFmt w:val="bullet"/>
+      <w:lvlText w:val="o"/>
+      <w:lvlJc w:val="left"/>
+      <w:pPr>
+        <w:ind w:left="3240" w:hanging="360"/>
+      </w:pPr>
+      <w:rPr>
+        <w:rFonts w:ascii="Courier New" w:hAnsi="Courier New" w:cs="Courier New" w:hint="default"/>
+      </w:rPr>
+    </w:lvl>
+    <w:lvl w:ilvl="5" w:tplc="04090005" w:tentative="1">
+      <w:start w:val="1"/>
+      <w:numFmt w:val="bullet"/>
+      <w:lvlText w:val=""/>
+      <w:lvlJc w:val="left"/>
+      <w:pPr>
+        <w:ind w:left="3960" w:hanging="360"/>
+      </w:pPr>
+      <w:rPr>
+        <w:rFonts w:ascii="Wingdings" w:hAnsi="Wingdings" w:hint="default"/>
+      </w:rPr>
+    </w:lvl>
+    <w:lvl w:ilvl="6" w:tplc="04090001" w:tentative="1">
+      <w:start w:val="1"/>
+      <w:numFmt w:val="bullet"/>
+      <w:lvlText w:val=""/>
+      <w:lvlJc w:val="left"/>
+      <w:pPr>
+        <w:ind w:left="4680" w:hanging="360"/>
+      </w:pPr>
+      <w:rPr>
+        <w:rFonts w:ascii="Symbol" w:hAnsi="Symbol" w:hint="default"/>
+      </w:rPr>
+    </w:lvl>
+    <w:lvl w:ilvl="7" w:tplc="04090003" w:tentative="1">
+      <w:start w:val="1"/>
+      <w:numFmt w:val="bullet"/>
+      <w:lvlText w:val="o"/>
+      <w:lvlJc w:val="left"/>
+      <w:pPr>
+        <w:ind w:left="5400" w:hanging="360"/>
+      </w:pPr>
+      <w:rPr>
+        <w:rFonts w:ascii="Courier New" w:hAnsi="Courier New" w:cs="Courier New" w:hint="default"/>
+      </w:rPr>
+    </w:lvl>
+    <w:lvl w:ilvl="8" w:tplc="04090005" w:tentative="1">
+      <w:start w:val="1"/>
+      <w:numFmt w:val="bullet"/>
+      <w:lvlText w:val=""/>
+      <w:lvlJc w:val="left"/>
+      <w:pPr>
+        <w:ind w:left="6120" w:hanging="360"/>
+      </w:pPr>
+      <w:rPr>
+        <w:rFonts w:ascii="Wingdings" w:hAnsi="Wingdings" w:hint="default"/>
+      </w:rPr>
+    </w:lvl>
+  </w:abstractNum>
+  <w:abstractNum w:abstractNumId="20" w15:restartNumberingAfterBreak="0">
     <w:nsid w:val="7D4519A9"/>
     <w:multiLevelType w:val="hybridMultilevel"/>
     <w:tmpl w:val="18D859D6"/>
@@ -15219,7 +16561,7 @@
       </w:rPr>
     </w:lvl>
   </w:abstractNum>
-  <w:abstractNum w:abstractNumId="20" w15:restartNumberingAfterBreak="0">
+  <w:abstractNum w:abstractNumId="21" w15:restartNumberingAfterBreak="0">
     <w:nsid w:val="7E735807"/>
     <w:multiLevelType w:val="multilevel"/>
     <w:tmpl w:val="AFCA514E"/>
@@ -15393,7 +16735,7 @@
     <w:abstractNumId w:val="15"/>
   </w:num>
   <w:num w:numId="9">
-    <w:abstractNumId w:val="20"/>
+    <w:abstractNumId w:val="21"/>
   </w:num>
   <w:num w:numId="10">
     <w:abstractNumId w:val="16"/>
@@ -15426,7 +16768,7 @@
     <w:abstractNumId w:val="9"/>
   </w:num>
   <w:num w:numId="20">
-    <w:abstractNumId w:val="19"/>
+    <w:abstractNumId w:val="20"/>
   </w:num>
   <w:num w:numId="21">
     <w:abstractNumId w:val="1"/>
@@ -15460,6 +16802,9 @@
     <w:lvlOverride w:ilvl="8">
       <w:startOverride w:val="1"/>
     </w:lvlOverride>
+  </w:num>
+  <w:num w:numId="23">
+    <w:abstractNumId w:val="19"/>
   </w:num>
 </w:numbering>
 </file>
@@ -16513,7 +17858,7 @@
 </file>
 
 <file path=customXml/itemProps1.xml><?xml version="1.0" encoding="utf-8"?>
-<ds:datastoreItem xmlns:ds="http://schemas.openxmlformats.org/officeDocument/2006/customXml" ds:itemID="{72A74246-E8B3-45EC-A050-F449875E5AA5}">
+<ds:datastoreItem xmlns:ds="http://schemas.openxmlformats.org/officeDocument/2006/customXml" ds:itemID="{6A0670F0-8E43-48A8-A7D4-20691CD2734F}">
   <ds:schemaRefs>
     <ds:schemaRef ds:uri="http://schemas.openxmlformats.org/officeDocument/2006/bibliography"/>
   </ds:schemaRefs>

</xml_diff>